<commit_message>
final version of  lab 1 outline
</commit_message>
<xml_diff>
--- a/Documents/labs/Lab1_Outline.docx
+++ b/Documents/labs/Lab1_Outline.docx
@@ -1,7 +1,9 @@
 
 <file path=word/document.xml><?xml version="1.0" encoding="utf-8"?>
-<w:document xmlns:wpc="http://schemas.microsoft.com/office/word/2010/wordprocessingCanvas" xmlns:cx="http://schemas.microsoft.com/office/drawing/2014/chartex" xmlns:cx1="http://schemas.microsoft.com/office/drawing/2015/9/8/chartex" xmlns:cx2="http://schemas.microsoft.com/office/drawing/2015/10/21/chartex" xmlns:cx3="http://schemas.microsoft.com/office/drawing/2016/5/9/chartex" xmlns:cx4="http://schemas.microsoft.com/office/drawing/2016/5/10/chartex" xmlns:cx5="http://schemas.microsoft.com/office/drawing/2016/5/11/chartex" xmlns:cx6="http://schemas.microsoft.com/office/drawing/2016/5/12/chartex" xmlns:cx7="http://schemas.microsoft.com/office/drawing/2016/5/13/chartex" xmlns:cx8="http://schemas.microsoft.com/office/drawing/2016/5/14/chartex" xmlns:mc="http://schemas.openxmlformats.org/markup-compatibility/2006" xmlns:aink="http://schemas.microsoft.com/office/drawing/2016/ink" xmlns:am3d="http://schemas.microsoft.com/office/drawing/2017/model3d" xmlns:o="urn:schemas-microsoft-com:office:office" xmlns:r="http://schemas.openxmlformats.org/officeDocument/2006/relationships" xmlns:m="http://schemas.openxmlformats.org/officeDocument/2006/math" xmlns:v="urn:schemas-microsoft-com:vml" xmlns:wp14="http://schemas.microsoft.com/office/word/2010/wordprocessingDrawing" xmlns:wp="http://schemas.openxmlformats.org/drawingml/2006/wordprocessingDrawing" xmlns:w10="urn:schemas-microsoft-com:office:word" xmlns:w="http://schemas.openxmlformats.org/wordprocessingml/2006/main" xmlns:w14="http://schemas.microsoft.com/office/word/2010/wordml" xmlns:w15="http://schemas.microsoft.com/office/word/2012/wordml" xmlns:w16cex="http://schemas.microsoft.com/office/word/2018/wordml/cex" xmlns:w16cid="http://schemas.microsoft.com/office/word/2016/wordml/cid" xmlns:w16="http://schemas.microsoft.com/office/word/2018/wordml" xmlns:w16se="http://schemas.microsoft.com/office/word/2015/wordml/symex" xmlns:wpg="http://schemas.microsoft.com/office/word/2010/wordprocessingGroup" xmlns:wpi="http://schemas.microsoft.com/office/word/2010/wordprocessingInk" xmlns:wne="http://schemas.microsoft.com/office/word/2006/wordml" xmlns:wps="http://schemas.microsoft.com/office/word/2010/wordprocessingShape" xmlns:a="http://schemas.openxmlformats.org/drawingml/2006/main" mc:Ignorable="w14 w15 w16se w16cid w16 w16cex wp14">
+<w:document xmlns:wpc="http://schemas.microsoft.com/office/word/2010/wordprocessingCanvas" xmlns:cx="http://schemas.microsoft.com/office/drawing/2014/chartex" xmlns:cx1="http://schemas.microsoft.com/office/drawing/2015/9/8/chartex" xmlns:cx2="http://schemas.microsoft.com/office/drawing/2015/10/21/chartex" xmlns:cx3="http://schemas.microsoft.com/office/drawing/2016/5/9/chartex" xmlns:cx4="http://schemas.microsoft.com/office/drawing/2016/5/10/chartex" xmlns:cx5="http://schemas.microsoft.com/office/drawing/2016/5/11/chartex" xmlns:cx6="http://schemas.microsoft.com/office/drawing/2016/5/12/chartex" xmlns:cx7="http://schemas.microsoft.com/office/drawing/2016/5/13/chartex" xmlns:cx8="http://schemas.microsoft.com/office/drawing/2016/5/14/chartex" xmlns:mc="http://schemas.openxmlformats.org/markup-compatibility/2006" xmlns:aink="http://schemas.microsoft.com/office/drawing/2016/ink" xmlns:am3d="http://schemas.microsoft.com/office/drawing/2017/model3d" xmlns:o="urn:schemas-microsoft-com:office:office" xmlns:r="http://schemas.openxmlformats.org/officeDocument/2006/relationships" xmlns:m="http://schemas.openxmlformats.org/officeDocument/2006/math" xmlns:v="urn:schemas-microsoft-com:vml" xmlns:wp14="http://schemas.microsoft.com/office/word/2010/wordprocessingDrawing" xmlns:wp="http://schemas.openxmlformats.org/drawingml/2006/wordprocessingDrawing" xmlns:w10="urn:schemas-microsoft-com:office:word" xmlns:w="http://schemas.openxmlformats.org/wordprocessingml/2006/main" xmlns:w14="http://schemas.microsoft.com/office/word/2010/wordml" xmlns:w15="http://schemas.microsoft.com/office/word/2012/wordml" xmlns:w16cid="http://schemas.microsoft.com/office/word/2016/wordml/cid" xmlns:w16se="http://schemas.microsoft.com/office/word/2015/wordml/symex" xmlns:wpg="http://schemas.microsoft.com/office/word/2010/wordprocessingGroup" xmlns:wpi="http://schemas.microsoft.com/office/word/2010/wordprocessingInk" xmlns:wne="http://schemas.microsoft.com/office/word/2006/wordml" xmlns:wps="http://schemas.microsoft.com/office/word/2010/wordprocessingShape" mc:Ignorable="w14 w15 w16se w16cid wp14">
   <w:body>
+    <w:bookmarkStart w:id="0" w:name="_GoBack" w:displacedByCustomXml="next"/>
+    <w:bookmarkEnd w:id="0" w:displacedByCustomXml="next"/>
     <w:sdt>
       <w:sdtPr>
         <w:id w:val="2029364651"/>
@@ -10,6 +12,7 @@
           <w:docPartUnique/>
         </w:docPartObj>
       </w:sdtPr>
+      <w:sdtEndPr/>
       <w:sdtContent>
         <w:p>
           <w:r>
@@ -265,14 +268,14 @@
                 </w:drawing>
               </mc:Choice>
               <mc:Fallback>
-                <w:pict w14:anchorId="16442D32">
-                  <v:group id="Group 149" style="position:absolute;margin-left:0;margin-top:0;width:8in;height:95.7pt;z-index:251658242;mso-width-percent:941;mso-height-percent:121;mso-top-percent:23;mso-position-horizontal:center;mso-position-horizontal-relative:page;mso-position-vertical-relative:page;mso-width-percent:941;mso-height-percent:121;mso-top-percent:23" coordsize="73152,12161" coordorigin="" o:spid="_x0000_s1026" w14:anchorId="4EE18462" o:gfxdata="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">
-                    <v:shape id="Rectangle 51" style="position:absolute;width:73152;height:11303;visibility:visible;mso-wrap-style:square;v-text-anchor:middle" coordsize="7312660,1129665" o:spid="_x0000_s1027" fillcolor="#4472c4 [3204]" stroked="f" strokeweight="1pt" path="m,l7312660,r,1129665l3619500,733425,,1091565,,xe" o:gfxdata="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">
+                <w:pict>
+                  <v:group w14:anchorId="07A90E73" id="Group 149" o:spid="_x0000_s1026" style="position:absolute;margin-left:0;margin-top:0;width:8in;height:95.7pt;z-index:251658242;mso-width-percent:941;mso-height-percent:121;mso-top-percent:23;mso-position-horizontal:center;mso-position-horizontal-relative:page;mso-position-vertical-relative:page;mso-width-percent:941;mso-height-percent:121;mso-top-percent:23" coordorigin="" coordsize="73152,12161" o:gfxdata="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">
+                    <v:shape id="Rectangle 51" o:spid="_x0000_s1027" style="position:absolute;width:73152;height:11303;visibility:visible;mso-wrap-style:square;v-text-anchor:middle" coordsize="7312660,1129665" o:gfxdata="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" path="m,l7312660,r,1129665l3619500,733425,,1091565,,xe" fillcolor="#4472c4 [3204]" stroked="f" strokeweight="1pt">
                       <v:stroke joinstyle="miter"/>
                       <v:path arrowok="t" o:connecttype="custom" o:connectlocs="0,0;7315200,0;7315200,1130373;3620757,733885;0,1092249;0,0" o:connectangles="0,0,0,0,0,0"/>
                     </v:shape>
-                    <v:rect id="Rectangle 151" style="position:absolute;width:73152;height:12161;visibility:visible;mso-wrap-style:square;v-text-anchor:middle" o:spid="_x0000_s1028" stroked="f" strokeweight="1pt" o:gfxdata="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">
-                      <v:fill type="frame" o:title="" recolor="t" rotate="t" r:id="rId12"/>
+                    <v:rect id="Rectangle 151" o:spid="_x0000_s1028" style="position:absolute;width:73152;height:12161;visibility:visible;mso-wrap-style:square;v-text-anchor:middle" o:gfxdata="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" stroked="f" strokeweight="1pt">
+                      <v:fill r:id="rId12" o:title="" recolor="t" rotate="t" type="frame"/>
                     </v:rect>
                     <w10:wrap anchorx="page" anchory="page"/>
                   </v:group>
@@ -415,6 +418,7 @@
                                   <w:dataBinding w:prefixMappings="xmlns:ns0='http://purl.org/dc/elements/1.1/' xmlns:ns1='http://schemas.openxmlformats.org/package/2006/metadata/core-properties' " w:xpath="/ns1:coreProperties[1]/ns0:subject[1]" w:storeItemID="{6C3C8BC8-F283-45AE-878A-BAB7291924A1}"/>
                                   <w:text/>
                                 </w:sdtPr>
+                                <w:sdtEndPr/>
                                 <w:sdtContent>
                                   <w:p>
                                     <w:pPr>
@@ -474,12 +478,12 @@
                 </w:drawing>
               </mc:Choice>
               <mc:Fallback>
-                <w:pict w14:anchorId="02E3323C">
-                  <v:shapetype id="_x0000_t202" coordsize="21600,21600" o:spt="202" path="m,l,21600r21600,l21600,xe" w14:anchorId="65F3D132">
+                <w:pict>
+                  <v:shapetype w14:anchorId="65F3D132" id="_x0000_t202" coordsize="21600,21600" o:spt="202" path="m,l,21600r21600,l21600,xe">
                     <v:stroke joinstyle="miter"/>
                     <v:path gradientshapeok="t" o:connecttype="rect"/>
                   </v:shapetype>
-                  <v:shape id="Text Box 154" style="position:absolute;margin-left:0;margin-top:0;width:8in;height:286.5pt;z-index:251658240;visibility:visible;mso-wrap-style:square;mso-width-percent:941;mso-height-percent:363;mso-top-percent:300;mso-wrap-distance-left:9pt;mso-wrap-distance-top:0;mso-wrap-distance-right:9pt;mso-wrap-distance-bottom:0;mso-position-horizontal:center;mso-position-horizontal-relative:page;mso-position-vertical-relative:page;mso-width-percent:941;mso-height-percent:363;mso-top-percent:300;mso-width-relative:page;mso-height-relative:page;v-text-anchor:bottom" o:spid="_x0000_s1026" filled="f" stroked="f" strokeweight=".5pt" type="#_x0000_t202" o:gfxdata="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">
+                  <v:shape id="Text Box 154" o:spid="_x0000_s1026" type="#_x0000_t202" style="position:absolute;margin-left:0;margin-top:0;width:8in;height:286.5pt;z-index:251658240;visibility:visible;mso-wrap-style:square;mso-width-percent:941;mso-height-percent:363;mso-top-percent:300;mso-wrap-distance-left:9pt;mso-wrap-distance-top:0;mso-wrap-distance-right:9pt;mso-wrap-distance-bottom:0;mso-position-horizontal:center;mso-position-horizontal-relative:page;mso-position-vertical-relative:page;mso-width-percent:941;mso-height-percent:363;mso-top-percent:300;mso-width-relative:page;mso-height-relative:page;v-text-anchor:bottom" o:gfxdata="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" filled="f" stroked="f" strokeweight=".5pt">
                     <v:textbox inset="126pt,0,54pt,0">
                       <w:txbxContent>
                         <w:p>
@@ -554,6 +558,7 @@
                             <w:dataBinding w:prefixMappings="xmlns:ns0='http://purl.org/dc/elements/1.1/' xmlns:ns1='http://schemas.openxmlformats.org/package/2006/metadata/core-properties' " w:xpath="/ns1:coreProperties[1]/ns0:subject[1]" w:storeItemID="{6C3C8BC8-F283-45AE-878A-BAB7291924A1}"/>
                             <w:text/>
                           </w:sdtPr>
+                          <w:sdtEndPr/>
                           <w:sdtContent>
                             <w:p>
                               <w:pPr>
@@ -612,13 +617,13 @@
                   <wp:anchor distT="0" distB="0" distL="114300" distR="114300" simplePos="0" relativeHeight="251658241" behindDoc="0" locked="0" layoutInCell="1" allowOverlap="1" wp14:anchorId="2C1FF843" wp14:editId="4C5ACC36">
                     <wp:simplePos x="0" y="0"/>
                     <wp:positionH relativeFrom="page">
-                      <wp:posOffset>180304</wp:posOffset>
+                      <wp:posOffset>0</wp:posOffset>
                     </wp:positionH>
                     <wp:positionV relativeFrom="page">
-                      <wp:posOffset>8229600</wp:posOffset>
+                      <wp:posOffset>0</wp:posOffset>
                     </wp:positionV>
-                    <wp:extent cx="7365446" cy="1075386"/>
-                    <wp:effectExtent l="0" t="0" r="0" b="4445"/>
+                    <wp:extent cx="7365365" cy="1332230"/>
+                    <wp:effectExtent l="0" t="0" r="0" b="1270"/>
                     <wp:wrapSquare wrapText="bothSides"/>
                     <wp:docPr id="152" name="Text Box 152"/>
                     <wp:cNvGraphicFramePr/>
@@ -629,7 +634,7 @@
                           <wps:spPr>
                             <a:xfrm>
                               <a:off x="0" y="0"/>
-                              <a:ext cx="7365446" cy="1075386"/>
+                              <a:ext cx="7365365" cy="1332230"/>
                             </a:xfrm>
                             <a:prstGeom prst="rect">
                               <a:avLst/>
@@ -669,10 +674,10 @@
                                   <w:dataBinding w:prefixMappings="xmlns:ns0='http://purl.org/dc/elements/1.1/' xmlns:ns1='http://schemas.openxmlformats.org/package/2006/metadata/core-properties' " w:xpath="/ns1:coreProperties[1]/ns0:creator[1]" w:storeItemID="{6C3C8BC8-F283-45AE-878A-BAB7291924A1}"/>
                                   <w:text/>
                                 </w:sdtPr>
+                                <w:sdtEndPr/>
                                 <w:sdtContent>
                                   <w:p>
                                     <w:pPr>
-                                      <w:pStyle w:val="NoSpacing"/>
                                       <w:jc w:val="right"/>
                                       <w:rPr>
                                         <w:color w:val="595959" w:themeColor="text1" w:themeTint="A6"/>
@@ -686,50 +691,13 @@
                                         <w:sz w:val="28"/>
                                         <w:szCs w:val="28"/>
                                       </w:rPr>
-                                      <w:t xml:space="preserve">Byron </w:t>
-                                    </w:r>
-                                    <w:proofErr w:type="spellStart"/>
-                                    <w:r>
-                                      <w:rPr>
-                                        <w:color w:val="595959" w:themeColor="text1" w:themeTint="A6"/>
-                                        <w:sz w:val="28"/>
-                                        <w:szCs w:val="28"/>
-                                      </w:rPr>
-                                      <w:t>Aquilino</w:t>
-                                    </w:r>
-                                    <w:proofErr w:type="spellEnd"/>
-                                    <w:r>
-                                      <w:rPr>
-                                        <w:color w:val="595959" w:themeColor="text1" w:themeTint="A6"/>
-                                        <w:sz w:val="28"/>
-                                        <w:szCs w:val="28"/>
-                                      </w:rPr>
-                                      <w:t xml:space="preserve">, Jason Moran, Gregory </w:t>
-                                    </w:r>
-                                    <w:proofErr w:type="spellStart"/>
-                                    <w:r>
-                                      <w:rPr>
-                                        <w:color w:val="595959" w:themeColor="text1" w:themeTint="A6"/>
-                                        <w:sz w:val="28"/>
-                                        <w:szCs w:val="28"/>
-                                      </w:rPr>
-                                      <w:t>Kukanich</w:t>
-                                    </w:r>
-                                    <w:proofErr w:type="spellEnd"/>
-                                    <w:r>
-                                      <w:rPr>
-                                        <w:color w:val="595959" w:themeColor="text1" w:themeTint="A6"/>
-                                        <w:sz w:val="28"/>
-                                        <w:szCs w:val="28"/>
-                                      </w:rPr>
-                                      <w:t>, Lance Perdue, Daniel Reyna, Chris Miller</w:t>
+                                      <w:t>Byron Aquilino, Jason Moran, Gregory Kukanich, Lance Perdue, Daniel Reyna, Chris Miller</w:t>
                                     </w:r>
                                   </w:p>
                                 </w:sdtContent>
                               </w:sdt>
                               <w:p>
                                 <w:pPr>
-                                  <w:pStyle w:val="NoSpacing"/>
                                   <w:jc w:val="right"/>
                                   <w:rPr>
                                     <w:color w:val="595959" w:themeColor="text1" w:themeTint="A6"/>
@@ -748,7 +716,6 @@
                               </w:p>
                               <w:p>
                                 <w:pPr>
-                                  <w:pStyle w:val="NoSpacing"/>
                                   <w:jc w:val="right"/>
                                   <w:rPr>
                                     <w:color w:val="595959" w:themeColor="text1" w:themeTint="A6"/>
@@ -767,7 +734,6 @@
                               </w:p>
                               <w:p>
                                 <w:pPr>
-                                  <w:pStyle w:val="NoSpacing"/>
                                   <w:jc w:val="right"/>
                                   <w:rPr>
                                     <w:color w:val="595959" w:themeColor="text1" w:themeTint="A6"/>
@@ -805,8 +771,8 @@
                 </w:drawing>
               </mc:Choice>
               <mc:Fallback>
-                <w:pict w14:anchorId="581794B5">
-                  <v:shape id="Text Box 152" style="position:absolute;margin-left:14.2pt;margin-top:9in;width:579.95pt;height:84.7pt;z-index:251658241;visibility:visible;mso-wrap-style:square;mso-width-percent:0;mso-height-percent:0;mso-wrap-distance-left:9pt;mso-wrap-distance-top:0;mso-wrap-distance-right:9pt;mso-wrap-distance-bottom:0;mso-position-horizontal:absolute;mso-position-horizontal-relative:page;mso-position-vertical:absolute;mso-position-vertical-relative:page;mso-width-percent:0;mso-height-percent:0;mso-width-relative:page;mso-height-relative:page;v-text-anchor:bottom" o:spid="_x0000_s1027" filled="f" stroked="f" strokeweight=".5pt" type="#_x0000_t202" o:gfxdata="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" w14:anchorId="2C1FF843">
+                <w:pict>
+                  <v:shape w14:anchorId="2C1FF843" id="Text Box 152" o:spid="_x0000_s1027" type="#_x0000_t202" style="position:absolute;margin-left:0;margin-top:0;width:579.95pt;height:104.9pt;z-index:251658241;visibility:visible;mso-wrap-style:square;mso-width-percent:0;mso-height-percent:0;mso-wrap-distance-left:9pt;mso-wrap-distance-top:0;mso-wrap-distance-right:9pt;mso-wrap-distance-bottom:0;mso-position-horizontal:absolute;mso-position-horizontal-relative:page;mso-position-vertical:absolute;mso-position-vertical-relative:page;mso-width-percent:0;mso-height-percent:0;mso-width-relative:page;mso-height-relative:page;v-text-anchor:bottom" o:gfxdata="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" filled="f" stroked="f" strokeweight=".5pt">
                     <v:textbox inset="126pt,0,54pt,0">
                       <w:txbxContent>
                         <w:sdt>
@@ -822,10 +788,10 @@
                             <w:dataBinding w:prefixMappings="xmlns:ns0='http://purl.org/dc/elements/1.1/' xmlns:ns1='http://schemas.openxmlformats.org/package/2006/metadata/core-properties' " w:xpath="/ns1:coreProperties[1]/ns0:creator[1]" w:storeItemID="{6C3C8BC8-F283-45AE-878A-BAB7291924A1}"/>
                             <w:text/>
                           </w:sdtPr>
+                          <w:sdtEndPr/>
                           <w:sdtContent>
                             <w:p>
                               <w:pPr>
-                                <w:pStyle w:val="NoSpacing"/>
                                 <w:jc w:val="right"/>
                                 <w:rPr>
                                   <w:color w:val="595959" w:themeColor="text1" w:themeTint="A6"/>
@@ -839,50 +805,13 @@
                                   <w:sz w:val="28"/>
                                   <w:szCs w:val="28"/>
                                 </w:rPr>
-                                <w:t xml:space="preserve">Byron </w:t>
-                              </w:r>
-                              <w:proofErr w:type="spellStart"/>
-                              <w:r>
-                                <w:rPr>
-                                  <w:color w:val="595959" w:themeColor="text1" w:themeTint="A6"/>
-                                  <w:sz w:val="28"/>
-                                  <w:szCs w:val="28"/>
-                                </w:rPr>
-                                <w:t>Aquilino</w:t>
-                              </w:r>
-                              <w:proofErr w:type="spellEnd"/>
-                              <w:r>
-                                <w:rPr>
-                                  <w:color w:val="595959" w:themeColor="text1" w:themeTint="A6"/>
-                                  <w:sz w:val="28"/>
-                                  <w:szCs w:val="28"/>
-                                </w:rPr>
-                                <w:t xml:space="preserve">, Jason Moran, Gregory </w:t>
-                              </w:r>
-                              <w:proofErr w:type="spellStart"/>
-                              <w:r>
-                                <w:rPr>
-                                  <w:color w:val="595959" w:themeColor="text1" w:themeTint="A6"/>
-                                  <w:sz w:val="28"/>
-                                  <w:szCs w:val="28"/>
-                                </w:rPr>
-                                <w:t>Kukanich</w:t>
-                              </w:r>
-                              <w:proofErr w:type="spellEnd"/>
-                              <w:r>
-                                <w:rPr>
-                                  <w:color w:val="595959" w:themeColor="text1" w:themeTint="A6"/>
-                                  <w:sz w:val="28"/>
-                                  <w:szCs w:val="28"/>
-                                </w:rPr>
-                                <w:t>, Lance Perdue, Daniel Reyna, Chris Miller</w:t>
+                                <w:t>Byron Aquilino, Jason Moran, Gregory Kukanich, Lance Perdue, Daniel Reyna, Chris Miller</w:t>
                               </w:r>
                             </w:p>
                           </w:sdtContent>
                         </w:sdt>
                         <w:p>
                           <w:pPr>
-                            <w:pStyle w:val="NoSpacing"/>
                             <w:jc w:val="right"/>
                             <w:rPr>
                               <w:color w:val="595959" w:themeColor="text1" w:themeTint="A6"/>
@@ -901,7 +830,6 @@
                         </w:p>
                         <w:p>
                           <w:pPr>
-                            <w:pStyle w:val="NoSpacing"/>
                             <w:jc w:val="right"/>
                             <w:rPr>
                               <w:color w:val="595959" w:themeColor="text1" w:themeTint="A6"/>
@@ -920,7 +848,6 @@
                         </w:p>
                         <w:p>
                           <w:pPr>
-                            <w:pStyle w:val="NoSpacing"/>
                             <w:jc w:val="right"/>
                             <w:rPr>
                               <w:color w:val="595959" w:themeColor="text1" w:themeTint="A6"/>
@@ -1024,8 +951,13 @@
         </w:numPr>
       </w:pPr>
       <w:r>
-        <w:t xml:space="preserve"> DIY Movers inexperienced with move logistics</w:t>
-      </w:r>
+        <w:t xml:space="preserve"> DIY Movers inexperienced with move </w:t>
+      </w:r>
+      <w:proofErr w:type="gramStart"/>
+      <w:r>
+        <w:t>logistics</w:t>
+      </w:r>
+      <w:proofErr w:type="gramEnd"/>
     </w:p>
     <w:p>
       <w:pPr>
@@ -1171,13 +1103,8 @@
         </w:numPr>
       </w:pPr>
       <w:r>
-        <w:t xml:space="preserve">Introduction to </w:t>
-      </w:r>
-      <w:proofErr w:type="spellStart"/>
-      <w:r>
-        <w:t>Load.In</w:t>
-      </w:r>
-      <w:proofErr w:type="spellEnd"/>
+        <w:t>Introduction to Load.In</w:t>
+      </w:r>
     </w:p>
     <w:p>
       <w:pPr>
@@ -1188,7 +1115,13 @@
         </w:numPr>
       </w:pPr>
       <w:r>
-        <w:t xml:space="preserve"> Hi were load.in</w:t>
+        <w:t xml:space="preserve"> Hi we</w:t>
+      </w:r>
+      <w:r>
+        <w:t>’</w:t>
+      </w:r>
+      <w:r>
+        <w:t>re load.in</w:t>
       </w:r>
     </w:p>
     <w:p>
@@ -1306,8 +1239,6 @@
       </w:r>
       <w:r>
         <w:br/>
-      </w:r>
-      <w:r>
         <w:t>Goals and Objectives</w:t>
       </w:r>
     </w:p>
@@ -1442,8 +1373,16 @@
           <w:numId w:val="1"/>
         </w:numPr>
       </w:pPr>
+      <w:commentRangeStart w:id="1"/>
       <w:r>
         <w:t>Estimated time to move</w:t>
+      </w:r>
+      <w:commentRangeEnd w:id="1"/>
+      <w:r>
+        <w:rPr>
+          <w:rStyle w:val="CommentReference"/>
+        </w:rPr>
+        <w:commentReference w:id="1"/>
       </w:r>
     </w:p>
     <w:p>
@@ -1734,6 +1673,26 @@
       <w:pPr>
         <w:pStyle w:val="ListParagraph"/>
         <w:numPr>
+          <w:ilvl w:val="4"/>
+          <w:numId w:val="1"/>
+        </w:numPr>
+      </w:pPr>
+      <w:commentRangeStart w:id="2"/>
+      <w:r>
+        <w:t>Time to load and unload</w:t>
+      </w:r>
+      <w:commentRangeEnd w:id="2"/>
+      <w:r>
+        <w:rPr>
+          <w:rStyle w:val="CommentReference"/>
+        </w:rPr>
+        <w:commentReference w:id="2"/>
+      </w:r>
+    </w:p>
+    <w:p>
+      <w:pPr>
+        <w:pStyle w:val="ListParagraph"/>
+        <w:numPr>
           <w:ilvl w:val="3"/>
           <w:numId w:val="1"/>
         </w:numPr>
@@ -1830,6 +1789,50 @@
       <w:pPr>
         <w:pStyle w:val="ListParagraph"/>
         <w:numPr>
+          <w:ilvl w:val="2"/>
+          <w:numId w:val="1"/>
+        </w:numPr>
+      </w:pPr>
+      <w:commentRangeStart w:id="3"/>
+      <w:r>
+        <w:t>Heat Map</w:t>
+      </w:r>
+    </w:p>
+    <w:p>
+      <w:pPr>
+        <w:pStyle w:val="ListParagraph"/>
+        <w:numPr>
+          <w:ilvl w:val="3"/>
+          <w:numId w:val="1"/>
+        </w:numPr>
+      </w:pPr>
+      <w:r>
+        <w:t>Smartphone utilization</w:t>
+      </w:r>
+    </w:p>
+    <w:p>
+      <w:pPr>
+        <w:pStyle w:val="ListParagraph"/>
+        <w:numPr>
+          <w:ilvl w:val="3"/>
+          <w:numId w:val="1"/>
+        </w:numPr>
+      </w:pPr>
+      <w:r>
+        <w:t>Used for analyzing a difficult UI</w:t>
+      </w:r>
+      <w:commentRangeEnd w:id="3"/>
+      <w:r>
+        <w:rPr>
+          <w:rStyle w:val="CommentReference"/>
+        </w:rPr>
+        <w:commentReference w:id="3"/>
+      </w:r>
+    </w:p>
+    <w:p>
+      <w:pPr>
+        <w:pStyle w:val="ListParagraph"/>
+        <w:numPr>
           <w:ilvl w:val="1"/>
           <w:numId w:val="1"/>
         </w:numPr>
@@ -2048,6 +2051,7 @@
         </w:numPr>
       </w:pPr>
       <w:r>
+        <w:lastRenderedPageBreak/>
         <w:t>Website</w:t>
       </w:r>
       <w:r>
@@ -2099,7 +2103,6 @@
         </w:numPr>
       </w:pPr>
       <w:r>
-        <w:lastRenderedPageBreak/>
         <w:t>Memory</w:t>
       </w:r>
     </w:p>
@@ -2208,10 +2211,10 @@
         </w:numPr>
       </w:pPr>
       <w:r>
-        <w:t>W</w:t>
-      </w:r>
-      <w:r>
-        <w:t>ebsite</w:t>
+        <w:t xml:space="preserve">  </w:t>
+      </w:r>
+      <w:r>
+        <w:t>Web Application</w:t>
       </w:r>
     </w:p>
     <w:p>
@@ -2254,6 +2257,62 @@
       <w:pPr>
         <w:pStyle w:val="ListParagraph"/>
         <w:numPr>
+          <w:ilvl w:val="2"/>
+          <w:numId w:val="1"/>
+        </w:numPr>
+      </w:pPr>
+      <w:commentRangeStart w:id="4"/>
+      <w:r>
+        <w:t>Vendor Synchronization</w:t>
+      </w:r>
+    </w:p>
+    <w:p>
+      <w:pPr>
+        <w:pStyle w:val="ListParagraph"/>
+        <w:numPr>
+          <w:ilvl w:val="3"/>
+          <w:numId w:val="1"/>
+        </w:numPr>
+      </w:pPr>
+      <w:r>
+        <w:t>Java</w:t>
+      </w:r>
+    </w:p>
+    <w:p>
+      <w:pPr>
+        <w:pStyle w:val="ListParagraph"/>
+        <w:numPr>
+          <w:ilvl w:val="3"/>
+          <w:numId w:val="1"/>
+        </w:numPr>
+      </w:pPr>
+      <w:r>
+        <w:t>AWS Lambda</w:t>
+      </w:r>
+    </w:p>
+    <w:p>
+      <w:pPr>
+        <w:pStyle w:val="ListParagraph"/>
+        <w:numPr>
+          <w:ilvl w:val="3"/>
+          <w:numId w:val="1"/>
+        </w:numPr>
+      </w:pPr>
+      <w:r>
+        <w:t>Triggered to run on a schedule to bring in data from the vendor sites</w:t>
+      </w:r>
+      <w:commentRangeEnd w:id="4"/>
+      <w:r>
+        <w:rPr>
+          <w:rStyle w:val="CommentReference"/>
+        </w:rPr>
+        <w:commentReference w:id="4"/>
+      </w:r>
+    </w:p>
+    <w:p>
+      <w:pPr>
+        <w:pStyle w:val="ListParagraph"/>
+        <w:numPr>
           <w:ilvl w:val="0"/>
           <w:numId w:val="1"/>
         </w:numPr>
@@ -2389,6 +2448,26 @@
       <w:pPr>
         <w:pStyle w:val="ListParagraph"/>
         <w:numPr>
+          <w:ilvl w:val="3"/>
+          <w:numId w:val="1"/>
+        </w:numPr>
+      </w:pPr>
+      <w:commentRangeStart w:id="5"/>
+      <w:r>
+        <w:t>Do not have any tricky items to pack, and do not need expert help</w:t>
+      </w:r>
+      <w:commentRangeEnd w:id="5"/>
+      <w:r>
+        <w:rPr>
+          <w:rStyle w:val="CommentReference"/>
+        </w:rPr>
+        <w:commentReference w:id="5"/>
+      </w:r>
+    </w:p>
+    <w:p>
+      <w:pPr>
+        <w:pStyle w:val="ListParagraph"/>
+        <w:numPr>
           <w:ilvl w:val="0"/>
           <w:numId w:val="1"/>
         </w:numPr>
@@ -2399,8 +2478,16 @@
       <w:r>
         <w:br/>
       </w:r>
+      <w:commentRangeStart w:id="6"/>
       <w:r>
         <w:t>TODO: Figure this out</w:t>
+      </w:r>
+      <w:commentRangeEnd w:id="6"/>
+      <w:r>
+        <w:rPr>
+          <w:rStyle w:val="CommentReference"/>
+        </w:rPr>
+        <w:commentReference w:id="6"/>
       </w:r>
     </w:p>
     <w:p>
@@ -2457,25 +2544,7 @@
         <w:jc w:val="both"/>
       </w:pPr>
       <w:r>
-        <w:t>Algorithm</w:t>
-      </w:r>
-      <w:r>
-        <w:t xml:space="preserve"> </w:t>
-      </w:r>
-      <w:r>
-        <w:t>-</w:t>
-      </w:r>
-      <w:r>
-        <w:t xml:space="preserve"> </w:t>
-      </w:r>
-      <w:r>
-        <w:t>A finite sequence of well-defined, computer-implementable instructions, typically to</w:t>
-      </w:r>
-      <w:r>
-        <w:t xml:space="preserve"> </w:t>
-      </w:r>
-      <w:r>
-        <w:t>solve a class of problems or to perform a computation.</w:t>
+        <w:t>Algorithm - A finite sequence of well-defined, computer-implementable instructions, typically to solve a class of problems or to perform a computation.</w:t>
       </w:r>
     </w:p>
     <w:p>
@@ -2489,13 +2558,7 @@
         <w:t xml:space="preserve"> - The analysis of data, </w:t>
       </w:r>
       <w:r>
-        <w:t>typically large sets of business data throug</w:t>
-      </w:r>
-      <w:r>
-        <w:t xml:space="preserve">h </w:t>
-      </w:r>
-      <w:r>
-        <w:t>mathematics, statistics and computer software.</w:t>
+        <w:t>typically large sets of business data through mathematics, statistics and computer software.</w:t>
       </w:r>
     </w:p>
     <w:p>
@@ -2526,6 +2589,7 @@
         </w:rPr>
       </w:pPr>
       <w:r>
+        <w:lastRenderedPageBreak/>
         <w:t>Chat-bot</w:t>
       </w:r>
       <w:r>
@@ -2561,24 +2625,33 @@
       </w:r>
       <w:r>
         <w:rPr>
-          <w:rFonts w:ascii="Calibri" w:hAnsi="Calibri" w:eastAsia="Calibri" w:cs="Calibri"/>
+          <w:rFonts w:ascii="Calibri" w:eastAsia="Calibri" w:hAnsi="Calibri" w:cs="Calibri"/>
           <w:color w:val="202124"/>
         </w:rPr>
         <w:t>A</w:t>
       </w:r>
       <w:r>
         <w:rPr>
-          <w:rFonts w:ascii="Calibri" w:hAnsi="Calibri" w:eastAsia="Calibri" w:cs="Calibri"/>
+          <w:rFonts w:ascii="Calibri" w:eastAsia="Calibri" w:hAnsi="Calibri" w:cs="Calibri"/>
           <w:color w:val="202124"/>
         </w:rPr>
-        <w:t xml:space="preserve"> </w:t>
-      </w:r>
+        <w:t xml:space="preserve"> representation of data in the form of a map or diagram in which data values </w:t>
+      </w:r>
+      <w:proofErr w:type="gramStart"/>
       <w:r>
         <w:rPr>
-          <w:rFonts w:ascii="Calibri" w:hAnsi="Calibri" w:eastAsia="Calibri" w:cs="Calibri"/>
+          <w:rFonts w:ascii="Calibri" w:eastAsia="Calibri" w:hAnsi="Calibri" w:cs="Calibri"/>
           <w:color w:val="202124"/>
         </w:rPr>
-        <w:t>representation of data in the form of a map or diagram in which data values are represented as colors.</w:t>
+        <w:t>are represented</w:t>
+      </w:r>
+      <w:proofErr w:type="gramEnd"/>
+      <w:r>
+        <w:rPr>
+          <w:rFonts w:ascii="Calibri" w:eastAsia="Calibri" w:hAnsi="Calibri" w:cs="Calibri"/>
+          <w:color w:val="202124"/>
+        </w:rPr>
+        <w:t xml:space="preserve"> as colors.</w:t>
       </w:r>
     </w:p>
     <w:p>
@@ -2589,138 +2662,404 @@
         </w:rPr>
       </w:pPr>
       <w:r>
-        <w:lastRenderedPageBreak/>
         <w:t>Machine learning</w:t>
       </w:r>
       <w:r>
-        <w:t xml:space="preserve"> -</w:t>
+        <w:t xml:space="preserve"> - a</w:t>
+      </w:r>
+      <w:r>
+        <w:rPr>
+          <w:rFonts w:ascii="Calibri" w:eastAsia="Calibri" w:hAnsi="Calibri" w:cs="Calibri"/>
+        </w:rPr>
+        <w:t xml:space="preserve"> field of computer science that aims to teach computers how to learn and act without being explicitly programmed</w:t>
+      </w:r>
+      <w:proofErr w:type="gramStart"/>
+      <w:r>
+        <w:rPr>
+          <w:rFonts w:ascii="Calibri" w:eastAsia="Calibri" w:hAnsi="Calibri" w:cs="Calibri"/>
+        </w:rPr>
+        <w:t xml:space="preserve">. </w:t>
+      </w:r>
+      <w:proofErr w:type="gramEnd"/>
+      <w:r>
+        <w:rPr>
+          <w:rFonts w:ascii="Calibri" w:eastAsia="Calibri" w:hAnsi="Calibri" w:cs="Calibri"/>
+        </w:rPr>
+        <w:t>More specifically, machine learning is an approach to data analysis that involves building and adapting models, which allow programs to "learn" through experience</w:t>
+      </w:r>
+      <w:proofErr w:type="gramStart"/>
+      <w:r>
+        <w:rPr>
+          <w:rFonts w:ascii="Calibri" w:eastAsia="Calibri" w:hAnsi="Calibri" w:cs="Calibri"/>
+        </w:rPr>
+        <w:t xml:space="preserve">. </w:t>
+      </w:r>
+      <w:proofErr w:type="gramEnd"/>
+      <w:r>
+        <w:rPr>
+          <w:rFonts w:ascii="Calibri" w:eastAsia="Calibri" w:hAnsi="Calibri" w:cs="Calibri"/>
+        </w:rPr>
+        <w:t>Machine learning involves the construction of algorithms that adapt their models to improve their ability to make predictions.</w:t>
+      </w:r>
+    </w:p>
+    <w:p>
+      <w:pPr>
+        <w:ind w:left="720"/>
+      </w:pPr>
+      <w:r>
+        <w:t>Packing problems - Are a class of optimization problems in mathematics that involve attempting to pack objects together into containers</w:t>
+      </w:r>
+      <w:proofErr w:type="gramStart"/>
+      <w:r>
+        <w:t xml:space="preserve">. </w:t>
+      </w:r>
+      <w:proofErr w:type="gramEnd"/>
+      <w:r>
+        <w:t>The goal is to either pack a single container as densely as possible or pack all objects using as few containers as possible</w:t>
+      </w:r>
+      <w:r>
+        <w:t>.</w:t>
+      </w:r>
+    </w:p>
+    <w:p>
+      <w:pPr>
+        <w:ind w:left="720"/>
+      </w:pPr>
+      <w:r>
+        <w:t>P</w:t>
+      </w:r>
+      <w:r>
+        <w:t xml:space="preserve">hotogrammetry </w:t>
+      </w:r>
+      <w:r>
+        <w:t>- Photogrammetry is the science and technology of obtaining reliable information about physical objects and the environment through the process of recording, measuring and interpreting photographic images and patterns of electromagnetic radiant imagery and other phenomena.</w:t>
+      </w:r>
+    </w:p>
+    <w:p>
+      <w:pPr>
+        <w:ind w:left="720"/>
+      </w:pPr>
+      <w:r>
+        <w:t>Professional movers - Professionals who move all your belongings for you from one place to another.</w:t>
+      </w:r>
+    </w:p>
+    <w:p>
+      <w:pPr>
+        <w:ind w:left="720"/>
+      </w:pPr>
+    </w:p>
+    <w:p>
+      <w:pPr>
+        <w:ind w:firstLine="720"/>
+      </w:pPr>
+    </w:p>
+    <w:p>
+      <w:pPr>
+        <w:ind w:firstLine="720"/>
+      </w:pPr>
+    </w:p>
+    <w:p>
+      <w:pPr>
+        <w:ind w:firstLine="720"/>
+      </w:pPr>
+    </w:p>
+    <w:p>
+      <w:pPr>
+        <w:ind w:firstLine="720"/>
+      </w:pPr>
+    </w:p>
+    <w:p>
+      <w:pPr>
+        <w:ind w:firstLine="720"/>
+      </w:pPr>
+    </w:p>
+    <w:p>
+      <w:pPr>
+        <w:pStyle w:val="ListParagraph"/>
+        <w:numPr>
+          <w:ilvl w:val="0"/>
+          <w:numId w:val="1"/>
+        </w:numPr>
+      </w:pPr>
+      <w:r>
+        <w:t>References</w:t>
+      </w:r>
+    </w:p>
+    <w:p>
+      <w:pPr>
+        <w:pStyle w:val="APACitation"/>
+      </w:pPr>
+      <w:r>
+        <w:t xml:space="preserve">Andrew, P. (2020, January 26). </w:t>
       </w:r>
       <w:r>
         <w:t xml:space="preserve"> </w:t>
       </w:r>
       <w:r>
-        <w:t>a</w:t>
-      </w:r>
-      <w:r>
         <w:rPr>
-          <w:rFonts w:ascii="Calibri" w:hAnsi="Calibri" w:eastAsia="Calibri" w:cs="Calibri"/>
+          <w:i/>
+          <w:iCs/>
         </w:rPr>
-        <w:t xml:space="preserve"> field of computer science that aims to teach computers how to learn and act without being explicitly programmed. More specifically, machine learning is an approach to data analysis that involves building and adapting models, which allow programs to "learn" through experience. Machine learning involves the construction of algorithms that adapt their models to improve their ability to make predictions.</w:t>
-      </w:r>
-    </w:p>
-    <w:p>
-      <w:pPr>
-        <w:ind w:left="720"/>
-      </w:pPr>
-      <w:r>
-        <w:t>Packing problems - Are a class of optimization problems in mathematics that involve attempting to pack objects together into containers. The goal is to either pack a single container as densely as possible or pack all objects using as few containers as possible</w:t>
-      </w:r>
-      <w:r>
-        <w:t>.</w:t>
-      </w:r>
-    </w:p>
-    <w:p>
-      <w:pPr>
-        <w:ind w:left="720"/>
-      </w:pPr>
-      <w:r>
-        <w:t>P</w:t>
-      </w:r>
-      <w:r>
-        <w:t xml:space="preserve">hotogrammetry </w:t>
-      </w:r>
-      <w:r>
-        <w:t>- Photogrammetry is the science and technology of obtaining reliable information about physical objects and the environment through the process of recording, measuring and interpreting photographic images and patterns of electromagnetic radiant imagery and other phenomena.</w:t>
-      </w:r>
-    </w:p>
-    <w:p>
-      <w:pPr>
-        <w:ind w:left="720"/>
-      </w:pPr>
-      <w:r>
-        <w:t>Professional movers -</w:t>
-      </w:r>
-      <w:r>
+        <w:t>Is Your House the “Typical American Home”?</w:t>
+      </w:r>
+      <w:r>
+        <w:rPr>
+          <w:i/>
+          <w:iCs/>
+        </w:rPr>
         <w:t xml:space="preserve"> </w:t>
       </w:r>
       <w:r>
-        <w:t>Professionals who move all your belongings for you from one place to another.</w:t>
-      </w:r>
-    </w:p>
-    <w:p>
-      <w:pPr>
-        <w:ind w:left="720"/>
-      </w:pPr>
-    </w:p>
-    <w:p>
-      <w:pPr>
-        <w:ind w:firstLine="720"/>
-      </w:pPr>
-    </w:p>
-    <w:p>
-      <w:pPr>
-        <w:ind w:firstLine="720"/>
-      </w:pPr>
-    </w:p>
-    <w:p>
-      <w:pPr>
-        <w:ind w:firstLine="720"/>
-      </w:pPr>
-    </w:p>
-    <w:p>
-      <w:pPr>
-        <w:ind w:firstLine="720"/>
-      </w:pPr>
-    </w:p>
-    <w:p>
-      <w:pPr>
-        <w:ind w:firstLine="720"/>
-      </w:pPr>
-    </w:p>
-    <w:p>
-      <w:pPr>
-        <w:pStyle w:val="ListParagraph"/>
-        <w:numPr>
-          <w:ilvl w:val="0"/>
-          <w:numId w:val="1"/>
-        </w:numPr>
-      </w:pPr>
-      <w:r>
-        <w:t>References</w:t>
-      </w:r>
-    </w:p>
-    <w:p>
-      <w:pPr>
-        <w:pStyle w:val="ListParagraph"/>
-        <w:numPr>
-          <w:ilvl w:val="1"/>
-          <w:numId w:val="1"/>
-        </w:numPr>
-      </w:pPr>
-      <w:r>
-        <w:t xml:space="preserve">The Top 5 Moving Mistakes Across America. (2019, August 13). Article. </w:t>
-      </w:r>
-      <w:hyperlink r:id="rId13">
+        <w:t xml:space="preserve"> Hsh</w:t>
+      </w:r>
+      <w:proofErr w:type="gramStart"/>
+      <w:r>
+        <w:t xml:space="preserve">. </w:t>
+      </w:r>
+      <w:proofErr w:type="gramEnd"/>
+      <w:r>
+        <w:fldChar w:fldCharType="begin"/>
+      </w:r>
+      <w:r>
+        <w:instrText xml:space="preserve"> HYPERLINK "</w:instrText>
+      </w:r>
+      <w:r>
+        <w:instrText>https://www.hsh.com/homeowner/average-american-home.html</w:instrText>
+      </w:r>
+      <w:r>
+        <w:instrText xml:space="preserve">" </w:instrText>
+      </w:r>
+      <w:r>
+        <w:fldChar w:fldCharType="separate"/>
+      </w:r>
+      <w:r>
+        <w:rPr>
+          <w:rStyle w:val="Hyperlink"/>
+        </w:rPr>
+        <w:t>https://www.hsh.com/homeowner/average-american-home.html</w:t>
+      </w:r>
+      <w:r>
+        <w:fldChar w:fldCharType="end"/>
+      </w:r>
+      <w:r>
+        <w:t xml:space="preserve"> </w:t>
+      </w:r>
+      <w:r>
+        <w:t xml:space="preserve"> </w:t>
+      </w:r>
+    </w:p>
+    <w:p>
+      <w:pPr>
+        <w:pStyle w:val="APACitation"/>
+        <w:rPr>
+          <w:rStyle w:val="Hyperlink"/>
+        </w:rPr>
+      </w:pPr>
+      <w:r>
+        <w:t xml:space="preserve">CADCode Systems.  (n.d.).  </w:t>
+      </w:r>
+      <w:r>
+        <w:rPr>
+          <w:i/>
+          <w:iCs/>
+        </w:rPr>
+        <w:t>Optimizing &amp; Machining | CADCode Systems</w:t>
+      </w:r>
+      <w:r>
+        <w:t>.  CADCode</w:t>
+      </w:r>
+      <w:proofErr w:type="gramStart"/>
+      <w:r>
+        <w:t xml:space="preserve">. </w:t>
+      </w:r>
+      <w:proofErr w:type="gramEnd"/>
+      <w:r>
+        <w:t xml:space="preserve">Retrieved September 20, 2020, from </w:t>
+      </w:r>
+      <w:hyperlink r:id="rId16">
         <w:r>
           <w:rPr>
             <w:rStyle w:val="Hyperlink"/>
           </w:rPr>
-          <w:t>https://www.article.com/blog/top-5-moving-mistakes/</w:t>
+          <w:t>https://www.cadcode.com/category/categories/optimizing-machining</w:t>
         </w:r>
       </w:hyperlink>
     </w:p>
     <w:p>
       <w:pPr>
-        <w:pStyle w:val="ListParagraph"/>
-        <w:numPr>
-          <w:ilvl w:val="1"/>
-          <w:numId w:val="1"/>
-        </w:numPr>
-      </w:pPr>
-      <w:r>
-        <w:t xml:space="preserve">Economy Moving &amp; Storage, LLC. (2015, January 4). How to properly pack and load a moving truck- Movers Cincinnati. YouTube. </w:t>
-      </w:r>
-      <w:hyperlink r:id="rId14">
+        <w:pStyle w:val="APACitation"/>
+      </w:pPr>
+      <w:r>
+        <w:lastRenderedPageBreak/>
+        <w:t xml:space="preserve">Collins, T. (2018, April 20).  </w:t>
+      </w:r>
+      <w:r>
+        <w:rPr>
+          <w:i/>
+          <w:iCs/>
+        </w:rPr>
+        <w:t>A Look into Photogrammetry and Video Games</w:t>
+      </w:r>
+      <w:r>
+        <w:t>.</w:t>
+      </w:r>
+      <w:r>
+        <w:t xml:space="preserve"> </w:t>
+      </w:r>
+      <w:r>
+        <w:t xml:space="preserve"> Medium.</w:t>
+      </w:r>
+      <w:r>
+        <w:t xml:space="preserve"> </w:t>
+      </w:r>
+      <w:r>
+        <w:t xml:space="preserve"> </w:t>
+      </w:r>
+      <w:hyperlink r:id="rId17" w:history="1">
+        <w:r>
+          <w:rPr>
+            <w:rStyle w:val="Hyperlink"/>
+          </w:rPr>
+          <w:t>https://medium.com/@homicidalnacho/a-look-into-photogrammetry-and-video-games-71d602f51c31</w:t>
+        </w:r>
+      </w:hyperlink>
+      <w:r>
+        <w:t xml:space="preserve"> </w:t>
+      </w:r>
+    </w:p>
+    <w:p>
+      <w:pPr>
+        <w:pStyle w:val="APACitation"/>
+        <w:rPr>
+          <w:rStyle w:val="Hyperlink"/>
+        </w:rPr>
+      </w:pPr>
+      <w:r>
+        <w:t xml:space="preserve">Dube, E. (2020, September 20).  </w:t>
+      </w:r>
+      <w:r>
+        <w:rPr>
+          <w:i/>
+          <w:iCs/>
+        </w:rPr>
+        <w:t>O</w:t>
+      </w:r>
+      <w:r>
+        <w:rPr>
+          <w:i/>
+          <w:iCs/>
+        </w:rPr>
+        <w:t xml:space="preserve">ptimizing </w:t>
+      </w:r>
+      <w:r>
+        <w:rPr>
+          <w:i/>
+          <w:iCs/>
+        </w:rPr>
+        <w:t>T</w:t>
+      </w:r>
+      <w:r>
+        <w:rPr>
+          <w:i/>
+          <w:iCs/>
+        </w:rPr>
+        <w:t xml:space="preserve">hree-dimensional </w:t>
+      </w:r>
+      <w:r>
+        <w:rPr>
+          <w:i/>
+          <w:iCs/>
+        </w:rPr>
+        <w:t>B</w:t>
+      </w:r>
+      <w:r>
+        <w:rPr>
+          <w:i/>
+          <w:iCs/>
+        </w:rPr>
+        <w:t xml:space="preserve">in </w:t>
+      </w:r>
+      <w:r>
+        <w:rPr>
+          <w:i/>
+          <w:iCs/>
+        </w:rPr>
+        <w:t>P</w:t>
+      </w:r>
+      <w:r>
+        <w:rPr>
+          <w:i/>
+          <w:iCs/>
+        </w:rPr>
+        <w:t xml:space="preserve">acking through </w:t>
+      </w:r>
+      <w:r>
+        <w:rPr>
+          <w:i/>
+          <w:iCs/>
+        </w:rPr>
+        <w:t>S</w:t>
+      </w:r>
+      <w:r>
+        <w:rPr>
+          <w:i/>
+          <w:iCs/>
+        </w:rPr>
+        <w:t>imulation</w:t>
+      </w:r>
+      <w:r>
+        <w:t xml:space="preserve">.  Semantics Scholar.  </w:t>
+      </w:r>
+      <w:hyperlink r:id="rId18" w:anchor="references">
+        <w:r>
+          <w:rPr>
+            <w:rStyle w:val="Hyperlink"/>
+          </w:rPr>
+          <w:t>https://www.semanticscholar.org/paper/OPTIMIZING-THREE-DIMENSIONAL-BIN-PACKING-THROUGH-Dube/bb9986af2f26f7726fcef1bc684eac8239c9b853#references</w:t>
+        </w:r>
+      </w:hyperlink>
+    </w:p>
+    <w:p>
+      <w:pPr>
+        <w:pStyle w:val="APACitation"/>
+      </w:pPr>
+      <w:r>
+        <w:t>Economy Moving &amp; Storage, LLC</w:t>
+      </w:r>
+      <w:proofErr w:type="gramStart"/>
+      <w:r>
+        <w:t xml:space="preserve">. </w:t>
+      </w:r>
+      <w:proofErr w:type="gramEnd"/>
+      <w:r>
+        <w:t xml:space="preserve">(2015, January 4). </w:t>
+      </w:r>
+      <w:r>
+        <w:t xml:space="preserve"> </w:t>
+      </w:r>
+      <w:r>
+        <w:rPr>
+          <w:i/>
+          <w:iCs/>
+        </w:rPr>
+        <w:t>How to properly pack and load a moving truck- Movers Cincinnati</w:t>
+      </w:r>
+      <w:r>
+        <w:t>.</w:t>
+      </w:r>
+      <w:r>
+        <w:t xml:space="preserve"> </w:t>
+      </w:r>
+      <w:r>
+        <w:t xml:space="preserve"> YouTube.</w:t>
+      </w:r>
+      <w:r>
+        <w:t xml:space="preserve"> </w:t>
+      </w:r>
+      <w:r>
+        <w:t xml:space="preserve"> </w:t>
+      </w:r>
+      <w:hyperlink r:id="rId19" w:history="1">
         <w:r>
           <w:rPr>
             <w:rStyle w:val="Hyperlink"/>
@@ -2728,72 +3067,31 @@
           <w:t>https://www.youtube.com/watch?v=rjmofUZOdwo&amp;feature=youtu.be</w:t>
         </w:r>
       </w:hyperlink>
-    </w:p>
-    <w:p>
-      <w:pPr>
-        <w:pStyle w:val="ListParagraph"/>
-        <w:numPr>
-          <w:ilvl w:val="1"/>
-          <w:numId w:val="1"/>
-        </w:numPr>
-      </w:pPr>
-      <w:proofErr w:type="spellStart"/>
-      <w:r>
-        <w:t>CADCode</w:t>
-      </w:r>
-      <w:proofErr w:type="spellEnd"/>
-      <w:r>
-        <w:t xml:space="preserve"> Systems. (n.d.). Optimizing &amp; Machining | </w:t>
-      </w:r>
-      <w:proofErr w:type="spellStart"/>
-      <w:r>
-        <w:t>CADCode</w:t>
-      </w:r>
-      <w:proofErr w:type="spellEnd"/>
-      <w:r>
-        <w:t xml:space="preserve"> Systems. CADCode.Com. Retrieved September 20, 2020, from </w:t>
-      </w:r>
-      <w:hyperlink r:id="rId15">
-        <w:r>
-          <w:rPr>
-            <w:rStyle w:val="Hyperlink"/>
-          </w:rPr>
-          <w:t>https://www.cadcode.com/category/categories/optimizing-machining</w:t>
-        </w:r>
-      </w:hyperlink>
-    </w:p>
-    <w:p>
-      <w:pPr>
-        <w:pStyle w:val="ListParagraph"/>
-        <w:numPr>
-          <w:ilvl w:val="1"/>
-          <w:numId w:val="1"/>
-        </w:numPr>
-      </w:pPr>
-      <w:r>
-        <w:t xml:space="preserve">Dube, E. (2020, September 20). OPTIMIZING THREE-DIMENSIONAL BIN PACKING THROUGH SIMULATION. Semantics Scholar. </w:t>
-      </w:r>
-      <w:hyperlink w:anchor="references" r:id="rId16">
-        <w:r>
-          <w:rPr>
-            <w:rStyle w:val="Hyperlink"/>
-          </w:rPr>
-          <w:t>https://www.semanticscholar.org/paper/OPTIMIZING-THREE-DIMENSIONAL-BIN-PACKING-THROUGH-Dube/bb9986af2f26f7726fcef1bc684eac8239c9b853#references</w:t>
-        </w:r>
-      </w:hyperlink>
-    </w:p>
-    <w:p>
-      <w:pPr>
-        <w:pStyle w:val="ListParagraph"/>
-        <w:numPr>
-          <w:ilvl w:val="1"/>
-          <w:numId w:val="1"/>
-        </w:numPr>
-      </w:pPr>
-      <w:r>
-        <w:t xml:space="preserve">Knoblauch, M. (2019, May 8). One in ten Americans would prefer a week in jail over moving. New York Post. </w:t>
-      </w:r>
-      <w:hyperlink r:id="rId17">
+      <w:r>
+        <w:t xml:space="preserve"> </w:t>
+      </w:r>
+    </w:p>
+    <w:p>
+      <w:pPr>
+        <w:pStyle w:val="APACitation"/>
+        <w:rPr>
+          <w:rStyle w:val="Hyperlink"/>
+        </w:rPr>
+      </w:pPr>
+      <w:r>
+        <w:t xml:space="preserve">Knoblauch, M. (2019, May 8).  </w:t>
+      </w:r>
+      <w:r>
+        <w:rPr>
+          <w:i/>
+          <w:iCs/>
+        </w:rPr>
+        <w:t>One in ten Americans would prefer a week in jail over moving</w:t>
+      </w:r>
+      <w:r>
+        <w:t xml:space="preserve">.  New York Post.  </w:t>
+      </w:r>
+      <w:hyperlink r:id="rId20">
         <w:r>
           <w:rPr>
             <w:rStyle w:val="Hyperlink"/>
@@ -2804,16 +3102,78 @@
     </w:p>
     <w:p>
       <w:pPr>
-        <w:pStyle w:val="ListParagraph"/>
-        <w:numPr>
-          <w:ilvl w:val="1"/>
-          <w:numId w:val="1"/>
-        </w:numPr>
-      </w:pPr>
-      <w:r>
-        <w:t xml:space="preserve">The American Institute of Stress. (n.d.). The Holmes-Rahe Stress Inventory PDF. Retrieved September 20, 2020, from </w:t>
-      </w:r>
-      <w:hyperlink r:id="rId18">
+        <w:pStyle w:val="APACitation"/>
+      </w:pPr>
+      <w:r>
+        <w:t>Nat and Friends.</w:t>
+      </w:r>
+      <w:r>
+        <w:t xml:space="preserve"> </w:t>
+      </w:r>
+      <w:r>
+        <w:t xml:space="preserve"> (2017, April 18).</w:t>
+      </w:r>
+      <w:r>
+        <w:t xml:space="preserve"> </w:t>
+      </w:r>
+      <w:r>
+        <w:t xml:space="preserve"> </w:t>
+      </w:r>
+      <w:r>
+        <w:rPr>
+          <w:i/>
+          <w:iCs/>
+        </w:rPr>
+        <w:t>Google Earth’s Incredible 3D Imagery, Explained</w:t>
+      </w:r>
+      <w:r>
+        <w:t>.</w:t>
+      </w:r>
+      <w:r>
+        <w:t xml:space="preserve"> </w:t>
+      </w:r>
+      <w:r>
+        <w:t xml:space="preserve"> YouTube.</w:t>
+      </w:r>
+      <w:r>
+        <w:t xml:space="preserve"> </w:t>
+      </w:r>
+      <w:r>
+        <w:t xml:space="preserve"> </w:t>
+      </w:r>
+      <w:hyperlink r:id="rId21" w:history="1">
+        <w:r>
+          <w:rPr>
+            <w:rStyle w:val="Hyperlink"/>
+          </w:rPr>
+          <w:t>https://www.youtube.com/watch?v=suo_aUTUpps&amp;feature=youtu.be</w:t>
+        </w:r>
+      </w:hyperlink>
+      <w:r>
+        <w:t xml:space="preserve"> </w:t>
+      </w:r>
+    </w:p>
+    <w:p>
+      <w:pPr>
+        <w:pStyle w:val="APACitation"/>
+        <w:rPr>
+          <w:rStyle w:val="Hyperlink"/>
+        </w:rPr>
+      </w:pPr>
+      <w:r>
+        <w:t xml:space="preserve">The American Institute of Stress.  (n.d.).  </w:t>
+      </w:r>
+      <w:r>
+        <w:rPr>
+          <w:i/>
+          <w:iCs/>
+        </w:rPr>
+        <w:t>The Holmes-Rahe Stress Inventory</w:t>
+      </w:r>
+      <w:r>
+        <w:t xml:space="preserve"> PDF.  Retrieved September 20, 2020, from </w:t>
+      </w:r>
+      <w:hyperlink r:id="rId22">
         <w:r>
           <w:rPr>
             <w:rStyle w:val="Hyperlink"/>
@@ -2824,25 +3184,124 @@
     </w:p>
     <w:p>
       <w:pPr>
-        <w:pStyle w:val="ListParagraph"/>
-        <w:numPr>
-          <w:ilvl w:val="1"/>
-          <w:numId w:val="1"/>
-        </w:numPr>
+        <w:pStyle w:val="APACitation"/>
+        <w:rPr>
+          <w:rStyle w:val="Hyperlink"/>
+        </w:rPr>
+      </w:pPr>
+      <w:r>
+        <w:rPr>
+          <w:i/>
+          <w:iCs/>
+        </w:rPr>
+        <w:t>The Top 5 Moving Mistakes Across America</w:t>
+      </w:r>
+      <w:r>
+        <w:t>.</w:t>
+      </w:r>
+      <w:r>
+        <w:t xml:space="preserve"> </w:t>
+      </w:r>
+      <w:r>
+        <w:t xml:space="preserve"> (2019, August 13). </w:t>
+      </w:r>
+      <w:r>
+        <w:t xml:space="preserve"> </w:t>
+      </w:r>
+      <w:r>
+        <w:t>Article</w:t>
+      </w:r>
+      <w:r>
+        <w:rPr>
+          <w:rStyle w:val="Hyperlink"/>
+        </w:rPr>
+        <w:t>.</w:t>
+      </w:r>
+      <w:r>
+        <w:rPr>
+          <w:rStyle w:val="Hyperlink"/>
+        </w:rPr>
+        <w:t xml:space="preserve"> </w:t>
+      </w:r>
+      <w:r>
+        <w:rPr>
+          <w:rStyle w:val="Hyperlink"/>
+        </w:rPr>
+        <w:t xml:space="preserve"> https://www.article.com/blog/top-5-moving-mistakes/</w:t>
+      </w:r>
+    </w:p>
+    <w:p>
+      <w:pPr>
+        <w:pStyle w:val="APACitation"/>
       </w:pPr>
       <w:r>
         <w:lastRenderedPageBreak/>
-        <w:t xml:space="preserve">Wood, T. (2020, January 6). Moving Industry Statistics. </w:t>
-      </w:r>
-      <w:proofErr w:type="spellStart"/>
-      <w:r>
-        <w:t>MoveBuddha</w:t>
-      </w:r>
-      <w:proofErr w:type="spellEnd"/>
-      <w:r>
-        <w:t xml:space="preserve">. </w:t>
-      </w:r>
-      <w:hyperlink r:id="rId19">
+        <w:t>US Census Bureau.</w:t>
+      </w:r>
+      <w:r>
+        <w:t xml:space="preserve"> </w:t>
+      </w:r>
+      <w:r>
+        <w:t xml:space="preserve"> (2019, October 10).</w:t>
+      </w:r>
+      <w:r>
+        <w:t xml:space="preserve"> </w:t>
+      </w:r>
+      <w:r>
+        <w:t xml:space="preserve"> </w:t>
+      </w:r>
+      <w:r>
+        <w:rPr>
+          <w:i/>
+          <w:iCs/>
+        </w:rPr>
+        <w:t>Historical Households Tables</w:t>
+      </w:r>
+      <w:r>
+        <w:t>.</w:t>
+      </w:r>
+      <w:r>
+        <w:t xml:space="preserve"> </w:t>
+      </w:r>
+      <w:r>
+        <w:t xml:space="preserve"> The United States Census Bureau.</w:t>
+      </w:r>
+      <w:r>
+        <w:t xml:space="preserve"> </w:t>
+      </w:r>
+      <w:r>
+        <w:t xml:space="preserve"> </w:t>
+      </w:r>
+      <w:hyperlink r:id="rId23" w:history="1">
+        <w:r>
+          <w:rPr>
+            <w:rStyle w:val="Hyperlink"/>
+          </w:rPr>
+          <w:t>https://www.census.gov/data/tables/time-series/demo/families/households.html</w:t>
+        </w:r>
+      </w:hyperlink>
+      <w:r>
+        <w:t xml:space="preserve"> </w:t>
+      </w:r>
+    </w:p>
+    <w:p>
+      <w:pPr>
+        <w:pStyle w:val="APACitation"/>
+      </w:pPr>
+      <w:r>
+        <w:t xml:space="preserve">Wood, T. (2020, January 6).  </w:t>
+      </w:r>
+      <w:r>
+        <w:rPr>
+          <w:i/>
+          <w:iCs/>
+        </w:rPr>
+        <w:t>Moving Industry Statistics</w:t>
+      </w:r>
+      <w:r>
+        <w:t xml:space="preserve">.  MoveBuddha.  </w:t>
+      </w:r>
+      <w:hyperlink r:id="rId24">
         <w:r>
           <w:rPr>
             <w:rStyle w:val="Hyperlink"/>
@@ -2853,95 +3312,16 @@
     </w:p>
     <w:p>
       <w:pPr>
-        <w:pStyle w:val="ListParagraph"/>
-        <w:numPr>
-          <w:ilvl w:val="1"/>
-          <w:numId w:val="1"/>
-        </w:numPr>
-      </w:pPr>
-      <w:r>
-        <w:t xml:space="preserve">Nat and Friends. (2017, April 18). Google Earth’s Incredible 3D Imagery, Explained. YouTube. </w:t>
-      </w:r>
-      <w:hyperlink r:id="rId20">
-        <w:r>
-          <w:rPr>
-            <w:rStyle w:val="Hyperlink"/>
-          </w:rPr>
-          <w:t>https://www.youtube.com/watch?v=suo_aUTUpps&amp;feature=youtu.be</w:t>
-        </w:r>
-      </w:hyperlink>
-    </w:p>
-    <w:p>
-      <w:pPr>
-        <w:pStyle w:val="ListParagraph"/>
-        <w:numPr>
-          <w:ilvl w:val="1"/>
-          <w:numId w:val="1"/>
-        </w:numPr>
-      </w:pPr>
-      <w:r>
-        <w:t xml:space="preserve">Collins, T. (2018, April 20). A Look </w:t>
-      </w:r>
-      <w:proofErr w:type="gramStart"/>
-      <w:r>
-        <w:t>Into</w:t>
-      </w:r>
-      <w:proofErr w:type="gramEnd"/>
-      <w:r>
-        <w:t xml:space="preserve"> Photogrammetry and Video Games - Tiger Collins. Medium. https://medium.com/@homicidalnacho/a-look-into-photogrammetry-and-video-games-71d602f51c31</w:t>
-      </w:r>
-    </w:p>
-    <w:p>
-      <w:pPr>
         <w:ind w:firstLine="720"/>
       </w:pPr>
     </w:p>
-    <w:p>
-      <w:pPr>
-        <w:ind w:firstLine="720"/>
-      </w:pPr>
-      <w:r>
-        <w:t>TODO:  Convert these to APA References</w:t>
-      </w:r>
-    </w:p>
-    <w:p>
-      <w:pPr>
-        <w:ind w:firstLine="720"/>
-      </w:pPr>
-      <w:hyperlink w:history="1" r:id="rId21">
-        <w:r>
-          <w:rPr>
-            <w:rStyle w:val="Hyperlink"/>
-          </w:rPr>
-          <w:t>https://www.hsh.com/homeowner/average-american-home.html</w:t>
-        </w:r>
-      </w:hyperlink>
-    </w:p>
-    <w:p>
-      <w:pPr>
-        <w:ind w:firstLine="720"/>
-      </w:pPr>
-      <w:hyperlink w:history="1" r:id="rId22">
-        <w:r>
-          <w:rPr>
-            <w:rStyle w:val="Hyperlink"/>
-          </w:rPr>
-          <w:t>https://www.census.gov/data/tables/time-series/demo/families/households.html</w:t>
-        </w:r>
-      </w:hyperlink>
-    </w:p>
-    <w:p>
-      <w:pPr>
-        <w:ind w:firstLine="720"/>
-      </w:pPr>
-    </w:p>
     <w:sectPr>
-      <w:headerReference w:type="even" r:id="rId23"/>
-      <w:headerReference w:type="default" r:id="rId24"/>
-      <w:footerReference w:type="even" r:id="rId25"/>
-      <w:footerReference w:type="default" r:id="rId26"/>
-      <w:headerReference w:type="first" r:id="rId27"/>
-      <w:footerReference w:type="first" r:id="rId28"/>
+      <w:headerReference w:type="even" r:id="rId25"/>
+      <w:headerReference w:type="default" r:id="rId26"/>
+      <w:footerReference w:type="even" r:id="rId27"/>
+      <w:footerReference w:type="default" r:id="rId28"/>
+      <w:headerReference w:type="first" r:id="rId29"/>
+      <w:footerReference w:type="first" r:id="rId30"/>
       <w:pgSz w:w="12240" w:h="15840"/>
       <w:pgMar w:top="1440" w:right="1440" w:bottom="1440" w:left="1440" w:header="720" w:footer="720" w:gutter="0"/>
       <w:pgNumType w:start="0"/>
@@ -2953,8 +3333,137 @@
 </w:document>
 </file>
 
+<file path=word/comments.xml><?xml version="1.0" encoding="utf-8"?>
+<w:comments xmlns:wpc="http://schemas.microsoft.com/office/word/2010/wordprocessingCanvas" xmlns:cx="http://schemas.microsoft.com/office/drawing/2014/chartex" xmlns:cx1="http://schemas.microsoft.com/office/drawing/2015/9/8/chartex" xmlns:cx2="http://schemas.microsoft.com/office/drawing/2015/10/21/chartex" xmlns:cx3="http://schemas.microsoft.com/office/drawing/2016/5/9/chartex" xmlns:cx4="http://schemas.microsoft.com/office/drawing/2016/5/10/chartex" xmlns:cx5="http://schemas.microsoft.com/office/drawing/2016/5/11/chartex" xmlns:cx6="http://schemas.microsoft.com/office/drawing/2016/5/12/chartex" xmlns:cx7="http://schemas.microsoft.com/office/drawing/2016/5/13/chartex" xmlns:cx8="http://schemas.microsoft.com/office/drawing/2016/5/14/chartex" xmlns:mc="http://schemas.openxmlformats.org/markup-compatibility/2006" xmlns:aink="http://schemas.microsoft.com/office/drawing/2016/ink" xmlns:am3d="http://schemas.microsoft.com/office/drawing/2017/model3d" xmlns:o="urn:schemas-microsoft-com:office:office" xmlns:r="http://schemas.openxmlformats.org/officeDocument/2006/relationships" xmlns:m="http://schemas.openxmlformats.org/officeDocument/2006/math" xmlns:v="urn:schemas-microsoft-com:vml" xmlns:wp14="http://schemas.microsoft.com/office/word/2010/wordprocessingDrawing" xmlns:wp="http://schemas.openxmlformats.org/drawingml/2006/wordprocessingDrawing" xmlns:w10="urn:schemas-microsoft-com:office:word" xmlns:w="http://schemas.openxmlformats.org/wordprocessingml/2006/main" xmlns:w14="http://schemas.microsoft.com/office/word/2010/wordml" xmlns:w15="http://schemas.microsoft.com/office/word/2012/wordml" xmlns:w16cid="http://schemas.microsoft.com/office/word/2016/wordml/cid" xmlns:w16se="http://schemas.microsoft.com/office/word/2015/wordml/symex" xmlns:wpg="http://schemas.microsoft.com/office/word/2010/wordprocessingGroup" xmlns:wpi="http://schemas.microsoft.com/office/word/2010/wordprocessingInk" xmlns:wne="http://schemas.microsoft.com/office/word/2006/wordml" xmlns:wps="http://schemas.microsoft.com/office/word/2010/wordprocessingShape" mc:Ignorable="w14 w15 w16se w16cid wp14">
+  <w:comment w:id="1" w:author="Aquilino, Byron" w:date="2020-11-28T13:41:00Z" w:initials="AB">
+    <w:p>
+      <w:pPr>
+        <w:pStyle w:val="CommentText"/>
+      </w:pPr>
+      <w:r>
+        <w:rPr>
+          <w:rStyle w:val="CommentReference"/>
+        </w:rPr>
+        <w:annotationRef/>
+      </w:r>
+      <w:r>
+        <w:t>Need to capture analytics on this to be able to estimate this</w:t>
+      </w:r>
+    </w:p>
+  </w:comment>
+  <w:comment w:id="2" w:author="Aquilino, Byron" w:date="2020-11-28T13:41:00Z" w:initials="AB">
+    <w:p>
+      <w:pPr>
+        <w:pStyle w:val="CommentText"/>
+      </w:pPr>
+      <w:r>
+        <w:rPr>
+          <w:rStyle w:val="CommentReference"/>
+        </w:rPr>
+        <w:annotationRef/>
+      </w:r>
+      <w:r>
+        <w:t>Added this because it’s drives the estimation feature</w:t>
+      </w:r>
+    </w:p>
+  </w:comment>
+  <w:comment w:id="3" w:author="Aquilino, Byron" w:date="2020-11-29T11:00:00Z" w:initials="AB">
+    <w:p>
+      <w:pPr>
+        <w:pStyle w:val="CommentText"/>
+      </w:pPr>
+      <w:r>
+        <w:rPr>
+          <w:rStyle w:val="CommentReference"/>
+        </w:rPr>
+        <w:annotationRef/>
+      </w:r>
+      <w:r>
+        <w:t xml:space="preserve">Added </w:t>
+      </w:r>
+    </w:p>
+  </w:comment>
+  <w:comment w:id="4" w:author="Aquilino, Byron" w:date="2020-11-28T14:53:00Z" w:initials="AB">
+    <w:p>
+      <w:pPr>
+        <w:pStyle w:val="CommentText"/>
+      </w:pPr>
+      <w:r>
+        <w:rPr>
+          <w:rStyle w:val="CommentReference"/>
+        </w:rPr>
+        <w:annotationRef/>
+      </w:r>
+      <w:r>
+        <w:t>Added this to the solution set</w:t>
+      </w:r>
+    </w:p>
+  </w:comment>
+  <w:comment w:id="5" w:author="Aquilino, Byron" w:date="2020-11-28T15:39:00Z" w:initials="AB">
+    <w:p>
+      <w:pPr>
+        <w:pStyle w:val="CommentText"/>
+      </w:pPr>
+      <w:r>
+        <w:rPr>
+          <w:rStyle w:val="CommentReference"/>
+        </w:rPr>
+        <w:annotationRef/>
+      </w:r>
+      <w:r>
+        <w:t>If we can make this claim, we can eliminate chat bot, move expert stories from the prototype</w:t>
+      </w:r>
+    </w:p>
+  </w:comment>
+  <w:comment w:id="6" w:author="Aquilino, Byron" w:date="2020-11-28T15:41:00Z" w:initials="AB">
+    <w:p>
+      <w:pPr>
+        <w:pStyle w:val="CommentText"/>
+      </w:pPr>
+      <w:r>
+        <w:rPr>
+          <w:rStyle w:val="CommentReference"/>
+        </w:rPr>
+        <w:annotationRef/>
+      </w:r>
+      <w:r>
+        <w:t xml:space="preserve">Some thoughts on this:  if we can </w:t>
+      </w:r>
+      <w:r>
+        <w:t xml:space="preserve">simulate the 3D model generation, and the collection of the inventory, we can focus our efforts on the load plan UI </w:t>
+      </w:r>
+      <w:r>
+        <w:t>and loading algorithm</w:t>
+      </w:r>
+    </w:p>
+  </w:comment>
+</w:comments>
+</file>
+
+<file path=word/commentsExtended.xml><?xml version="1.0" encoding="utf-8"?>
+<w15:commentsEx xmlns:wpc="http://schemas.microsoft.com/office/word/2010/wordprocessingCanvas" xmlns:cx="http://schemas.microsoft.com/office/drawing/2014/chartex" xmlns:cx1="http://schemas.microsoft.com/office/drawing/2015/9/8/chartex" xmlns:cx2="http://schemas.microsoft.com/office/drawing/2015/10/21/chartex" xmlns:cx3="http://schemas.microsoft.com/office/drawing/2016/5/9/chartex" xmlns:cx4="http://schemas.microsoft.com/office/drawing/2016/5/10/chartex" xmlns:cx5="http://schemas.microsoft.com/office/drawing/2016/5/11/chartex" xmlns:cx6="http://schemas.microsoft.com/office/drawing/2016/5/12/chartex" xmlns:cx7="http://schemas.microsoft.com/office/drawing/2016/5/13/chartex" xmlns:cx8="http://schemas.microsoft.com/office/drawing/2016/5/14/chartex" xmlns:mc="http://schemas.openxmlformats.org/markup-compatibility/2006" xmlns:aink="http://schemas.microsoft.com/office/drawing/2016/ink" xmlns:am3d="http://schemas.microsoft.com/office/drawing/2017/model3d" xmlns:o="urn:schemas-microsoft-com:office:office" xmlns:r="http://schemas.openxmlformats.org/officeDocument/2006/relationships" xmlns:m="http://schemas.openxmlformats.org/officeDocument/2006/math" xmlns:v="urn:schemas-microsoft-com:vml" xmlns:wp14="http://schemas.microsoft.com/office/word/2010/wordprocessingDrawing" xmlns:wp="http://schemas.openxmlformats.org/drawingml/2006/wordprocessingDrawing" xmlns:w10="urn:schemas-microsoft-com:office:word" xmlns:w="http://schemas.openxmlformats.org/wordprocessingml/2006/main" xmlns:w14="http://schemas.microsoft.com/office/word/2010/wordml" xmlns:w15="http://schemas.microsoft.com/office/word/2012/wordml" xmlns:w16cid="http://schemas.microsoft.com/office/word/2016/wordml/cid" xmlns:w16se="http://schemas.microsoft.com/office/word/2015/wordml/symex" xmlns:wpg="http://schemas.microsoft.com/office/word/2010/wordprocessingGroup" xmlns:wpi="http://schemas.microsoft.com/office/word/2010/wordprocessingInk" xmlns:wne="http://schemas.microsoft.com/office/word/2006/wordml" xmlns:wps="http://schemas.microsoft.com/office/word/2010/wordprocessingShape" mc:Ignorable="w14 w15 w16se w16cid wp14">
+  <w15:commentEx w15:paraId="0592E9D0" w15:done="1"/>
+  <w15:commentEx w15:paraId="56C5EBA6" w15:done="1"/>
+  <w15:commentEx w15:paraId="502392BB" w15:done="1"/>
+  <w15:commentEx w15:paraId="29B9D064" w15:done="1"/>
+  <w15:commentEx w15:paraId="249F813B" w15:done="1"/>
+  <w15:commentEx w15:paraId="4438B721" w15:done="1"/>
+</w15:commentsEx>
+</file>
+
+<file path=word/commentsIds.xml><?xml version="1.0" encoding="utf-8"?>
+<w16cid:commentsIds xmlns:wpc="http://schemas.microsoft.com/office/word/2010/wordprocessingCanvas" xmlns:cx="http://schemas.microsoft.com/office/drawing/2014/chartex" xmlns:cx1="http://schemas.microsoft.com/office/drawing/2015/9/8/chartex" xmlns:cx2="http://schemas.microsoft.com/office/drawing/2015/10/21/chartex" xmlns:cx3="http://schemas.microsoft.com/office/drawing/2016/5/9/chartex" xmlns:cx4="http://schemas.microsoft.com/office/drawing/2016/5/10/chartex" xmlns:cx5="http://schemas.microsoft.com/office/drawing/2016/5/11/chartex" xmlns:cx6="http://schemas.microsoft.com/office/drawing/2016/5/12/chartex" xmlns:cx7="http://schemas.microsoft.com/office/drawing/2016/5/13/chartex" xmlns:cx8="http://schemas.microsoft.com/office/drawing/2016/5/14/chartex" xmlns:mc="http://schemas.openxmlformats.org/markup-compatibility/2006" xmlns:aink="http://schemas.microsoft.com/office/drawing/2016/ink" xmlns:am3d="http://schemas.microsoft.com/office/drawing/2017/model3d" xmlns:o="urn:schemas-microsoft-com:office:office" xmlns:r="http://schemas.openxmlformats.org/officeDocument/2006/relationships" xmlns:m="http://schemas.openxmlformats.org/officeDocument/2006/math" xmlns:v="urn:schemas-microsoft-com:vml" xmlns:wp14="http://schemas.microsoft.com/office/word/2010/wordprocessingDrawing" xmlns:wp="http://schemas.openxmlformats.org/drawingml/2006/wordprocessingDrawing" xmlns:w10="urn:schemas-microsoft-com:office:word" xmlns:w="http://schemas.openxmlformats.org/wordprocessingml/2006/main" xmlns:w14="http://schemas.microsoft.com/office/word/2010/wordml" xmlns:w15="http://schemas.microsoft.com/office/word/2012/wordml" xmlns:w16cid="http://schemas.microsoft.com/office/word/2016/wordml/cid" xmlns:w16se="http://schemas.microsoft.com/office/word/2015/wordml/symex" xmlns:wpg="http://schemas.microsoft.com/office/word/2010/wordprocessingGroup" xmlns:wpi="http://schemas.microsoft.com/office/word/2010/wordprocessingInk" xmlns:wne="http://schemas.microsoft.com/office/word/2006/wordml" xmlns:wps="http://schemas.microsoft.com/office/word/2010/wordprocessingShape" mc:Ignorable="w14 w15 w16se w16cid wp14">
+  <w16cid:commentId w16cid:paraId="0592E9D0" w16cid:durableId="236CD217"/>
+  <w16cid:commentId w16cid:paraId="56C5EBA6" w16cid:durableId="236CD201"/>
+  <w16cid:commentId w16cid:paraId="502392BB" w16cid:durableId="236DFDB8"/>
+  <w16cid:commentId w16cid:paraId="29B9D064" w16cid:durableId="236CE2F7"/>
+  <w16cid:commentId w16cid:paraId="249F813B" w16cid:durableId="236CEDC9"/>
+  <w16cid:commentId w16cid:paraId="4438B721" w16cid:durableId="236CEE27"/>
+</w16cid:commentsIds>
+</file>
+
 <file path=word/endnotes.xml><?xml version="1.0" encoding="utf-8"?>
-<w:endnotes xmlns:wpc="http://schemas.microsoft.com/office/word/2010/wordprocessingCanvas" xmlns:cx="http://schemas.microsoft.com/office/drawing/2014/chartex" xmlns:cx1="http://schemas.microsoft.com/office/drawing/2015/9/8/chartex" xmlns:cx2="http://schemas.microsoft.com/office/drawing/2015/10/21/chartex" xmlns:cx3="http://schemas.microsoft.com/office/drawing/2016/5/9/chartex" xmlns:cx4="http://schemas.microsoft.com/office/drawing/2016/5/10/chartex" xmlns:cx5="http://schemas.microsoft.com/office/drawing/2016/5/11/chartex" xmlns:cx6="http://schemas.microsoft.com/office/drawing/2016/5/12/chartex" xmlns:cx7="http://schemas.microsoft.com/office/drawing/2016/5/13/chartex" xmlns:cx8="http://schemas.microsoft.com/office/drawing/2016/5/14/chartex" xmlns:mc="http://schemas.openxmlformats.org/markup-compatibility/2006" xmlns:aink="http://schemas.microsoft.com/office/drawing/2016/ink" xmlns:am3d="http://schemas.microsoft.com/office/drawing/2017/model3d" xmlns:o="urn:schemas-microsoft-com:office:office" xmlns:r="http://schemas.openxmlformats.org/officeDocument/2006/relationships" xmlns:m="http://schemas.openxmlformats.org/officeDocument/2006/math" xmlns:v="urn:schemas-microsoft-com:vml" xmlns:wp14="http://schemas.microsoft.com/office/word/2010/wordprocessingDrawing" xmlns:wp="http://schemas.openxmlformats.org/drawingml/2006/wordprocessingDrawing" xmlns:w10="urn:schemas-microsoft-com:office:word" xmlns:w="http://schemas.openxmlformats.org/wordprocessingml/2006/main" xmlns:w14="http://schemas.microsoft.com/office/word/2010/wordml" xmlns:w15="http://schemas.microsoft.com/office/word/2012/wordml" xmlns:w16cex="http://schemas.microsoft.com/office/word/2018/wordml/cex" xmlns:w16cid="http://schemas.microsoft.com/office/word/2016/wordml/cid" xmlns:w16="http://schemas.microsoft.com/office/word/2018/wordml" xmlns:w16se="http://schemas.microsoft.com/office/word/2015/wordml/symex" xmlns:wpg="http://schemas.microsoft.com/office/word/2010/wordprocessingGroup" xmlns:wpi="http://schemas.microsoft.com/office/word/2010/wordprocessingInk" xmlns:wne="http://schemas.microsoft.com/office/word/2006/wordml" xmlns:wps="http://schemas.microsoft.com/office/word/2010/wordprocessingShape" mc:Ignorable="w14 w15 w16se w16cid w16 w16cex wp14">
+<w:endnotes xmlns:wpc="http://schemas.microsoft.com/office/word/2010/wordprocessingCanvas" xmlns:cx="http://schemas.microsoft.com/office/drawing/2014/chartex" xmlns:cx1="http://schemas.microsoft.com/office/drawing/2015/9/8/chartex" xmlns:cx2="http://schemas.microsoft.com/office/drawing/2015/10/21/chartex" xmlns:cx3="http://schemas.microsoft.com/office/drawing/2016/5/9/chartex" xmlns:cx4="http://schemas.microsoft.com/office/drawing/2016/5/10/chartex" xmlns:cx5="http://schemas.microsoft.com/office/drawing/2016/5/11/chartex" xmlns:cx6="http://schemas.microsoft.com/office/drawing/2016/5/12/chartex" xmlns:cx7="http://schemas.microsoft.com/office/drawing/2016/5/13/chartex" xmlns:cx8="http://schemas.microsoft.com/office/drawing/2016/5/14/chartex" xmlns:mc="http://schemas.openxmlformats.org/markup-compatibility/2006" xmlns:aink="http://schemas.microsoft.com/office/drawing/2016/ink" xmlns:am3d="http://schemas.microsoft.com/office/drawing/2017/model3d" xmlns:o="urn:schemas-microsoft-com:office:office" xmlns:r="http://schemas.openxmlformats.org/officeDocument/2006/relationships" xmlns:m="http://schemas.openxmlformats.org/officeDocument/2006/math" xmlns:v="urn:schemas-microsoft-com:vml" xmlns:wp14="http://schemas.microsoft.com/office/word/2010/wordprocessingDrawing" xmlns:wp="http://schemas.openxmlformats.org/drawingml/2006/wordprocessingDrawing" xmlns:w10="urn:schemas-microsoft-com:office:word" xmlns:w="http://schemas.openxmlformats.org/wordprocessingml/2006/main" xmlns:w14="http://schemas.microsoft.com/office/word/2010/wordml" xmlns:w15="http://schemas.microsoft.com/office/word/2012/wordml" xmlns:w16cid="http://schemas.microsoft.com/office/word/2016/wordml/cid" xmlns:w16se="http://schemas.microsoft.com/office/word/2015/wordml/symex" xmlns:wpg="http://schemas.microsoft.com/office/word/2010/wordprocessingGroup" xmlns:wpi="http://schemas.microsoft.com/office/word/2010/wordprocessingInk" xmlns:wne="http://schemas.microsoft.com/office/word/2006/wordml" xmlns:wps="http://schemas.microsoft.com/office/word/2010/wordprocessingShape" mc:Ignorable="w14 w15 w16se w16cid wp14">
   <w:endnote w:type="separator" w:id="-1">
     <w:p>
       <w:pPr>
@@ -2986,7 +3495,7 @@
 </file>
 
 <file path=word/footer1.xml><?xml version="1.0" encoding="utf-8"?>
-<w:ftr xmlns:wpc="http://schemas.microsoft.com/office/word/2010/wordprocessingCanvas" xmlns:cx="http://schemas.microsoft.com/office/drawing/2014/chartex" xmlns:cx1="http://schemas.microsoft.com/office/drawing/2015/9/8/chartex" xmlns:cx2="http://schemas.microsoft.com/office/drawing/2015/10/21/chartex" xmlns:cx3="http://schemas.microsoft.com/office/drawing/2016/5/9/chartex" xmlns:cx4="http://schemas.microsoft.com/office/drawing/2016/5/10/chartex" xmlns:cx5="http://schemas.microsoft.com/office/drawing/2016/5/11/chartex" xmlns:cx6="http://schemas.microsoft.com/office/drawing/2016/5/12/chartex" xmlns:cx7="http://schemas.microsoft.com/office/drawing/2016/5/13/chartex" xmlns:cx8="http://schemas.microsoft.com/office/drawing/2016/5/14/chartex" xmlns:mc="http://schemas.openxmlformats.org/markup-compatibility/2006" xmlns:aink="http://schemas.microsoft.com/office/drawing/2016/ink" xmlns:am3d="http://schemas.microsoft.com/office/drawing/2017/model3d" xmlns:o="urn:schemas-microsoft-com:office:office" xmlns:r="http://schemas.openxmlformats.org/officeDocument/2006/relationships" xmlns:m="http://schemas.openxmlformats.org/officeDocument/2006/math" xmlns:v="urn:schemas-microsoft-com:vml" xmlns:wp14="http://schemas.microsoft.com/office/word/2010/wordprocessingDrawing" xmlns:wp="http://schemas.openxmlformats.org/drawingml/2006/wordprocessingDrawing" xmlns:w10="urn:schemas-microsoft-com:office:word" xmlns:w="http://schemas.openxmlformats.org/wordprocessingml/2006/main" xmlns:w14="http://schemas.microsoft.com/office/word/2010/wordml" xmlns:w15="http://schemas.microsoft.com/office/word/2012/wordml" xmlns:w16cex="http://schemas.microsoft.com/office/word/2018/wordml/cex" xmlns:w16cid="http://schemas.microsoft.com/office/word/2016/wordml/cid" xmlns:w16="http://schemas.microsoft.com/office/word/2018/wordml" xmlns:w16se="http://schemas.microsoft.com/office/word/2015/wordml/symex" xmlns:wpg="http://schemas.microsoft.com/office/word/2010/wordprocessingGroup" xmlns:wpi="http://schemas.microsoft.com/office/word/2010/wordprocessingInk" xmlns:wne="http://schemas.microsoft.com/office/word/2006/wordml" xmlns:wps="http://schemas.microsoft.com/office/word/2010/wordprocessingShape" mc:Ignorable="w14 w15 w16se w16cid w16 w16cex wp14">
+<w:ftr xmlns:wpc="http://schemas.microsoft.com/office/word/2010/wordprocessingCanvas" xmlns:cx="http://schemas.microsoft.com/office/drawing/2014/chartex" xmlns:cx1="http://schemas.microsoft.com/office/drawing/2015/9/8/chartex" xmlns:cx2="http://schemas.microsoft.com/office/drawing/2015/10/21/chartex" xmlns:cx3="http://schemas.microsoft.com/office/drawing/2016/5/9/chartex" xmlns:cx4="http://schemas.microsoft.com/office/drawing/2016/5/10/chartex" xmlns:cx5="http://schemas.microsoft.com/office/drawing/2016/5/11/chartex" xmlns:cx6="http://schemas.microsoft.com/office/drawing/2016/5/12/chartex" xmlns:cx7="http://schemas.microsoft.com/office/drawing/2016/5/13/chartex" xmlns:cx8="http://schemas.microsoft.com/office/drawing/2016/5/14/chartex" xmlns:mc="http://schemas.openxmlformats.org/markup-compatibility/2006" xmlns:aink="http://schemas.microsoft.com/office/drawing/2016/ink" xmlns:am3d="http://schemas.microsoft.com/office/drawing/2017/model3d" xmlns:o="urn:schemas-microsoft-com:office:office" xmlns:r="http://schemas.openxmlformats.org/officeDocument/2006/relationships" xmlns:m="http://schemas.openxmlformats.org/officeDocument/2006/math" xmlns:v="urn:schemas-microsoft-com:vml" xmlns:wp14="http://schemas.microsoft.com/office/word/2010/wordprocessingDrawing" xmlns:wp="http://schemas.openxmlformats.org/drawingml/2006/wordprocessingDrawing" xmlns:w10="urn:schemas-microsoft-com:office:word" xmlns:w="http://schemas.openxmlformats.org/wordprocessingml/2006/main" xmlns:w14="http://schemas.microsoft.com/office/word/2010/wordml" xmlns:w15="http://schemas.microsoft.com/office/word/2012/wordml" xmlns:w16cid="http://schemas.microsoft.com/office/word/2016/wordml/cid" xmlns:w16se="http://schemas.microsoft.com/office/word/2015/wordml/symex" xmlns:wpg="http://schemas.microsoft.com/office/word/2010/wordprocessingGroup" xmlns:wpi="http://schemas.microsoft.com/office/word/2010/wordprocessingInk" xmlns:wne="http://schemas.microsoft.com/office/word/2006/wordml" xmlns:wps="http://schemas.microsoft.com/office/word/2010/wordprocessingShape" mc:Ignorable="w14 w15 w16se w16cid wp14">
   <w:p>
     <w:pPr>
       <w:pStyle w:val="Footer"/>
@@ -2996,7 +3505,7 @@
 </file>
 
 <file path=word/footer2.xml><?xml version="1.0" encoding="utf-8"?>
-<w:ftr xmlns:wpc="http://schemas.microsoft.com/office/word/2010/wordprocessingCanvas" xmlns:cx="http://schemas.microsoft.com/office/drawing/2014/chartex" xmlns:cx1="http://schemas.microsoft.com/office/drawing/2015/9/8/chartex" xmlns:cx2="http://schemas.microsoft.com/office/drawing/2015/10/21/chartex" xmlns:cx3="http://schemas.microsoft.com/office/drawing/2016/5/9/chartex" xmlns:cx4="http://schemas.microsoft.com/office/drawing/2016/5/10/chartex" xmlns:cx5="http://schemas.microsoft.com/office/drawing/2016/5/11/chartex" xmlns:cx6="http://schemas.microsoft.com/office/drawing/2016/5/12/chartex" xmlns:cx7="http://schemas.microsoft.com/office/drawing/2016/5/13/chartex" xmlns:cx8="http://schemas.microsoft.com/office/drawing/2016/5/14/chartex" xmlns:mc="http://schemas.openxmlformats.org/markup-compatibility/2006" xmlns:aink="http://schemas.microsoft.com/office/drawing/2016/ink" xmlns:am3d="http://schemas.microsoft.com/office/drawing/2017/model3d" xmlns:o="urn:schemas-microsoft-com:office:office" xmlns:r="http://schemas.openxmlformats.org/officeDocument/2006/relationships" xmlns:m="http://schemas.openxmlformats.org/officeDocument/2006/math" xmlns:v="urn:schemas-microsoft-com:vml" xmlns:wp14="http://schemas.microsoft.com/office/word/2010/wordprocessingDrawing" xmlns:wp="http://schemas.openxmlformats.org/drawingml/2006/wordprocessingDrawing" xmlns:w10="urn:schemas-microsoft-com:office:word" xmlns:w="http://schemas.openxmlformats.org/wordprocessingml/2006/main" xmlns:w14="http://schemas.microsoft.com/office/word/2010/wordml" xmlns:w15="http://schemas.microsoft.com/office/word/2012/wordml" xmlns:w16cex="http://schemas.microsoft.com/office/word/2018/wordml/cex" xmlns:w16cid="http://schemas.microsoft.com/office/word/2016/wordml/cid" xmlns:w16="http://schemas.microsoft.com/office/word/2018/wordml" xmlns:w16se="http://schemas.microsoft.com/office/word/2015/wordml/symex" xmlns:wpg="http://schemas.microsoft.com/office/word/2010/wordprocessingGroup" xmlns:wpi="http://schemas.microsoft.com/office/word/2010/wordprocessingInk" xmlns:wne="http://schemas.microsoft.com/office/word/2006/wordml" xmlns:wps="http://schemas.microsoft.com/office/word/2010/wordprocessingShape" mc:Ignorable="w14 w15 w16se w16cid w16 w16cex wp14">
+<w:ftr xmlns:wpc="http://schemas.microsoft.com/office/word/2010/wordprocessingCanvas" xmlns:cx="http://schemas.microsoft.com/office/drawing/2014/chartex" xmlns:cx1="http://schemas.microsoft.com/office/drawing/2015/9/8/chartex" xmlns:cx2="http://schemas.microsoft.com/office/drawing/2015/10/21/chartex" xmlns:cx3="http://schemas.microsoft.com/office/drawing/2016/5/9/chartex" xmlns:cx4="http://schemas.microsoft.com/office/drawing/2016/5/10/chartex" xmlns:cx5="http://schemas.microsoft.com/office/drawing/2016/5/11/chartex" xmlns:cx6="http://schemas.microsoft.com/office/drawing/2016/5/12/chartex" xmlns:cx7="http://schemas.microsoft.com/office/drawing/2016/5/13/chartex" xmlns:cx8="http://schemas.microsoft.com/office/drawing/2016/5/14/chartex" xmlns:mc="http://schemas.openxmlformats.org/markup-compatibility/2006" xmlns:aink="http://schemas.microsoft.com/office/drawing/2016/ink" xmlns:am3d="http://schemas.microsoft.com/office/drawing/2017/model3d" xmlns:o="urn:schemas-microsoft-com:office:office" xmlns:r="http://schemas.openxmlformats.org/officeDocument/2006/relationships" xmlns:m="http://schemas.openxmlformats.org/officeDocument/2006/math" xmlns:v="urn:schemas-microsoft-com:vml" xmlns:wp14="http://schemas.microsoft.com/office/word/2010/wordprocessingDrawing" xmlns:wp="http://schemas.openxmlformats.org/drawingml/2006/wordprocessingDrawing" xmlns:w10="urn:schemas-microsoft-com:office:word" xmlns:w="http://schemas.openxmlformats.org/wordprocessingml/2006/main" xmlns:w14="http://schemas.microsoft.com/office/word/2010/wordml" xmlns:w15="http://schemas.microsoft.com/office/word/2012/wordml" xmlns:w16cid="http://schemas.microsoft.com/office/word/2016/wordml/cid" xmlns:w16se="http://schemas.microsoft.com/office/word/2015/wordml/symex" xmlns:wpg="http://schemas.microsoft.com/office/word/2010/wordprocessingGroup" xmlns:wpi="http://schemas.microsoft.com/office/word/2010/wordprocessingInk" xmlns:wne="http://schemas.microsoft.com/office/word/2006/wordml" xmlns:wps="http://schemas.microsoft.com/office/word/2010/wordprocessingShape" mc:Ignorable="w14 w15 w16se w16cid wp14">
   <w:tbl>
     <w:tblPr>
       <w:tblW w:w="0" w:type="auto"/>
@@ -3054,7 +3563,7 @@
 </file>
 
 <file path=word/footer3.xml><?xml version="1.0" encoding="utf-8"?>
-<w:ftr xmlns:wpc="http://schemas.microsoft.com/office/word/2010/wordprocessingCanvas" xmlns:cx="http://schemas.microsoft.com/office/drawing/2014/chartex" xmlns:cx1="http://schemas.microsoft.com/office/drawing/2015/9/8/chartex" xmlns:cx2="http://schemas.microsoft.com/office/drawing/2015/10/21/chartex" xmlns:cx3="http://schemas.microsoft.com/office/drawing/2016/5/9/chartex" xmlns:cx4="http://schemas.microsoft.com/office/drawing/2016/5/10/chartex" xmlns:cx5="http://schemas.microsoft.com/office/drawing/2016/5/11/chartex" xmlns:cx6="http://schemas.microsoft.com/office/drawing/2016/5/12/chartex" xmlns:cx7="http://schemas.microsoft.com/office/drawing/2016/5/13/chartex" xmlns:cx8="http://schemas.microsoft.com/office/drawing/2016/5/14/chartex" xmlns:mc="http://schemas.openxmlformats.org/markup-compatibility/2006" xmlns:aink="http://schemas.microsoft.com/office/drawing/2016/ink" xmlns:am3d="http://schemas.microsoft.com/office/drawing/2017/model3d" xmlns:o="urn:schemas-microsoft-com:office:office" xmlns:r="http://schemas.openxmlformats.org/officeDocument/2006/relationships" xmlns:m="http://schemas.openxmlformats.org/officeDocument/2006/math" xmlns:v="urn:schemas-microsoft-com:vml" xmlns:wp14="http://schemas.microsoft.com/office/word/2010/wordprocessingDrawing" xmlns:wp="http://schemas.openxmlformats.org/drawingml/2006/wordprocessingDrawing" xmlns:w10="urn:schemas-microsoft-com:office:word" xmlns:w="http://schemas.openxmlformats.org/wordprocessingml/2006/main" xmlns:w14="http://schemas.microsoft.com/office/word/2010/wordml" xmlns:w15="http://schemas.microsoft.com/office/word/2012/wordml" xmlns:w16cex="http://schemas.microsoft.com/office/word/2018/wordml/cex" xmlns:w16cid="http://schemas.microsoft.com/office/word/2016/wordml/cid" xmlns:w16="http://schemas.microsoft.com/office/word/2018/wordml" xmlns:w16se="http://schemas.microsoft.com/office/word/2015/wordml/symex" xmlns:wpg="http://schemas.microsoft.com/office/word/2010/wordprocessingGroup" xmlns:wpi="http://schemas.microsoft.com/office/word/2010/wordprocessingInk" xmlns:wne="http://schemas.microsoft.com/office/word/2006/wordml" xmlns:wps="http://schemas.microsoft.com/office/word/2010/wordprocessingShape" mc:Ignorable="w14 w15 w16se w16cid w16 w16cex wp14">
+<w:ftr xmlns:wpc="http://schemas.microsoft.com/office/word/2010/wordprocessingCanvas" xmlns:cx="http://schemas.microsoft.com/office/drawing/2014/chartex" xmlns:cx1="http://schemas.microsoft.com/office/drawing/2015/9/8/chartex" xmlns:cx2="http://schemas.microsoft.com/office/drawing/2015/10/21/chartex" xmlns:cx3="http://schemas.microsoft.com/office/drawing/2016/5/9/chartex" xmlns:cx4="http://schemas.microsoft.com/office/drawing/2016/5/10/chartex" xmlns:cx5="http://schemas.microsoft.com/office/drawing/2016/5/11/chartex" xmlns:cx6="http://schemas.microsoft.com/office/drawing/2016/5/12/chartex" xmlns:cx7="http://schemas.microsoft.com/office/drawing/2016/5/13/chartex" xmlns:cx8="http://schemas.microsoft.com/office/drawing/2016/5/14/chartex" xmlns:mc="http://schemas.openxmlformats.org/markup-compatibility/2006" xmlns:aink="http://schemas.microsoft.com/office/drawing/2016/ink" xmlns:am3d="http://schemas.microsoft.com/office/drawing/2017/model3d" xmlns:o="urn:schemas-microsoft-com:office:office" xmlns:r="http://schemas.openxmlformats.org/officeDocument/2006/relationships" xmlns:m="http://schemas.openxmlformats.org/officeDocument/2006/math" xmlns:v="urn:schemas-microsoft-com:vml" xmlns:wp14="http://schemas.microsoft.com/office/word/2010/wordprocessingDrawing" xmlns:wp="http://schemas.openxmlformats.org/drawingml/2006/wordprocessingDrawing" xmlns:w10="urn:schemas-microsoft-com:office:word" xmlns:w="http://schemas.openxmlformats.org/wordprocessingml/2006/main" xmlns:w14="http://schemas.microsoft.com/office/word/2010/wordml" xmlns:w15="http://schemas.microsoft.com/office/word/2012/wordml" xmlns:w16cid="http://schemas.microsoft.com/office/word/2016/wordml/cid" xmlns:w16se="http://schemas.microsoft.com/office/word/2015/wordml/symex" xmlns:wpg="http://schemas.microsoft.com/office/word/2010/wordprocessingGroup" xmlns:wpi="http://schemas.microsoft.com/office/word/2010/wordprocessingInk" xmlns:wne="http://schemas.microsoft.com/office/word/2006/wordml" xmlns:wps="http://schemas.microsoft.com/office/word/2010/wordprocessingShape" mc:Ignorable="w14 w15 w16se w16cid wp14">
   <w:p>
     <w:pPr>
       <w:pStyle w:val="Footer"/>
@@ -3064,7 +3573,7 @@
 </file>
 
 <file path=word/footnotes.xml><?xml version="1.0" encoding="utf-8"?>
-<w:footnotes xmlns:wpc="http://schemas.microsoft.com/office/word/2010/wordprocessingCanvas" xmlns:cx="http://schemas.microsoft.com/office/drawing/2014/chartex" xmlns:cx1="http://schemas.microsoft.com/office/drawing/2015/9/8/chartex" xmlns:cx2="http://schemas.microsoft.com/office/drawing/2015/10/21/chartex" xmlns:cx3="http://schemas.microsoft.com/office/drawing/2016/5/9/chartex" xmlns:cx4="http://schemas.microsoft.com/office/drawing/2016/5/10/chartex" xmlns:cx5="http://schemas.microsoft.com/office/drawing/2016/5/11/chartex" xmlns:cx6="http://schemas.microsoft.com/office/drawing/2016/5/12/chartex" xmlns:cx7="http://schemas.microsoft.com/office/drawing/2016/5/13/chartex" xmlns:cx8="http://schemas.microsoft.com/office/drawing/2016/5/14/chartex" xmlns:mc="http://schemas.openxmlformats.org/markup-compatibility/2006" xmlns:aink="http://schemas.microsoft.com/office/drawing/2016/ink" xmlns:am3d="http://schemas.microsoft.com/office/drawing/2017/model3d" xmlns:o="urn:schemas-microsoft-com:office:office" xmlns:r="http://schemas.openxmlformats.org/officeDocument/2006/relationships" xmlns:m="http://schemas.openxmlformats.org/officeDocument/2006/math" xmlns:v="urn:schemas-microsoft-com:vml" xmlns:wp14="http://schemas.microsoft.com/office/word/2010/wordprocessingDrawing" xmlns:wp="http://schemas.openxmlformats.org/drawingml/2006/wordprocessingDrawing" xmlns:w10="urn:schemas-microsoft-com:office:word" xmlns:w="http://schemas.openxmlformats.org/wordprocessingml/2006/main" xmlns:w14="http://schemas.microsoft.com/office/word/2010/wordml" xmlns:w15="http://schemas.microsoft.com/office/word/2012/wordml" xmlns:w16cex="http://schemas.microsoft.com/office/word/2018/wordml/cex" xmlns:w16cid="http://schemas.microsoft.com/office/word/2016/wordml/cid" xmlns:w16="http://schemas.microsoft.com/office/word/2018/wordml" xmlns:w16se="http://schemas.microsoft.com/office/word/2015/wordml/symex" xmlns:wpg="http://schemas.microsoft.com/office/word/2010/wordprocessingGroup" xmlns:wpi="http://schemas.microsoft.com/office/word/2010/wordprocessingInk" xmlns:wne="http://schemas.microsoft.com/office/word/2006/wordml" xmlns:wps="http://schemas.microsoft.com/office/word/2010/wordprocessingShape" mc:Ignorable="w14 w15 w16se w16cid w16 w16cex wp14">
+<w:footnotes xmlns:wpc="http://schemas.microsoft.com/office/word/2010/wordprocessingCanvas" xmlns:cx="http://schemas.microsoft.com/office/drawing/2014/chartex" xmlns:cx1="http://schemas.microsoft.com/office/drawing/2015/9/8/chartex" xmlns:cx2="http://schemas.microsoft.com/office/drawing/2015/10/21/chartex" xmlns:cx3="http://schemas.microsoft.com/office/drawing/2016/5/9/chartex" xmlns:cx4="http://schemas.microsoft.com/office/drawing/2016/5/10/chartex" xmlns:cx5="http://schemas.microsoft.com/office/drawing/2016/5/11/chartex" xmlns:cx6="http://schemas.microsoft.com/office/drawing/2016/5/12/chartex" xmlns:cx7="http://schemas.microsoft.com/office/drawing/2016/5/13/chartex" xmlns:cx8="http://schemas.microsoft.com/office/drawing/2016/5/14/chartex" xmlns:mc="http://schemas.openxmlformats.org/markup-compatibility/2006" xmlns:aink="http://schemas.microsoft.com/office/drawing/2016/ink" xmlns:am3d="http://schemas.microsoft.com/office/drawing/2017/model3d" xmlns:o="urn:schemas-microsoft-com:office:office" xmlns:r="http://schemas.openxmlformats.org/officeDocument/2006/relationships" xmlns:m="http://schemas.openxmlformats.org/officeDocument/2006/math" xmlns:v="urn:schemas-microsoft-com:vml" xmlns:wp14="http://schemas.microsoft.com/office/word/2010/wordprocessingDrawing" xmlns:wp="http://schemas.openxmlformats.org/drawingml/2006/wordprocessingDrawing" xmlns:w10="urn:schemas-microsoft-com:office:word" xmlns:w="http://schemas.openxmlformats.org/wordprocessingml/2006/main" xmlns:w14="http://schemas.microsoft.com/office/word/2010/wordml" xmlns:w15="http://schemas.microsoft.com/office/word/2012/wordml" xmlns:w16cid="http://schemas.microsoft.com/office/word/2016/wordml/cid" xmlns:w16se="http://schemas.microsoft.com/office/word/2015/wordml/symex" xmlns:wpg="http://schemas.microsoft.com/office/word/2010/wordprocessingGroup" xmlns:wpi="http://schemas.microsoft.com/office/word/2010/wordprocessingInk" xmlns:wne="http://schemas.microsoft.com/office/word/2006/wordml" xmlns:wps="http://schemas.microsoft.com/office/word/2010/wordprocessingShape" mc:Ignorable="w14 w15 w16se w16cid wp14">
   <w:footnote w:type="separator" w:id="-1">
     <w:p>
       <w:pPr>
@@ -3096,7 +3605,7 @@
 </file>
 
 <file path=word/header1.xml><?xml version="1.0" encoding="utf-8"?>
-<w:hdr xmlns:wpc="http://schemas.microsoft.com/office/word/2010/wordprocessingCanvas" xmlns:cx="http://schemas.microsoft.com/office/drawing/2014/chartex" xmlns:cx1="http://schemas.microsoft.com/office/drawing/2015/9/8/chartex" xmlns:cx2="http://schemas.microsoft.com/office/drawing/2015/10/21/chartex" xmlns:cx3="http://schemas.microsoft.com/office/drawing/2016/5/9/chartex" xmlns:cx4="http://schemas.microsoft.com/office/drawing/2016/5/10/chartex" xmlns:cx5="http://schemas.microsoft.com/office/drawing/2016/5/11/chartex" xmlns:cx6="http://schemas.microsoft.com/office/drawing/2016/5/12/chartex" xmlns:cx7="http://schemas.microsoft.com/office/drawing/2016/5/13/chartex" xmlns:cx8="http://schemas.microsoft.com/office/drawing/2016/5/14/chartex" xmlns:mc="http://schemas.openxmlformats.org/markup-compatibility/2006" xmlns:aink="http://schemas.microsoft.com/office/drawing/2016/ink" xmlns:am3d="http://schemas.microsoft.com/office/drawing/2017/model3d" xmlns:o="urn:schemas-microsoft-com:office:office" xmlns:r="http://schemas.openxmlformats.org/officeDocument/2006/relationships" xmlns:m="http://schemas.openxmlformats.org/officeDocument/2006/math" xmlns:v="urn:schemas-microsoft-com:vml" xmlns:wp14="http://schemas.microsoft.com/office/word/2010/wordprocessingDrawing" xmlns:wp="http://schemas.openxmlformats.org/drawingml/2006/wordprocessingDrawing" xmlns:w10="urn:schemas-microsoft-com:office:word" xmlns:w="http://schemas.openxmlformats.org/wordprocessingml/2006/main" xmlns:w14="http://schemas.microsoft.com/office/word/2010/wordml" xmlns:w15="http://schemas.microsoft.com/office/word/2012/wordml" xmlns:w16cex="http://schemas.microsoft.com/office/word/2018/wordml/cex" xmlns:w16cid="http://schemas.microsoft.com/office/word/2016/wordml/cid" xmlns:w16="http://schemas.microsoft.com/office/word/2018/wordml" xmlns:w16se="http://schemas.microsoft.com/office/word/2015/wordml/symex" xmlns:wpg="http://schemas.microsoft.com/office/word/2010/wordprocessingGroup" xmlns:wpi="http://schemas.microsoft.com/office/word/2010/wordprocessingInk" xmlns:wne="http://schemas.microsoft.com/office/word/2006/wordml" xmlns:wps="http://schemas.microsoft.com/office/word/2010/wordprocessingShape" mc:Ignorable="w14 w15 w16se w16cid w16 w16cex wp14">
+<w:hdr xmlns:wpc="http://schemas.microsoft.com/office/word/2010/wordprocessingCanvas" xmlns:cx="http://schemas.microsoft.com/office/drawing/2014/chartex" xmlns:cx1="http://schemas.microsoft.com/office/drawing/2015/9/8/chartex" xmlns:cx2="http://schemas.microsoft.com/office/drawing/2015/10/21/chartex" xmlns:cx3="http://schemas.microsoft.com/office/drawing/2016/5/9/chartex" xmlns:cx4="http://schemas.microsoft.com/office/drawing/2016/5/10/chartex" xmlns:cx5="http://schemas.microsoft.com/office/drawing/2016/5/11/chartex" xmlns:cx6="http://schemas.microsoft.com/office/drawing/2016/5/12/chartex" xmlns:cx7="http://schemas.microsoft.com/office/drawing/2016/5/13/chartex" xmlns:cx8="http://schemas.microsoft.com/office/drawing/2016/5/14/chartex" xmlns:mc="http://schemas.openxmlformats.org/markup-compatibility/2006" xmlns:aink="http://schemas.microsoft.com/office/drawing/2016/ink" xmlns:am3d="http://schemas.microsoft.com/office/drawing/2017/model3d" xmlns:o="urn:schemas-microsoft-com:office:office" xmlns:r="http://schemas.openxmlformats.org/officeDocument/2006/relationships" xmlns:m="http://schemas.openxmlformats.org/officeDocument/2006/math" xmlns:v="urn:schemas-microsoft-com:vml" xmlns:wp14="http://schemas.microsoft.com/office/word/2010/wordprocessingDrawing" xmlns:wp="http://schemas.openxmlformats.org/drawingml/2006/wordprocessingDrawing" xmlns:w10="urn:schemas-microsoft-com:office:word" xmlns:w="http://schemas.openxmlformats.org/wordprocessingml/2006/main" xmlns:w14="http://schemas.microsoft.com/office/word/2010/wordml" xmlns:w15="http://schemas.microsoft.com/office/word/2012/wordml" xmlns:w16cid="http://schemas.microsoft.com/office/word/2016/wordml/cid" xmlns:w16se="http://schemas.microsoft.com/office/word/2015/wordml/symex" xmlns:wpg="http://schemas.microsoft.com/office/word/2010/wordprocessingGroup" xmlns:wpi="http://schemas.microsoft.com/office/word/2010/wordprocessingInk" xmlns:wne="http://schemas.microsoft.com/office/word/2006/wordml" xmlns:wps="http://schemas.microsoft.com/office/word/2010/wordprocessingShape" mc:Ignorable="w14 w15 w16se w16cid wp14">
   <w:p>
     <w:pPr>
       <w:pStyle w:val="Header"/>
@@ -3106,7 +3615,7 @@
 </file>
 
 <file path=word/header2.xml><?xml version="1.0" encoding="utf-8"?>
-<w:hdr xmlns:wpc="http://schemas.microsoft.com/office/word/2010/wordprocessingCanvas" xmlns:cx="http://schemas.microsoft.com/office/drawing/2014/chartex" xmlns:cx1="http://schemas.microsoft.com/office/drawing/2015/9/8/chartex" xmlns:cx2="http://schemas.microsoft.com/office/drawing/2015/10/21/chartex" xmlns:cx3="http://schemas.microsoft.com/office/drawing/2016/5/9/chartex" xmlns:cx4="http://schemas.microsoft.com/office/drawing/2016/5/10/chartex" xmlns:cx5="http://schemas.microsoft.com/office/drawing/2016/5/11/chartex" xmlns:cx6="http://schemas.microsoft.com/office/drawing/2016/5/12/chartex" xmlns:cx7="http://schemas.microsoft.com/office/drawing/2016/5/13/chartex" xmlns:cx8="http://schemas.microsoft.com/office/drawing/2016/5/14/chartex" xmlns:mc="http://schemas.openxmlformats.org/markup-compatibility/2006" xmlns:aink="http://schemas.microsoft.com/office/drawing/2016/ink" xmlns:am3d="http://schemas.microsoft.com/office/drawing/2017/model3d" xmlns:o="urn:schemas-microsoft-com:office:office" xmlns:r="http://schemas.openxmlformats.org/officeDocument/2006/relationships" xmlns:m="http://schemas.openxmlformats.org/officeDocument/2006/math" xmlns:v="urn:schemas-microsoft-com:vml" xmlns:wp14="http://schemas.microsoft.com/office/word/2010/wordprocessingDrawing" xmlns:wp="http://schemas.openxmlformats.org/drawingml/2006/wordprocessingDrawing" xmlns:w10="urn:schemas-microsoft-com:office:word" xmlns:w="http://schemas.openxmlformats.org/wordprocessingml/2006/main" xmlns:w14="http://schemas.microsoft.com/office/word/2010/wordml" xmlns:w15="http://schemas.microsoft.com/office/word/2012/wordml" xmlns:w16cex="http://schemas.microsoft.com/office/word/2018/wordml/cex" xmlns:w16cid="http://schemas.microsoft.com/office/word/2016/wordml/cid" xmlns:w16="http://schemas.microsoft.com/office/word/2018/wordml" xmlns:w16se="http://schemas.microsoft.com/office/word/2015/wordml/symex" xmlns:wpg="http://schemas.microsoft.com/office/word/2010/wordprocessingGroup" xmlns:wpi="http://schemas.microsoft.com/office/word/2010/wordprocessingInk" xmlns:wne="http://schemas.microsoft.com/office/word/2006/wordml" xmlns:wps="http://schemas.microsoft.com/office/word/2010/wordprocessingShape" mc:Ignorable="w14 w15 w16se w16cid w16 w16cex wp14">
+<w:hdr xmlns:wpc="http://schemas.microsoft.com/office/word/2010/wordprocessingCanvas" xmlns:cx="http://schemas.microsoft.com/office/drawing/2014/chartex" xmlns:cx1="http://schemas.microsoft.com/office/drawing/2015/9/8/chartex" xmlns:cx2="http://schemas.microsoft.com/office/drawing/2015/10/21/chartex" xmlns:cx3="http://schemas.microsoft.com/office/drawing/2016/5/9/chartex" xmlns:cx4="http://schemas.microsoft.com/office/drawing/2016/5/10/chartex" xmlns:cx5="http://schemas.microsoft.com/office/drawing/2016/5/11/chartex" xmlns:cx6="http://schemas.microsoft.com/office/drawing/2016/5/12/chartex" xmlns:cx7="http://schemas.microsoft.com/office/drawing/2016/5/13/chartex" xmlns:cx8="http://schemas.microsoft.com/office/drawing/2016/5/14/chartex" xmlns:mc="http://schemas.openxmlformats.org/markup-compatibility/2006" xmlns:aink="http://schemas.microsoft.com/office/drawing/2016/ink" xmlns:am3d="http://schemas.microsoft.com/office/drawing/2017/model3d" xmlns:o="urn:schemas-microsoft-com:office:office" xmlns:r="http://schemas.openxmlformats.org/officeDocument/2006/relationships" xmlns:m="http://schemas.openxmlformats.org/officeDocument/2006/math" xmlns:v="urn:schemas-microsoft-com:vml" xmlns:wp14="http://schemas.microsoft.com/office/word/2010/wordprocessingDrawing" xmlns:wp="http://schemas.openxmlformats.org/drawingml/2006/wordprocessingDrawing" xmlns:w10="urn:schemas-microsoft-com:office:word" xmlns:w="http://schemas.openxmlformats.org/wordprocessingml/2006/main" xmlns:w14="http://schemas.microsoft.com/office/word/2010/wordml" xmlns:w15="http://schemas.microsoft.com/office/word/2012/wordml" xmlns:w16cid="http://schemas.microsoft.com/office/word/2016/wordml/cid" xmlns:w16se="http://schemas.microsoft.com/office/word/2015/wordml/symex" xmlns:wpg="http://schemas.microsoft.com/office/word/2010/wordprocessingGroup" xmlns:wpi="http://schemas.microsoft.com/office/word/2010/wordprocessingInk" xmlns:wne="http://schemas.microsoft.com/office/word/2006/wordml" xmlns:wps="http://schemas.microsoft.com/office/word/2010/wordprocessingShape" mc:Ignorable="w14 w15 w16se w16cid wp14">
   <w:tbl>
     <w:tblPr>
       <w:tblW w:w="10167" w:type="dxa"/>
@@ -3211,7 +3720,7 @@
 </file>
 
 <file path=word/header3.xml><?xml version="1.0" encoding="utf-8"?>
-<w:hdr xmlns:wpc="http://schemas.microsoft.com/office/word/2010/wordprocessingCanvas" xmlns:cx="http://schemas.microsoft.com/office/drawing/2014/chartex" xmlns:cx1="http://schemas.microsoft.com/office/drawing/2015/9/8/chartex" xmlns:cx2="http://schemas.microsoft.com/office/drawing/2015/10/21/chartex" xmlns:cx3="http://schemas.microsoft.com/office/drawing/2016/5/9/chartex" xmlns:cx4="http://schemas.microsoft.com/office/drawing/2016/5/10/chartex" xmlns:cx5="http://schemas.microsoft.com/office/drawing/2016/5/11/chartex" xmlns:cx6="http://schemas.microsoft.com/office/drawing/2016/5/12/chartex" xmlns:cx7="http://schemas.microsoft.com/office/drawing/2016/5/13/chartex" xmlns:cx8="http://schemas.microsoft.com/office/drawing/2016/5/14/chartex" xmlns:mc="http://schemas.openxmlformats.org/markup-compatibility/2006" xmlns:aink="http://schemas.microsoft.com/office/drawing/2016/ink" xmlns:am3d="http://schemas.microsoft.com/office/drawing/2017/model3d" xmlns:o="urn:schemas-microsoft-com:office:office" xmlns:r="http://schemas.openxmlformats.org/officeDocument/2006/relationships" xmlns:m="http://schemas.openxmlformats.org/officeDocument/2006/math" xmlns:v="urn:schemas-microsoft-com:vml" xmlns:wp14="http://schemas.microsoft.com/office/word/2010/wordprocessingDrawing" xmlns:wp="http://schemas.openxmlformats.org/drawingml/2006/wordprocessingDrawing" xmlns:w10="urn:schemas-microsoft-com:office:word" xmlns:w="http://schemas.openxmlformats.org/wordprocessingml/2006/main" xmlns:w14="http://schemas.microsoft.com/office/word/2010/wordml" xmlns:w15="http://schemas.microsoft.com/office/word/2012/wordml" xmlns:w16cex="http://schemas.microsoft.com/office/word/2018/wordml/cex" xmlns:w16cid="http://schemas.microsoft.com/office/word/2016/wordml/cid" xmlns:w16="http://schemas.microsoft.com/office/word/2018/wordml" xmlns:w16se="http://schemas.microsoft.com/office/word/2015/wordml/symex" xmlns:wpg="http://schemas.microsoft.com/office/word/2010/wordprocessingGroup" xmlns:wpi="http://schemas.microsoft.com/office/word/2010/wordprocessingInk" xmlns:wne="http://schemas.microsoft.com/office/word/2006/wordml" xmlns:wps="http://schemas.microsoft.com/office/word/2010/wordprocessingShape" mc:Ignorable="w14 w15 w16se w16cid w16 w16cex wp14">
+<w:hdr xmlns:wpc="http://schemas.microsoft.com/office/word/2010/wordprocessingCanvas" xmlns:cx="http://schemas.microsoft.com/office/drawing/2014/chartex" xmlns:cx1="http://schemas.microsoft.com/office/drawing/2015/9/8/chartex" xmlns:cx2="http://schemas.microsoft.com/office/drawing/2015/10/21/chartex" xmlns:cx3="http://schemas.microsoft.com/office/drawing/2016/5/9/chartex" xmlns:cx4="http://schemas.microsoft.com/office/drawing/2016/5/10/chartex" xmlns:cx5="http://schemas.microsoft.com/office/drawing/2016/5/11/chartex" xmlns:cx6="http://schemas.microsoft.com/office/drawing/2016/5/12/chartex" xmlns:cx7="http://schemas.microsoft.com/office/drawing/2016/5/13/chartex" xmlns:cx8="http://schemas.microsoft.com/office/drawing/2016/5/14/chartex" xmlns:mc="http://schemas.openxmlformats.org/markup-compatibility/2006" xmlns:aink="http://schemas.microsoft.com/office/drawing/2016/ink" xmlns:am3d="http://schemas.microsoft.com/office/drawing/2017/model3d" xmlns:o="urn:schemas-microsoft-com:office:office" xmlns:r="http://schemas.openxmlformats.org/officeDocument/2006/relationships" xmlns:m="http://schemas.openxmlformats.org/officeDocument/2006/math" xmlns:v="urn:schemas-microsoft-com:vml" xmlns:wp14="http://schemas.microsoft.com/office/word/2010/wordprocessingDrawing" xmlns:wp="http://schemas.openxmlformats.org/drawingml/2006/wordprocessingDrawing" xmlns:w10="urn:schemas-microsoft-com:office:word" xmlns:w="http://schemas.openxmlformats.org/wordprocessingml/2006/main" xmlns:w14="http://schemas.microsoft.com/office/word/2010/wordml" xmlns:w15="http://schemas.microsoft.com/office/word/2012/wordml" xmlns:w16cid="http://schemas.microsoft.com/office/word/2016/wordml/cid" xmlns:w16se="http://schemas.microsoft.com/office/word/2015/wordml/symex" xmlns:wpg="http://schemas.microsoft.com/office/word/2010/wordprocessingGroup" xmlns:wpi="http://schemas.microsoft.com/office/word/2010/wordprocessingInk" xmlns:wne="http://schemas.microsoft.com/office/word/2006/wordml" xmlns:wps="http://schemas.microsoft.com/office/word/2010/wordprocessingShape" mc:Ignorable="w14 w15 w16se w16cid wp14">
   <w:p>
     <w:pPr>
       <w:pStyle w:val="Header"/>
@@ -3221,7 +3730,7 @@
 </file>
 
 <file path=word/numbering.xml><?xml version="1.0" encoding="utf-8"?>
-<w:numbering xmlns:wpc="http://schemas.microsoft.com/office/word/2010/wordprocessingCanvas" xmlns:cx="http://schemas.microsoft.com/office/drawing/2014/chartex" xmlns:cx1="http://schemas.microsoft.com/office/drawing/2015/9/8/chartex" xmlns:cx2="http://schemas.microsoft.com/office/drawing/2015/10/21/chartex" xmlns:cx3="http://schemas.microsoft.com/office/drawing/2016/5/9/chartex" xmlns:cx4="http://schemas.microsoft.com/office/drawing/2016/5/10/chartex" xmlns:cx5="http://schemas.microsoft.com/office/drawing/2016/5/11/chartex" xmlns:cx6="http://schemas.microsoft.com/office/drawing/2016/5/12/chartex" xmlns:cx7="http://schemas.microsoft.com/office/drawing/2016/5/13/chartex" xmlns:cx8="http://schemas.microsoft.com/office/drawing/2016/5/14/chartex" xmlns:mc="http://schemas.openxmlformats.org/markup-compatibility/2006" xmlns:aink="http://schemas.microsoft.com/office/drawing/2016/ink" xmlns:am3d="http://schemas.microsoft.com/office/drawing/2017/model3d" xmlns:o="urn:schemas-microsoft-com:office:office" xmlns:r="http://schemas.openxmlformats.org/officeDocument/2006/relationships" xmlns:m="http://schemas.openxmlformats.org/officeDocument/2006/math" xmlns:v="urn:schemas-microsoft-com:vml" xmlns:wp14="http://schemas.microsoft.com/office/word/2010/wordprocessingDrawing" xmlns:wp="http://schemas.openxmlformats.org/drawingml/2006/wordprocessingDrawing" xmlns:w10="urn:schemas-microsoft-com:office:word" xmlns:w="http://schemas.openxmlformats.org/wordprocessingml/2006/main" xmlns:w14="http://schemas.microsoft.com/office/word/2010/wordml" xmlns:w15="http://schemas.microsoft.com/office/word/2012/wordml" xmlns:w16cex="http://schemas.microsoft.com/office/word/2018/wordml/cex" xmlns:w16cid="http://schemas.microsoft.com/office/word/2016/wordml/cid" xmlns:w16="http://schemas.microsoft.com/office/word/2018/wordml" xmlns:w16se="http://schemas.microsoft.com/office/word/2015/wordml/symex" xmlns:wpg="http://schemas.microsoft.com/office/word/2010/wordprocessingGroup" xmlns:wpi="http://schemas.microsoft.com/office/word/2010/wordprocessingInk" xmlns:wne="http://schemas.microsoft.com/office/word/2006/wordml" xmlns:wps="http://schemas.microsoft.com/office/word/2010/wordprocessingShape" mc:Ignorable="w14 w15 w16se w16cid w16 w16cex wp14">
+<w:numbering xmlns:wpc="http://schemas.microsoft.com/office/word/2010/wordprocessingCanvas" xmlns:cx="http://schemas.microsoft.com/office/drawing/2014/chartex" xmlns:cx1="http://schemas.microsoft.com/office/drawing/2015/9/8/chartex" xmlns:cx2="http://schemas.microsoft.com/office/drawing/2015/10/21/chartex" xmlns:cx3="http://schemas.microsoft.com/office/drawing/2016/5/9/chartex" xmlns:cx4="http://schemas.microsoft.com/office/drawing/2016/5/10/chartex" xmlns:cx5="http://schemas.microsoft.com/office/drawing/2016/5/11/chartex" xmlns:cx6="http://schemas.microsoft.com/office/drawing/2016/5/12/chartex" xmlns:cx7="http://schemas.microsoft.com/office/drawing/2016/5/13/chartex" xmlns:cx8="http://schemas.microsoft.com/office/drawing/2016/5/14/chartex" xmlns:mc="http://schemas.openxmlformats.org/markup-compatibility/2006" xmlns:aink="http://schemas.microsoft.com/office/drawing/2016/ink" xmlns:am3d="http://schemas.microsoft.com/office/drawing/2017/model3d" xmlns:o="urn:schemas-microsoft-com:office:office" xmlns:r="http://schemas.openxmlformats.org/officeDocument/2006/relationships" xmlns:m="http://schemas.openxmlformats.org/officeDocument/2006/math" xmlns:v="urn:schemas-microsoft-com:vml" xmlns:wp14="http://schemas.microsoft.com/office/word/2010/wordprocessingDrawing" xmlns:wp="http://schemas.openxmlformats.org/drawingml/2006/wordprocessingDrawing" xmlns:w10="urn:schemas-microsoft-com:office:word" xmlns:w="http://schemas.openxmlformats.org/wordprocessingml/2006/main" xmlns:w14="http://schemas.microsoft.com/office/word/2010/wordml" xmlns:w15="http://schemas.microsoft.com/office/word/2012/wordml" xmlns:w16cid="http://schemas.microsoft.com/office/word/2016/wordml/cid" xmlns:w16se="http://schemas.microsoft.com/office/word/2015/wordml/symex" xmlns:wpg="http://schemas.microsoft.com/office/word/2010/wordprocessingGroup" xmlns:wpi="http://schemas.microsoft.com/office/word/2010/wordprocessingInk" xmlns:wne="http://schemas.microsoft.com/office/word/2006/wordml" xmlns:wps="http://schemas.microsoft.com/office/word/2010/wordprocessingShape" mc:Ignorable="w14 w15 w16se w16cid wp14">
   <w:abstractNum w:abstractNumId="0" w15:restartNumberingAfterBreak="0">
     <w:nsid w:val="00D754B3"/>
     <w:multiLevelType w:val="hybridMultilevel"/>
@@ -3493,7 +4002,7 @@
         <w:ind w:left="720" w:hanging="360"/>
       </w:pPr>
       <w:rPr>
-        <w:rFonts w:hint="default" w:ascii="Symbol" w:hAnsi="Symbol"/>
+        <w:rFonts w:ascii="Symbol" w:hAnsi="Symbol" w:hint="default"/>
       </w:rPr>
     </w:lvl>
     <w:lvl w:ilvl="1" w:tplc="10366D22">
@@ -3505,7 +4014,7 @@
         <w:ind w:left="1440" w:hanging="360"/>
       </w:pPr>
       <w:rPr>
-        <w:rFonts w:hint="default" w:ascii="Courier New" w:hAnsi="Courier New"/>
+        <w:rFonts w:ascii="Courier New" w:hAnsi="Courier New" w:hint="default"/>
       </w:rPr>
     </w:lvl>
     <w:lvl w:ilvl="2" w:tplc="24A06A26">
@@ -3517,7 +4026,7 @@
         <w:ind w:left="2160" w:hanging="360"/>
       </w:pPr>
       <w:rPr>
-        <w:rFonts w:hint="default" w:ascii="Wingdings" w:hAnsi="Wingdings"/>
+        <w:rFonts w:ascii="Wingdings" w:hAnsi="Wingdings" w:hint="default"/>
       </w:rPr>
     </w:lvl>
     <w:lvl w:ilvl="3" w:tplc="AA74A18C">
@@ -3529,7 +4038,7 @@
         <w:ind w:left="2880" w:hanging="360"/>
       </w:pPr>
       <w:rPr>
-        <w:rFonts w:hint="default" w:ascii="Symbol" w:hAnsi="Symbol"/>
+        <w:rFonts w:ascii="Symbol" w:hAnsi="Symbol" w:hint="default"/>
       </w:rPr>
     </w:lvl>
     <w:lvl w:ilvl="4" w:tplc="0AD292B8">
@@ -3541,7 +4050,7 @@
         <w:ind w:left="3600" w:hanging="360"/>
       </w:pPr>
       <w:rPr>
-        <w:rFonts w:hint="default" w:ascii="Courier New" w:hAnsi="Courier New"/>
+        <w:rFonts w:ascii="Courier New" w:hAnsi="Courier New" w:hint="default"/>
       </w:rPr>
     </w:lvl>
     <w:lvl w:ilvl="5" w:tplc="24AE762A">
@@ -3553,7 +4062,7 @@
         <w:ind w:left="4320" w:hanging="360"/>
       </w:pPr>
       <w:rPr>
-        <w:rFonts w:hint="default" w:ascii="Wingdings" w:hAnsi="Wingdings"/>
+        <w:rFonts w:ascii="Wingdings" w:hAnsi="Wingdings" w:hint="default"/>
       </w:rPr>
     </w:lvl>
     <w:lvl w:ilvl="6" w:tplc="8AC2CA1E">
@@ -3565,7 +4074,7 @@
         <w:ind w:left="5040" w:hanging="360"/>
       </w:pPr>
       <w:rPr>
-        <w:rFonts w:hint="default" w:ascii="Symbol" w:hAnsi="Symbol"/>
+        <w:rFonts w:ascii="Symbol" w:hAnsi="Symbol" w:hint="default"/>
       </w:rPr>
     </w:lvl>
     <w:lvl w:ilvl="7" w:tplc="71E02A8A">
@@ -3577,7 +4086,7 @@
         <w:ind w:left="5760" w:hanging="360"/>
       </w:pPr>
       <w:rPr>
-        <w:rFonts w:hint="default" w:ascii="Courier New" w:hAnsi="Courier New"/>
+        <w:rFonts w:ascii="Courier New" w:hAnsi="Courier New" w:hint="default"/>
       </w:rPr>
     </w:lvl>
     <w:lvl w:ilvl="8" w:tplc="3B467502">
@@ -3589,7 +4098,7 @@
         <w:ind w:left="6480" w:hanging="360"/>
       </w:pPr>
       <w:rPr>
-        <w:rFonts w:hint="default" w:ascii="Wingdings" w:hAnsi="Wingdings"/>
+        <w:rFonts w:ascii="Wingdings" w:hAnsi="Wingdings" w:hint="default"/>
       </w:rPr>
     </w:lvl>
   </w:abstractNum>
@@ -3693,7 +4202,7 @@
         <w:ind w:left="720" w:hanging="360"/>
       </w:pPr>
       <w:rPr>
-        <w:rFonts w:hint="default" w:ascii="Symbol" w:hAnsi="Symbol"/>
+        <w:rFonts w:ascii="Symbol" w:hAnsi="Symbol" w:hint="default"/>
       </w:rPr>
     </w:lvl>
     <w:lvl w:ilvl="1" w:tplc="AFD875FA">
@@ -3705,7 +4214,7 @@
         <w:ind w:left="1440" w:hanging="360"/>
       </w:pPr>
       <w:rPr>
-        <w:rFonts w:hint="default" w:ascii="Courier New" w:hAnsi="Courier New"/>
+        <w:rFonts w:ascii="Courier New" w:hAnsi="Courier New" w:hint="default"/>
       </w:rPr>
     </w:lvl>
     <w:lvl w:ilvl="2" w:tplc="892CCA66">
@@ -3717,7 +4226,7 @@
         <w:ind w:left="2160" w:hanging="360"/>
       </w:pPr>
       <w:rPr>
-        <w:rFonts w:hint="default" w:ascii="Wingdings" w:hAnsi="Wingdings"/>
+        <w:rFonts w:ascii="Wingdings" w:hAnsi="Wingdings" w:hint="default"/>
       </w:rPr>
     </w:lvl>
     <w:lvl w:ilvl="3" w:tplc="5D4C9E0A">
@@ -3729,7 +4238,7 @@
         <w:ind w:left="2880" w:hanging="360"/>
       </w:pPr>
       <w:rPr>
-        <w:rFonts w:hint="default" w:ascii="Symbol" w:hAnsi="Symbol"/>
+        <w:rFonts w:ascii="Symbol" w:hAnsi="Symbol" w:hint="default"/>
       </w:rPr>
     </w:lvl>
     <w:lvl w:ilvl="4" w:tplc="5BFE8BC0">
@@ -3741,7 +4250,7 @@
         <w:ind w:left="3600" w:hanging="360"/>
       </w:pPr>
       <w:rPr>
-        <w:rFonts w:hint="default" w:ascii="Courier New" w:hAnsi="Courier New"/>
+        <w:rFonts w:ascii="Courier New" w:hAnsi="Courier New" w:hint="default"/>
       </w:rPr>
     </w:lvl>
     <w:lvl w:ilvl="5" w:tplc="EA52029C">
@@ -3753,7 +4262,7 @@
         <w:ind w:left="4320" w:hanging="360"/>
       </w:pPr>
       <w:rPr>
-        <w:rFonts w:hint="default" w:ascii="Wingdings" w:hAnsi="Wingdings"/>
+        <w:rFonts w:ascii="Wingdings" w:hAnsi="Wingdings" w:hint="default"/>
       </w:rPr>
     </w:lvl>
     <w:lvl w:ilvl="6" w:tplc="6AF0EACA">
@@ -3765,7 +4274,7 @@
         <w:ind w:left="5040" w:hanging="360"/>
       </w:pPr>
       <w:rPr>
-        <w:rFonts w:hint="default" w:ascii="Symbol" w:hAnsi="Symbol"/>
+        <w:rFonts w:ascii="Symbol" w:hAnsi="Symbol" w:hint="default"/>
       </w:rPr>
     </w:lvl>
     <w:lvl w:ilvl="7" w:tplc="FD4880F4">
@@ -3777,7 +4286,7 @@
         <w:ind w:left="5760" w:hanging="360"/>
       </w:pPr>
       <w:rPr>
-        <w:rFonts w:hint="default" w:ascii="Courier New" w:hAnsi="Courier New"/>
+        <w:rFonts w:ascii="Courier New" w:hAnsi="Courier New" w:hint="default"/>
       </w:rPr>
     </w:lvl>
     <w:lvl w:ilvl="8" w:tplc="7FD0DF0C">
@@ -3789,7 +4298,7 @@
         <w:ind w:left="6480" w:hanging="360"/>
       </w:pPr>
       <w:rPr>
-        <w:rFonts w:hint="default" w:ascii="Wingdings" w:hAnsi="Wingdings"/>
+        <w:rFonts w:ascii="Wingdings" w:hAnsi="Wingdings" w:hint="default"/>
       </w:rPr>
     </w:lvl>
   </w:abstractNum>
@@ -3806,7 +4315,7 @@
         <w:ind w:left="720" w:hanging="360"/>
       </w:pPr>
       <w:rPr>
-        <w:rFonts w:hint="default" w:ascii="Symbol" w:hAnsi="Symbol"/>
+        <w:rFonts w:ascii="Symbol" w:hAnsi="Symbol" w:hint="default"/>
       </w:rPr>
     </w:lvl>
     <w:lvl w:ilvl="1" w:tplc="E38E81EC">
@@ -3818,7 +4327,7 @@
         <w:ind w:left="1440" w:hanging="360"/>
       </w:pPr>
       <w:rPr>
-        <w:rFonts w:hint="default" w:ascii="Courier New" w:hAnsi="Courier New"/>
+        <w:rFonts w:ascii="Courier New" w:hAnsi="Courier New" w:hint="default"/>
       </w:rPr>
     </w:lvl>
     <w:lvl w:ilvl="2" w:tplc="C95E9A5A">
@@ -3830,7 +4339,7 @@
         <w:ind w:left="2160" w:hanging="360"/>
       </w:pPr>
       <w:rPr>
-        <w:rFonts w:hint="default" w:ascii="Wingdings" w:hAnsi="Wingdings"/>
+        <w:rFonts w:ascii="Wingdings" w:hAnsi="Wingdings" w:hint="default"/>
       </w:rPr>
     </w:lvl>
     <w:lvl w:ilvl="3" w:tplc="F0B27D92">
@@ -3842,7 +4351,7 @@
         <w:ind w:left="2880" w:hanging="360"/>
       </w:pPr>
       <w:rPr>
-        <w:rFonts w:hint="default" w:ascii="Symbol" w:hAnsi="Symbol"/>
+        <w:rFonts w:ascii="Symbol" w:hAnsi="Symbol" w:hint="default"/>
       </w:rPr>
     </w:lvl>
     <w:lvl w:ilvl="4" w:tplc="C6623968">
@@ -3854,7 +4363,7 @@
         <w:ind w:left="3600" w:hanging="360"/>
       </w:pPr>
       <w:rPr>
-        <w:rFonts w:hint="default" w:ascii="Courier New" w:hAnsi="Courier New"/>
+        <w:rFonts w:ascii="Courier New" w:hAnsi="Courier New" w:hint="default"/>
       </w:rPr>
     </w:lvl>
     <w:lvl w:ilvl="5" w:tplc="9FA62916">
@@ -3866,7 +4375,7 @@
         <w:ind w:left="4320" w:hanging="360"/>
       </w:pPr>
       <w:rPr>
-        <w:rFonts w:hint="default" w:ascii="Wingdings" w:hAnsi="Wingdings"/>
+        <w:rFonts w:ascii="Wingdings" w:hAnsi="Wingdings" w:hint="default"/>
       </w:rPr>
     </w:lvl>
     <w:lvl w:ilvl="6" w:tplc="BB8A2C60">
@@ -3878,7 +4387,7 @@
         <w:ind w:left="5040" w:hanging="360"/>
       </w:pPr>
       <w:rPr>
-        <w:rFonts w:hint="default" w:ascii="Symbol" w:hAnsi="Symbol"/>
+        <w:rFonts w:ascii="Symbol" w:hAnsi="Symbol" w:hint="default"/>
       </w:rPr>
     </w:lvl>
     <w:lvl w:ilvl="7" w:tplc="ADD8BFCA">
@@ -3890,7 +4399,7 @@
         <w:ind w:left="5760" w:hanging="360"/>
       </w:pPr>
       <w:rPr>
-        <w:rFonts w:hint="default" w:ascii="Courier New" w:hAnsi="Courier New"/>
+        <w:rFonts w:ascii="Courier New" w:hAnsi="Courier New" w:hint="default"/>
       </w:rPr>
     </w:lvl>
     <w:lvl w:ilvl="8" w:tplc="5E9CF4D6">
@@ -3902,7 +4411,7 @@
         <w:ind w:left="6480" w:hanging="360"/>
       </w:pPr>
       <w:rPr>
-        <w:rFonts w:hint="default" w:ascii="Wingdings" w:hAnsi="Wingdings"/>
+        <w:rFonts w:ascii="Wingdings" w:hAnsi="Wingdings" w:hint="default"/>
       </w:rPr>
     </w:lvl>
   </w:abstractNum>
@@ -4006,7 +4515,7 @@
         <w:ind w:left="720" w:hanging="360"/>
       </w:pPr>
       <w:rPr>
-        <w:rFonts w:hint="default" w:ascii="Symbol" w:hAnsi="Symbol"/>
+        <w:rFonts w:ascii="Symbol" w:hAnsi="Symbol" w:hint="default"/>
       </w:rPr>
     </w:lvl>
     <w:lvl w:ilvl="1" w:tplc="1480CE98">
@@ -4018,7 +4527,7 @@
         <w:ind w:left="1440" w:hanging="360"/>
       </w:pPr>
       <w:rPr>
-        <w:rFonts w:hint="default" w:ascii="Courier New" w:hAnsi="Courier New"/>
+        <w:rFonts w:ascii="Courier New" w:hAnsi="Courier New" w:hint="default"/>
       </w:rPr>
     </w:lvl>
     <w:lvl w:ilvl="2" w:tplc="201AD7F4">
@@ -4030,7 +4539,7 @@
         <w:ind w:left="2160" w:hanging="360"/>
       </w:pPr>
       <w:rPr>
-        <w:rFonts w:hint="default" w:ascii="Wingdings" w:hAnsi="Wingdings"/>
+        <w:rFonts w:ascii="Wingdings" w:hAnsi="Wingdings" w:hint="default"/>
       </w:rPr>
     </w:lvl>
     <w:lvl w:ilvl="3" w:tplc="561AA846">
@@ -4042,7 +4551,7 @@
         <w:ind w:left="2880" w:hanging="360"/>
       </w:pPr>
       <w:rPr>
-        <w:rFonts w:hint="default" w:ascii="Symbol" w:hAnsi="Symbol"/>
+        <w:rFonts w:ascii="Symbol" w:hAnsi="Symbol" w:hint="default"/>
       </w:rPr>
     </w:lvl>
     <w:lvl w:ilvl="4" w:tplc="1ADCA8BC">
@@ -4054,7 +4563,7 @@
         <w:ind w:left="3600" w:hanging="360"/>
       </w:pPr>
       <w:rPr>
-        <w:rFonts w:hint="default" w:ascii="Courier New" w:hAnsi="Courier New"/>
+        <w:rFonts w:ascii="Courier New" w:hAnsi="Courier New" w:hint="default"/>
       </w:rPr>
     </w:lvl>
     <w:lvl w:ilvl="5" w:tplc="B30C4284">
@@ -4066,7 +4575,7 @@
         <w:ind w:left="4320" w:hanging="360"/>
       </w:pPr>
       <w:rPr>
-        <w:rFonts w:hint="default" w:ascii="Wingdings" w:hAnsi="Wingdings"/>
+        <w:rFonts w:ascii="Wingdings" w:hAnsi="Wingdings" w:hint="default"/>
       </w:rPr>
     </w:lvl>
     <w:lvl w:ilvl="6" w:tplc="521C639E">
@@ -4078,7 +4587,7 @@
         <w:ind w:left="5040" w:hanging="360"/>
       </w:pPr>
       <w:rPr>
-        <w:rFonts w:hint="default" w:ascii="Symbol" w:hAnsi="Symbol"/>
+        <w:rFonts w:ascii="Symbol" w:hAnsi="Symbol" w:hint="default"/>
       </w:rPr>
     </w:lvl>
     <w:lvl w:ilvl="7" w:tplc="06FA25CA">
@@ -4090,7 +4599,7 @@
         <w:ind w:left="5760" w:hanging="360"/>
       </w:pPr>
       <w:rPr>
-        <w:rFonts w:hint="default" w:ascii="Courier New" w:hAnsi="Courier New"/>
+        <w:rFonts w:ascii="Courier New" w:hAnsi="Courier New" w:hint="default"/>
       </w:rPr>
     </w:lvl>
     <w:lvl w:ilvl="8" w:tplc="FCC496F0">
@@ -4102,7 +4611,7 @@
         <w:ind w:left="6480" w:hanging="360"/>
       </w:pPr>
       <w:rPr>
-        <w:rFonts w:hint="default" w:ascii="Wingdings" w:hAnsi="Wingdings"/>
+        <w:rFonts w:ascii="Wingdings" w:hAnsi="Wingdings" w:hint="default"/>
       </w:rPr>
     </w:lvl>
   </w:abstractNum>
@@ -4119,7 +4628,7 @@
         <w:ind w:left="720" w:hanging="360"/>
       </w:pPr>
       <w:rPr>
-        <w:rFonts w:hint="default" w:ascii="Symbol" w:hAnsi="Symbol"/>
+        <w:rFonts w:ascii="Symbol" w:hAnsi="Symbol" w:hint="default"/>
       </w:rPr>
     </w:lvl>
     <w:lvl w:ilvl="1" w:tplc="9B28F388">
@@ -4131,7 +4640,7 @@
         <w:ind w:left="1440" w:hanging="360"/>
       </w:pPr>
       <w:rPr>
-        <w:rFonts w:hint="default" w:ascii="Courier New" w:hAnsi="Courier New"/>
+        <w:rFonts w:ascii="Courier New" w:hAnsi="Courier New" w:hint="default"/>
       </w:rPr>
     </w:lvl>
     <w:lvl w:ilvl="2" w:tplc="642A092A">
@@ -4143,7 +4652,7 @@
         <w:ind w:left="2160" w:hanging="360"/>
       </w:pPr>
       <w:rPr>
-        <w:rFonts w:hint="default" w:ascii="Wingdings" w:hAnsi="Wingdings"/>
+        <w:rFonts w:ascii="Wingdings" w:hAnsi="Wingdings" w:hint="default"/>
       </w:rPr>
     </w:lvl>
     <w:lvl w:ilvl="3" w:tplc="D92AABE2">
@@ -4155,7 +4664,7 @@
         <w:ind w:left="2880" w:hanging="360"/>
       </w:pPr>
       <w:rPr>
-        <w:rFonts w:hint="default" w:ascii="Symbol" w:hAnsi="Symbol"/>
+        <w:rFonts w:ascii="Symbol" w:hAnsi="Symbol" w:hint="default"/>
       </w:rPr>
     </w:lvl>
     <w:lvl w:ilvl="4" w:tplc="73E24978">
@@ -4167,7 +4676,7 @@
         <w:ind w:left="3600" w:hanging="360"/>
       </w:pPr>
       <w:rPr>
-        <w:rFonts w:hint="default" w:ascii="Courier New" w:hAnsi="Courier New"/>
+        <w:rFonts w:ascii="Courier New" w:hAnsi="Courier New" w:hint="default"/>
       </w:rPr>
     </w:lvl>
     <w:lvl w:ilvl="5" w:tplc="F93625F6">
@@ -4179,7 +4688,7 @@
         <w:ind w:left="4320" w:hanging="360"/>
       </w:pPr>
       <w:rPr>
-        <w:rFonts w:hint="default" w:ascii="Wingdings" w:hAnsi="Wingdings"/>
+        <w:rFonts w:ascii="Wingdings" w:hAnsi="Wingdings" w:hint="default"/>
       </w:rPr>
     </w:lvl>
     <w:lvl w:ilvl="6" w:tplc="981E5E60">
@@ -4191,7 +4700,7 @@
         <w:ind w:left="5040" w:hanging="360"/>
       </w:pPr>
       <w:rPr>
-        <w:rFonts w:hint="default" w:ascii="Symbol" w:hAnsi="Symbol"/>
+        <w:rFonts w:ascii="Symbol" w:hAnsi="Symbol" w:hint="default"/>
       </w:rPr>
     </w:lvl>
     <w:lvl w:ilvl="7" w:tplc="F3747204">
@@ -4203,7 +4712,7 @@
         <w:ind w:left="5760" w:hanging="360"/>
       </w:pPr>
       <w:rPr>
-        <w:rFonts w:hint="default" w:ascii="Courier New" w:hAnsi="Courier New"/>
+        <w:rFonts w:ascii="Courier New" w:hAnsi="Courier New" w:hint="default"/>
       </w:rPr>
     </w:lvl>
     <w:lvl w:ilvl="8" w:tplc="8A2428A8">
@@ -4215,7 +4724,7 @@
         <w:ind w:left="6480" w:hanging="360"/>
       </w:pPr>
       <w:rPr>
-        <w:rFonts w:hint="default" w:ascii="Wingdings" w:hAnsi="Wingdings"/>
+        <w:rFonts w:ascii="Wingdings" w:hAnsi="Wingdings" w:hint="default"/>
       </w:rPr>
     </w:lvl>
   </w:abstractNum>
@@ -4318,7 +4827,7 @@
         <w:ind w:left="720" w:hanging="360"/>
       </w:pPr>
       <w:rPr>
-        <w:rFonts w:hint="default" w:ascii="Symbol" w:hAnsi="Symbol"/>
+        <w:rFonts w:ascii="Symbol" w:hAnsi="Symbol" w:hint="default"/>
       </w:rPr>
     </w:lvl>
     <w:lvl w:ilvl="1" w:tplc="6BB22C9C">
@@ -4330,7 +4839,7 @@
         <w:ind w:left="1440" w:hanging="360"/>
       </w:pPr>
       <w:rPr>
-        <w:rFonts w:hint="default" w:ascii="Courier New" w:hAnsi="Courier New"/>
+        <w:rFonts w:ascii="Courier New" w:hAnsi="Courier New" w:hint="default"/>
       </w:rPr>
     </w:lvl>
     <w:lvl w:ilvl="2" w:tplc="A87C4918">
@@ -4342,7 +4851,7 @@
         <w:ind w:left="2160" w:hanging="360"/>
       </w:pPr>
       <w:rPr>
-        <w:rFonts w:hint="default" w:ascii="Wingdings" w:hAnsi="Wingdings"/>
+        <w:rFonts w:ascii="Wingdings" w:hAnsi="Wingdings" w:hint="default"/>
       </w:rPr>
     </w:lvl>
     <w:lvl w:ilvl="3" w:tplc="871CBEAA">
@@ -4354,7 +4863,7 @@
         <w:ind w:left="2880" w:hanging="360"/>
       </w:pPr>
       <w:rPr>
-        <w:rFonts w:hint="default" w:ascii="Symbol" w:hAnsi="Symbol"/>
+        <w:rFonts w:ascii="Symbol" w:hAnsi="Symbol" w:hint="default"/>
       </w:rPr>
     </w:lvl>
     <w:lvl w:ilvl="4" w:tplc="EFFAD270">
@@ -4366,7 +4875,7 @@
         <w:ind w:left="3600" w:hanging="360"/>
       </w:pPr>
       <w:rPr>
-        <w:rFonts w:hint="default" w:ascii="Courier New" w:hAnsi="Courier New"/>
+        <w:rFonts w:ascii="Courier New" w:hAnsi="Courier New" w:hint="default"/>
       </w:rPr>
     </w:lvl>
     <w:lvl w:ilvl="5" w:tplc="8844FCA0">
@@ -4378,7 +4887,7 @@
         <w:ind w:left="4320" w:hanging="360"/>
       </w:pPr>
       <w:rPr>
-        <w:rFonts w:hint="default" w:ascii="Wingdings" w:hAnsi="Wingdings"/>
+        <w:rFonts w:ascii="Wingdings" w:hAnsi="Wingdings" w:hint="default"/>
       </w:rPr>
     </w:lvl>
     <w:lvl w:ilvl="6" w:tplc="2556A9DA">
@@ -4390,7 +4899,7 @@
         <w:ind w:left="5040" w:hanging="360"/>
       </w:pPr>
       <w:rPr>
-        <w:rFonts w:hint="default" w:ascii="Symbol" w:hAnsi="Symbol"/>
+        <w:rFonts w:ascii="Symbol" w:hAnsi="Symbol" w:hint="default"/>
       </w:rPr>
     </w:lvl>
     <w:lvl w:ilvl="7" w:tplc="C20E46FA">
@@ -4402,7 +4911,7 @@
         <w:ind w:left="5760" w:hanging="360"/>
       </w:pPr>
       <w:rPr>
-        <w:rFonts w:hint="default" w:ascii="Courier New" w:hAnsi="Courier New"/>
+        <w:rFonts w:ascii="Courier New" w:hAnsi="Courier New" w:hint="default"/>
       </w:rPr>
     </w:lvl>
     <w:lvl w:ilvl="8" w:tplc="4E0A4262">
@@ -4414,7 +4923,7 @@
         <w:ind w:left="6480" w:hanging="360"/>
       </w:pPr>
       <w:rPr>
-        <w:rFonts w:hint="default" w:ascii="Wingdings" w:hAnsi="Wingdings"/>
+        <w:rFonts w:ascii="Wingdings" w:hAnsi="Wingdings" w:hint="default"/>
       </w:rPr>
     </w:lvl>
   </w:abstractNum>
@@ -4779,7 +5288,7 @@
         <w:ind w:left="720" w:hanging="360"/>
       </w:pPr>
       <w:rPr>
-        <w:rFonts w:hint="default" w:ascii="Symbol" w:hAnsi="Symbol"/>
+        <w:rFonts w:ascii="Symbol" w:hAnsi="Symbol" w:hint="default"/>
       </w:rPr>
     </w:lvl>
     <w:lvl w:ilvl="1" w:tplc="A61E6ED4">
@@ -4791,7 +5300,7 @@
         <w:ind w:left="1440" w:hanging="360"/>
       </w:pPr>
       <w:rPr>
-        <w:rFonts w:hint="default" w:ascii="Courier New" w:hAnsi="Courier New"/>
+        <w:rFonts w:ascii="Courier New" w:hAnsi="Courier New" w:hint="default"/>
       </w:rPr>
     </w:lvl>
     <w:lvl w:ilvl="2" w:tplc="52585F1E">
@@ -4803,7 +5312,7 @@
         <w:ind w:left="2160" w:hanging="360"/>
       </w:pPr>
       <w:rPr>
-        <w:rFonts w:hint="default" w:ascii="Wingdings" w:hAnsi="Wingdings"/>
+        <w:rFonts w:ascii="Wingdings" w:hAnsi="Wingdings" w:hint="default"/>
       </w:rPr>
     </w:lvl>
     <w:lvl w:ilvl="3" w:tplc="87FE9DAC">
@@ -4815,7 +5324,7 @@
         <w:ind w:left="2880" w:hanging="360"/>
       </w:pPr>
       <w:rPr>
-        <w:rFonts w:hint="default" w:ascii="Symbol" w:hAnsi="Symbol"/>
+        <w:rFonts w:ascii="Symbol" w:hAnsi="Symbol" w:hint="default"/>
       </w:rPr>
     </w:lvl>
     <w:lvl w:ilvl="4" w:tplc="39CA4324">
@@ -4827,7 +5336,7 @@
         <w:ind w:left="3600" w:hanging="360"/>
       </w:pPr>
       <w:rPr>
-        <w:rFonts w:hint="default" w:ascii="Courier New" w:hAnsi="Courier New"/>
+        <w:rFonts w:ascii="Courier New" w:hAnsi="Courier New" w:hint="default"/>
       </w:rPr>
     </w:lvl>
     <w:lvl w:ilvl="5" w:tplc="45FC3E7E">
@@ -4839,7 +5348,7 @@
         <w:ind w:left="4320" w:hanging="360"/>
       </w:pPr>
       <w:rPr>
-        <w:rFonts w:hint="default" w:ascii="Wingdings" w:hAnsi="Wingdings"/>
+        <w:rFonts w:ascii="Wingdings" w:hAnsi="Wingdings" w:hint="default"/>
       </w:rPr>
     </w:lvl>
     <w:lvl w:ilvl="6" w:tplc="BFFE1DA0">
@@ -4851,7 +5360,7 @@
         <w:ind w:left="5040" w:hanging="360"/>
       </w:pPr>
       <w:rPr>
-        <w:rFonts w:hint="default" w:ascii="Symbol" w:hAnsi="Symbol"/>
+        <w:rFonts w:ascii="Symbol" w:hAnsi="Symbol" w:hint="default"/>
       </w:rPr>
     </w:lvl>
     <w:lvl w:ilvl="7" w:tplc="0BCA7FDE">
@@ -4863,7 +5372,7 @@
         <w:ind w:left="5760" w:hanging="360"/>
       </w:pPr>
       <w:rPr>
-        <w:rFonts w:hint="default" w:ascii="Courier New" w:hAnsi="Courier New"/>
+        <w:rFonts w:ascii="Courier New" w:hAnsi="Courier New" w:hint="default"/>
       </w:rPr>
     </w:lvl>
     <w:lvl w:ilvl="8" w:tplc="0AEEC18A">
@@ -4875,7 +5384,7 @@
         <w:ind w:left="6480" w:hanging="360"/>
       </w:pPr>
       <w:rPr>
-        <w:rFonts w:hint="default" w:ascii="Wingdings" w:hAnsi="Wingdings"/>
+        <w:rFonts w:ascii="Wingdings" w:hAnsi="Wingdings" w:hint="default"/>
       </w:rPr>
     </w:lvl>
   </w:abstractNum>
@@ -4979,7 +5488,7 @@
         <w:ind w:left="720" w:hanging="360"/>
       </w:pPr>
       <w:rPr>
-        <w:rFonts w:hint="default" w:ascii="Symbol" w:hAnsi="Symbol"/>
+        <w:rFonts w:ascii="Symbol" w:hAnsi="Symbol" w:hint="default"/>
       </w:rPr>
     </w:lvl>
     <w:lvl w:ilvl="1" w:tplc="F948CE28">
@@ -4991,7 +5500,7 @@
         <w:ind w:left="1440" w:hanging="360"/>
       </w:pPr>
       <w:rPr>
-        <w:rFonts w:hint="default" w:ascii="Courier New" w:hAnsi="Courier New"/>
+        <w:rFonts w:ascii="Courier New" w:hAnsi="Courier New" w:hint="default"/>
       </w:rPr>
     </w:lvl>
     <w:lvl w:ilvl="2" w:tplc="78DABEEC">
@@ -5003,7 +5512,7 @@
         <w:ind w:left="2160" w:hanging="360"/>
       </w:pPr>
       <w:rPr>
-        <w:rFonts w:hint="default" w:ascii="Wingdings" w:hAnsi="Wingdings"/>
+        <w:rFonts w:ascii="Wingdings" w:hAnsi="Wingdings" w:hint="default"/>
       </w:rPr>
     </w:lvl>
     <w:lvl w:ilvl="3" w:tplc="1C9CD416">
@@ -5015,7 +5524,7 @@
         <w:ind w:left="2880" w:hanging="360"/>
       </w:pPr>
       <w:rPr>
-        <w:rFonts w:hint="default" w:ascii="Symbol" w:hAnsi="Symbol"/>
+        <w:rFonts w:ascii="Symbol" w:hAnsi="Symbol" w:hint="default"/>
       </w:rPr>
     </w:lvl>
     <w:lvl w:ilvl="4" w:tplc="FC0E5074">
@@ -5027,7 +5536,7 @@
         <w:ind w:left="3600" w:hanging="360"/>
       </w:pPr>
       <w:rPr>
-        <w:rFonts w:hint="default" w:ascii="Courier New" w:hAnsi="Courier New"/>
+        <w:rFonts w:ascii="Courier New" w:hAnsi="Courier New" w:hint="default"/>
       </w:rPr>
     </w:lvl>
     <w:lvl w:ilvl="5" w:tplc="DBC24232">
@@ -5039,7 +5548,7 @@
         <w:ind w:left="4320" w:hanging="360"/>
       </w:pPr>
       <w:rPr>
-        <w:rFonts w:hint="default" w:ascii="Wingdings" w:hAnsi="Wingdings"/>
+        <w:rFonts w:ascii="Wingdings" w:hAnsi="Wingdings" w:hint="default"/>
       </w:rPr>
     </w:lvl>
     <w:lvl w:ilvl="6" w:tplc="FB12A5C2">
@@ -5051,7 +5560,7 @@
         <w:ind w:left="5040" w:hanging="360"/>
       </w:pPr>
       <w:rPr>
-        <w:rFonts w:hint="default" w:ascii="Symbol" w:hAnsi="Symbol"/>
+        <w:rFonts w:ascii="Symbol" w:hAnsi="Symbol" w:hint="default"/>
       </w:rPr>
     </w:lvl>
     <w:lvl w:ilvl="7" w:tplc="6BE48E9E">
@@ -5063,7 +5572,7 @@
         <w:ind w:left="5760" w:hanging="360"/>
       </w:pPr>
       <w:rPr>
-        <w:rFonts w:hint="default" w:ascii="Courier New" w:hAnsi="Courier New"/>
+        <w:rFonts w:ascii="Courier New" w:hAnsi="Courier New" w:hint="default"/>
       </w:rPr>
     </w:lvl>
     <w:lvl w:ilvl="8" w:tplc="E76A79C8">
@@ -5075,14 +5584,14 @@
         <w:ind w:left="6480" w:hanging="360"/>
       </w:pPr>
       <w:rPr>
-        <w:rFonts w:hint="default" w:ascii="Wingdings" w:hAnsi="Wingdings"/>
+        <w:rFonts w:ascii="Wingdings" w:hAnsi="Wingdings" w:hint="default"/>
       </w:rPr>
     </w:lvl>
   </w:abstractNum>
   <w:abstractNum w:abstractNumId="19" w15:restartNumberingAfterBreak="0">
     <w:nsid w:val="48680714"/>
     <w:multiLevelType w:val="multilevel"/>
-    <w:tmpl w:val="0409001F"/>
+    <w:tmpl w:val="13F0549C"/>
     <w:lvl w:ilvl="0">
       <w:start w:val="1"/>
       <w:numFmt w:val="decimal"/>
@@ -5614,7 +6123,7 @@
         <w:ind w:left="720" w:hanging="360"/>
       </w:pPr>
       <w:rPr>
-        <w:rFonts w:hint="default" w:ascii="Symbol" w:hAnsi="Symbol"/>
+        <w:rFonts w:ascii="Symbol" w:hAnsi="Symbol" w:hint="default"/>
       </w:rPr>
     </w:lvl>
     <w:lvl w:ilvl="1" w:tplc="CDC4646C">
@@ -5626,7 +6135,7 @@
         <w:ind w:left="1440" w:hanging="360"/>
       </w:pPr>
       <w:rPr>
-        <w:rFonts w:hint="default" w:ascii="Courier New" w:hAnsi="Courier New"/>
+        <w:rFonts w:ascii="Courier New" w:hAnsi="Courier New" w:hint="default"/>
       </w:rPr>
     </w:lvl>
     <w:lvl w:ilvl="2" w:tplc="F1E48314">
@@ -5638,7 +6147,7 @@
         <w:ind w:left="2160" w:hanging="360"/>
       </w:pPr>
       <w:rPr>
-        <w:rFonts w:hint="default" w:ascii="Wingdings" w:hAnsi="Wingdings"/>
+        <w:rFonts w:ascii="Wingdings" w:hAnsi="Wingdings" w:hint="default"/>
       </w:rPr>
     </w:lvl>
     <w:lvl w:ilvl="3" w:tplc="FE6C1F36">
@@ -5650,7 +6159,7 @@
         <w:ind w:left="2880" w:hanging="360"/>
       </w:pPr>
       <w:rPr>
-        <w:rFonts w:hint="default" w:ascii="Symbol" w:hAnsi="Symbol"/>
+        <w:rFonts w:ascii="Symbol" w:hAnsi="Symbol" w:hint="default"/>
       </w:rPr>
     </w:lvl>
     <w:lvl w:ilvl="4" w:tplc="E196B6FC">
@@ -5662,7 +6171,7 @@
         <w:ind w:left="3600" w:hanging="360"/>
       </w:pPr>
       <w:rPr>
-        <w:rFonts w:hint="default" w:ascii="Courier New" w:hAnsi="Courier New"/>
+        <w:rFonts w:ascii="Courier New" w:hAnsi="Courier New" w:hint="default"/>
       </w:rPr>
     </w:lvl>
     <w:lvl w:ilvl="5" w:tplc="72802A40">
@@ -5674,7 +6183,7 @@
         <w:ind w:left="4320" w:hanging="360"/>
       </w:pPr>
       <w:rPr>
-        <w:rFonts w:hint="default" w:ascii="Wingdings" w:hAnsi="Wingdings"/>
+        <w:rFonts w:ascii="Wingdings" w:hAnsi="Wingdings" w:hint="default"/>
       </w:rPr>
     </w:lvl>
     <w:lvl w:ilvl="6" w:tplc="320077AE">
@@ -5686,7 +6195,7 @@
         <w:ind w:left="5040" w:hanging="360"/>
       </w:pPr>
       <w:rPr>
-        <w:rFonts w:hint="default" w:ascii="Symbol" w:hAnsi="Symbol"/>
+        <w:rFonts w:ascii="Symbol" w:hAnsi="Symbol" w:hint="default"/>
       </w:rPr>
     </w:lvl>
     <w:lvl w:ilvl="7" w:tplc="ADFAF8BC">
@@ -5698,7 +6207,7 @@
         <w:ind w:left="5760" w:hanging="360"/>
       </w:pPr>
       <w:rPr>
-        <w:rFonts w:hint="default" w:ascii="Courier New" w:hAnsi="Courier New"/>
+        <w:rFonts w:ascii="Courier New" w:hAnsi="Courier New" w:hint="default"/>
       </w:rPr>
     </w:lvl>
     <w:lvl w:ilvl="8" w:tplc="DDE431E8">
@@ -5710,7 +6219,7 @@
         <w:ind w:left="6480" w:hanging="360"/>
       </w:pPr>
       <w:rPr>
-        <w:rFonts w:hint="default" w:ascii="Wingdings" w:hAnsi="Wingdings"/>
+        <w:rFonts w:ascii="Wingdings" w:hAnsi="Wingdings" w:hint="default"/>
       </w:rPr>
     </w:lvl>
   </w:abstractNum>
@@ -5813,7 +6322,7 @@
         <w:ind w:left="720" w:hanging="360"/>
       </w:pPr>
       <w:rPr>
-        <w:rFonts w:hint="default" w:ascii="Symbol" w:hAnsi="Symbol"/>
+        <w:rFonts w:ascii="Symbol" w:hAnsi="Symbol" w:hint="default"/>
       </w:rPr>
     </w:lvl>
     <w:lvl w:ilvl="1" w:tplc="9F46D948">
@@ -5825,7 +6334,7 @@
         <w:ind w:left="1440" w:hanging="360"/>
       </w:pPr>
       <w:rPr>
-        <w:rFonts w:hint="default" w:ascii="Courier New" w:hAnsi="Courier New"/>
+        <w:rFonts w:ascii="Courier New" w:hAnsi="Courier New" w:hint="default"/>
       </w:rPr>
     </w:lvl>
     <w:lvl w:ilvl="2" w:tplc="17D4A614">
@@ -5837,7 +6346,7 @@
         <w:ind w:left="2160" w:hanging="360"/>
       </w:pPr>
       <w:rPr>
-        <w:rFonts w:hint="default" w:ascii="Wingdings" w:hAnsi="Wingdings"/>
+        <w:rFonts w:ascii="Wingdings" w:hAnsi="Wingdings" w:hint="default"/>
       </w:rPr>
     </w:lvl>
     <w:lvl w:ilvl="3" w:tplc="EB9072D0">
@@ -5849,7 +6358,7 @@
         <w:ind w:left="2880" w:hanging="360"/>
       </w:pPr>
       <w:rPr>
-        <w:rFonts w:hint="default" w:ascii="Symbol" w:hAnsi="Symbol"/>
+        <w:rFonts w:ascii="Symbol" w:hAnsi="Symbol" w:hint="default"/>
       </w:rPr>
     </w:lvl>
     <w:lvl w:ilvl="4" w:tplc="2A9292D6">
@@ -5861,7 +6370,7 @@
         <w:ind w:left="3600" w:hanging="360"/>
       </w:pPr>
       <w:rPr>
-        <w:rFonts w:hint="default" w:ascii="Courier New" w:hAnsi="Courier New"/>
+        <w:rFonts w:ascii="Courier New" w:hAnsi="Courier New" w:hint="default"/>
       </w:rPr>
     </w:lvl>
     <w:lvl w:ilvl="5" w:tplc="BF12896A">
@@ -5873,7 +6382,7 @@
         <w:ind w:left="4320" w:hanging="360"/>
       </w:pPr>
       <w:rPr>
-        <w:rFonts w:hint="default" w:ascii="Wingdings" w:hAnsi="Wingdings"/>
+        <w:rFonts w:ascii="Wingdings" w:hAnsi="Wingdings" w:hint="default"/>
       </w:rPr>
     </w:lvl>
     <w:lvl w:ilvl="6" w:tplc="43D82492">
@@ -5885,7 +6394,7 @@
         <w:ind w:left="5040" w:hanging="360"/>
       </w:pPr>
       <w:rPr>
-        <w:rFonts w:hint="default" w:ascii="Symbol" w:hAnsi="Symbol"/>
+        <w:rFonts w:ascii="Symbol" w:hAnsi="Symbol" w:hint="default"/>
       </w:rPr>
     </w:lvl>
     <w:lvl w:ilvl="7" w:tplc="74788D6C">
@@ -5897,7 +6406,7 @@
         <w:ind w:left="5760" w:hanging="360"/>
       </w:pPr>
       <w:rPr>
-        <w:rFonts w:hint="default" w:ascii="Courier New" w:hAnsi="Courier New"/>
+        <w:rFonts w:ascii="Courier New" w:hAnsi="Courier New" w:hint="default"/>
       </w:rPr>
     </w:lvl>
     <w:lvl w:ilvl="8" w:tplc="E4B0FA4E">
@@ -5909,7 +6418,7 @@
         <w:ind w:left="6480" w:hanging="360"/>
       </w:pPr>
       <w:rPr>
-        <w:rFonts w:hint="default" w:ascii="Wingdings" w:hAnsi="Wingdings"/>
+        <w:rFonts w:ascii="Wingdings" w:hAnsi="Wingdings" w:hint="default"/>
       </w:rPr>
     </w:lvl>
   </w:abstractNum>
@@ -6100,7 +6609,7 @@
         <w:ind w:left="720" w:hanging="360"/>
       </w:pPr>
       <w:rPr>
-        <w:rFonts w:hint="default" w:ascii="Symbol" w:hAnsi="Symbol"/>
+        <w:rFonts w:ascii="Symbol" w:hAnsi="Symbol" w:hint="default"/>
       </w:rPr>
     </w:lvl>
     <w:lvl w:ilvl="1" w:tplc="A580ACD2">
@@ -6112,7 +6621,7 @@
         <w:ind w:left="1440" w:hanging="360"/>
       </w:pPr>
       <w:rPr>
-        <w:rFonts w:hint="default" w:ascii="Courier New" w:hAnsi="Courier New"/>
+        <w:rFonts w:ascii="Courier New" w:hAnsi="Courier New" w:hint="default"/>
       </w:rPr>
     </w:lvl>
     <w:lvl w:ilvl="2" w:tplc="9EACC158">
@@ -6124,7 +6633,7 @@
         <w:ind w:left="2160" w:hanging="360"/>
       </w:pPr>
       <w:rPr>
-        <w:rFonts w:hint="default" w:ascii="Wingdings" w:hAnsi="Wingdings"/>
+        <w:rFonts w:ascii="Wingdings" w:hAnsi="Wingdings" w:hint="default"/>
       </w:rPr>
     </w:lvl>
     <w:lvl w:ilvl="3" w:tplc="0108D3F8">
@@ -6136,7 +6645,7 @@
         <w:ind w:left="2880" w:hanging="360"/>
       </w:pPr>
       <w:rPr>
-        <w:rFonts w:hint="default" w:ascii="Symbol" w:hAnsi="Symbol"/>
+        <w:rFonts w:ascii="Symbol" w:hAnsi="Symbol" w:hint="default"/>
       </w:rPr>
     </w:lvl>
     <w:lvl w:ilvl="4" w:tplc="89B446D6">
@@ -6148,7 +6657,7 @@
         <w:ind w:left="3600" w:hanging="360"/>
       </w:pPr>
       <w:rPr>
-        <w:rFonts w:hint="default" w:ascii="Courier New" w:hAnsi="Courier New"/>
+        <w:rFonts w:ascii="Courier New" w:hAnsi="Courier New" w:hint="default"/>
       </w:rPr>
     </w:lvl>
     <w:lvl w:ilvl="5" w:tplc="D6B69AB6">
@@ -6160,7 +6669,7 @@
         <w:ind w:left="4320" w:hanging="360"/>
       </w:pPr>
       <w:rPr>
-        <w:rFonts w:hint="default" w:ascii="Wingdings" w:hAnsi="Wingdings"/>
+        <w:rFonts w:ascii="Wingdings" w:hAnsi="Wingdings" w:hint="default"/>
       </w:rPr>
     </w:lvl>
     <w:lvl w:ilvl="6" w:tplc="A260B01C">
@@ -6172,7 +6681,7 @@
         <w:ind w:left="5040" w:hanging="360"/>
       </w:pPr>
       <w:rPr>
-        <w:rFonts w:hint="default" w:ascii="Symbol" w:hAnsi="Symbol"/>
+        <w:rFonts w:ascii="Symbol" w:hAnsi="Symbol" w:hint="default"/>
       </w:rPr>
     </w:lvl>
     <w:lvl w:ilvl="7" w:tplc="CACA639C">
@@ -6184,7 +6693,7 @@
         <w:ind w:left="5760" w:hanging="360"/>
       </w:pPr>
       <w:rPr>
-        <w:rFonts w:hint="default" w:ascii="Courier New" w:hAnsi="Courier New"/>
+        <w:rFonts w:ascii="Courier New" w:hAnsi="Courier New" w:hint="default"/>
       </w:rPr>
     </w:lvl>
     <w:lvl w:ilvl="8" w:tplc="C3F4E15A">
@@ -6196,7 +6705,7 @@
         <w:ind w:left="6480" w:hanging="360"/>
       </w:pPr>
       <w:rPr>
-        <w:rFonts w:hint="default" w:ascii="Wingdings" w:hAnsi="Wingdings"/>
+        <w:rFonts w:ascii="Wingdings" w:hAnsi="Wingdings" w:hint="default"/>
       </w:rPr>
     </w:lvl>
   </w:abstractNum>
@@ -6560,7 +7069,7 @@
         <w:ind w:left="720" w:hanging="360"/>
       </w:pPr>
       <w:rPr>
-        <w:rFonts w:hint="default" w:ascii="Symbol" w:hAnsi="Symbol"/>
+        <w:rFonts w:ascii="Symbol" w:hAnsi="Symbol" w:hint="default"/>
       </w:rPr>
     </w:lvl>
     <w:lvl w:ilvl="1" w:tplc="0C847CF2">
@@ -6572,7 +7081,7 @@
         <w:ind w:left="1440" w:hanging="360"/>
       </w:pPr>
       <w:rPr>
-        <w:rFonts w:hint="default" w:ascii="Courier New" w:hAnsi="Courier New"/>
+        <w:rFonts w:ascii="Courier New" w:hAnsi="Courier New" w:hint="default"/>
       </w:rPr>
     </w:lvl>
     <w:lvl w:ilvl="2" w:tplc="BB94A83C">
@@ -6584,7 +7093,7 @@
         <w:ind w:left="2160" w:hanging="360"/>
       </w:pPr>
       <w:rPr>
-        <w:rFonts w:hint="default" w:ascii="Wingdings" w:hAnsi="Wingdings"/>
+        <w:rFonts w:ascii="Wingdings" w:hAnsi="Wingdings" w:hint="default"/>
       </w:rPr>
     </w:lvl>
     <w:lvl w:ilvl="3" w:tplc="80720E42">
@@ -6596,7 +7105,7 @@
         <w:ind w:left="2880" w:hanging="360"/>
       </w:pPr>
       <w:rPr>
-        <w:rFonts w:hint="default" w:ascii="Symbol" w:hAnsi="Symbol"/>
+        <w:rFonts w:ascii="Symbol" w:hAnsi="Symbol" w:hint="default"/>
       </w:rPr>
     </w:lvl>
     <w:lvl w:ilvl="4" w:tplc="5E600382">
@@ -6608,7 +7117,7 @@
         <w:ind w:left="3600" w:hanging="360"/>
       </w:pPr>
       <w:rPr>
-        <w:rFonts w:hint="default" w:ascii="Courier New" w:hAnsi="Courier New"/>
+        <w:rFonts w:ascii="Courier New" w:hAnsi="Courier New" w:hint="default"/>
       </w:rPr>
     </w:lvl>
     <w:lvl w:ilvl="5" w:tplc="110C6C88">
@@ -6620,7 +7129,7 @@
         <w:ind w:left="4320" w:hanging="360"/>
       </w:pPr>
       <w:rPr>
-        <w:rFonts w:hint="default" w:ascii="Wingdings" w:hAnsi="Wingdings"/>
+        <w:rFonts w:ascii="Wingdings" w:hAnsi="Wingdings" w:hint="default"/>
       </w:rPr>
     </w:lvl>
     <w:lvl w:ilvl="6" w:tplc="FDAA175C">
@@ -6632,7 +7141,7 @@
         <w:ind w:left="5040" w:hanging="360"/>
       </w:pPr>
       <w:rPr>
-        <w:rFonts w:hint="default" w:ascii="Symbol" w:hAnsi="Symbol"/>
+        <w:rFonts w:ascii="Symbol" w:hAnsi="Symbol" w:hint="default"/>
       </w:rPr>
     </w:lvl>
     <w:lvl w:ilvl="7" w:tplc="68DC5D86">
@@ -6644,7 +7153,7 @@
         <w:ind w:left="5760" w:hanging="360"/>
       </w:pPr>
       <w:rPr>
-        <w:rFonts w:hint="default" w:ascii="Courier New" w:hAnsi="Courier New"/>
+        <w:rFonts w:ascii="Courier New" w:hAnsi="Courier New" w:hint="default"/>
       </w:rPr>
     </w:lvl>
     <w:lvl w:ilvl="8" w:tplc="40847740">
@@ -6656,7 +7165,7 @@
         <w:ind w:left="6480" w:hanging="360"/>
       </w:pPr>
       <w:rPr>
-        <w:rFonts w:hint="default" w:ascii="Wingdings" w:hAnsi="Wingdings"/>
+        <w:rFonts w:ascii="Wingdings" w:hAnsi="Wingdings" w:hint="default"/>
       </w:rPr>
     </w:lvl>
   </w:abstractNum>
@@ -6771,12 +7280,20 @@
 </w:numbering>
 </file>
 
+<file path=word/people.xml><?xml version="1.0" encoding="utf-8"?>
+<w15:people xmlns:wpc="http://schemas.microsoft.com/office/word/2010/wordprocessingCanvas" xmlns:cx="http://schemas.microsoft.com/office/drawing/2014/chartex" xmlns:cx1="http://schemas.microsoft.com/office/drawing/2015/9/8/chartex" xmlns:cx2="http://schemas.microsoft.com/office/drawing/2015/10/21/chartex" xmlns:cx3="http://schemas.microsoft.com/office/drawing/2016/5/9/chartex" xmlns:cx4="http://schemas.microsoft.com/office/drawing/2016/5/10/chartex" xmlns:cx5="http://schemas.microsoft.com/office/drawing/2016/5/11/chartex" xmlns:cx6="http://schemas.microsoft.com/office/drawing/2016/5/12/chartex" xmlns:cx7="http://schemas.microsoft.com/office/drawing/2016/5/13/chartex" xmlns:cx8="http://schemas.microsoft.com/office/drawing/2016/5/14/chartex" xmlns:mc="http://schemas.openxmlformats.org/markup-compatibility/2006" xmlns:aink="http://schemas.microsoft.com/office/drawing/2016/ink" xmlns:am3d="http://schemas.microsoft.com/office/drawing/2017/model3d" xmlns:o="urn:schemas-microsoft-com:office:office" xmlns:r="http://schemas.openxmlformats.org/officeDocument/2006/relationships" xmlns:m="http://schemas.openxmlformats.org/officeDocument/2006/math" xmlns:v="urn:schemas-microsoft-com:vml" xmlns:wp14="http://schemas.microsoft.com/office/word/2010/wordprocessingDrawing" xmlns:wp="http://schemas.openxmlformats.org/drawingml/2006/wordprocessingDrawing" xmlns:w10="urn:schemas-microsoft-com:office:word" xmlns:w="http://schemas.openxmlformats.org/wordprocessingml/2006/main" xmlns:w14="http://schemas.microsoft.com/office/word/2010/wordml" xmlns:w15="http://schemas.microsoft.com/office/word/2012/wordml" xmlns:w16cid="http://schemas.microsoft.com/office/word/2016/wordml/cid" xmlns:w16se="http://schemas.microsoft.com/office/word/2015/wordml/symex" xmlns:wpg="http://schemas.microsoft.com/office/word/2010/wordprocessingGroup" xmlns:wpi="http://schemas.microsoft.com/office/word/2010/wordprocessingInk" xmlns:wne="http://schemas.microsoft.com/office/word/2006/wordml" xmlns:wps="http://schemas.microsoft.com/office/word/2010/wordprocessingShape" mc:Ignorable="w14 w15 w16se w16cid wp14">
+  <w15:person w15:author="Aquilino, Byron">
+    <w15:presenceInfo w15:providerId="None" w15:userId="Aquilino, Byron"/>
+  </w15:person>
+</w15:people>
+</file>
+
 <file path=word/styles.xml><?xml version="1.0" encoding="utf-8"?>
-<w:styles xmlns:wp14="http://schemas.microsoft.com/office/word/2010/wordprocessingDrawing" xmlns:mc="http://schemas.openxmlformats.org/markup-compatibility/2006" xmlns:r="http://schemas.openxmlformats.org/officeDocument/2006/relationships" xmlns:w="http://schemas.openxmlformats.org/wordprocessingml/2006/main" xmlns:w14="http://schemas.microsoft.com/office/word/2010/wordml" xmlns:w15="http://schemas.microsoft.com/office/word/2012/wordml" xmlns:w16cex="http://schemas.microsoft.com/office/word/2018/wordml/cex" xmlns:w16cid="http://schemas.microsoft.com/office/word/2016/wordml/cid" xmlns:w16="http://schemas.microsoft.com/office/word/2018/wordml" xmlns:w16se="http://schemas.microsoft.com/office/word/2015/wordml/symex" mc:Ignorable="w14 w15 w16se w16cid w16 w16cex wp14">
+<w:styles xmlns:mc="http://schemas.openxmlformats.org/markup-compatibility/2006" xmlns:r="http://schemas.openxmlformats.org/officeDocument/2006/relationships" xmlns:w="http://schemas.openxmlformats.org/wordprocessingml/2006/main" xmlns:w14="http://schemas.microsoft.com/office/word/2010/wordml" xmlns:w15="http://schemas.microsoft.com/office/word/2012/wordml" xmlns:w16cid="http://schemas.microsoft.com/office/word/2016/wordml/cid" xmlns:w16se="http://schemas.microsoft.com/office/word/2015/wordml/symex" mc:Ignorable="w14 w15 w16se w16cid">
   <w:docDefaults>
     <w:rPrDefault>
       <w:rPr>
-        <w:rFonts w:asciiTheme="minorHAnsi" w:hAnsiTheme="minorHAnsi" w:eastAsiaTheme="minorHAnsi" w:cstheme="minorBidi"/>
+        <w:rFonts w:asciiTheme="minorHAnsi" w:eastAsiaTheme="minorHAnsi" w:hAnsiTheme="minorHAnsi" w:cstheme="minorBidi"/>
         <w:sz w:val="22"/>
         <w:szCs w:val="22"/>
         <w:lang w:val="en-US" w:eastAsia="en-US" w:bidi="ar-SA"/>
@@ -6791,14 +7308,14 @@
   <w:latentStyles w:defLockedState="0" w:defUIPriority="99" w:defSemiHidden="0" w:defUnhideWhenUsed="0" w:defQFormat="0" w:count="376">
     <w:lsdException w:name="Normal" w:uiPriority="0" w:qFormat="1"/>
     <w:lsdException w:name="heading 1" w:uiPriority="9" w:qFormat="1"/>
-    <w:lsdException w:name="heading 2" w:uiPriority="9" w:semiHidden="1" w:unhideWhenUsed="1" w:qFormat="1"/>
-    <w:lsdException w:name="heading 3" w:uiPriority="9" w:semiHidden="1" w:unhideWhenUsed="1" w:qFormat="1"/>
-    <w:lsdException w:name="heading 4" w:uiPriority="9" w:semiHidden="1" w:unhideWhenUsed="1" w:qFormat="1"/>
-    <w:lsdException w:name="heading 5" w:uiPriority="9" w:semiHidden="1" w:unhideWhenUsed="1" w:qFormat="1"/>
-    <w:lsdException w:name="heading 6" w:uiPriority="9" w:semiHidden="1" w:unhideWhenUsed="1" w:qFormat="1"/>
-    <w:lsdException w:name="heading 7" w:uiPriority="9" w:semiHidden="1" w:unhideWhenUsed="1" w:qFormat="1"/>
-    <w:lsdException w:name="heading 8" w:uiPriority="9" w:semiHidden="1" w:unhideWhenUsed="1" w:qFormat="1"/>
-    <w:lsdException w:name="heading 9" w:uiPriority="9" w:semiHidden="1" w:unhideWhenUsed="1" w:qFormat="1"/>
+    <w:lsdException w:name="heading 2" w:semiHidden="1" w:uiPriority="9" w:unhideWhenUsed="1" w:qFormat="1"/>
+    <w:lsdException w:name="heading 3" w:semiHidden="1" w:uiPriority="9" w:unhideWhenUsed="1" w:qFormat="1"/>
+    <w:lsdException w:name="heading 4" w:semiHidden="1" w:uiPriority="9" w:unhideWhenUsed="1" w:qFormat="1"/>
+    <w:lsdException w:name="heading 5" w:semiHidden="1" w:uiPriority="9" w:unhideWhenUsed="1" w:qFormat="1"/>
+    <w:lsdException w:name="heading 6" w:semiHidden="1" w:uiPriority="9" w:unhideWhenUsed="1" w:qFormat="1"/>
+    <w:lsdException w:name="heading 7" w:semiHidden="1" w:uiPriority="9" w:unhideWhenUsed="1" w:qFormat="1"/>
+    <w:lsdException w:name="heading 8" w:semiHidden="1" w:uiPriority="9" w:unhideWhenUsed="1" w:qFormat="1"/>
+    <w:lsdException w:name="heading 9" w:semiHidden="1" w:uiPriority="9" w:unhideWhenUsed="1" w:qFormat="1"/>
     <w:lsdException w:name="index 1" w:semiHidden="1" w:unhideWhenUsed="1"/>
     <w:lsdException w:name="index 2" w:semiHidden="1" w:unhideWhenUsed="1"/>
     <w:lsdException w:name="index 3" w:semiHidden="1" w:unhideWhenUsed="1"/>
@@ -6808,22 +7325,22 @@
     <w:lsdException w:name="index 7" w:semiHidden="1" w:unhideWhenUsed="1"/>
     <w:lsdException w:name="index 8" w:semiHidden="1" w:unhideWhenUsed="1"/>
     <w:lsdException w:name="index 9" w:semiHidden="1" w:unhideWhenUsed="1"/>
-    <w:lsdException w:name="toc 1" w:uiPriority="39" w:semiHidden="1" w:unhideWhenUsed="1"/>
-    <w:lsdException w:name="toc 2" w:uiPriority="39" w:semiHidden="1" w:unhideWhenUsed="1"/>
-    <w:lsdException w:name="toc 3" w:uiPriority="39" w:semiHidden="1" w:unhideWhenUsed="1"/>
-    <w:lsdException w:name="toc 4" w:uiPriority="39" w:semiHidden="1" w:unhideWhenUsed="1"/>
-    <w:lsdException w:name="toc 5" w:uiPriority="39" w:semiHidden="1" w:unhideWhenUsed="1"/>
-    <w:lsdException w:name="toc 6" w:uiPriority="39" w:semiHidden="1" w:unhideWhenUsed="1"/>
-    <w:lsdException w:name="toc 7" w:uiPriority="39" w:semiHidden="1" w:unhideWhenUsed="1"/>
-    <w:lsdException w:name="toc 8" w:uiPriority="39" w:semiHidden="1" w:unhideWhenUsed="1"/>
-    <w:lsdException w:name="toc 9" w:uiPriority="39" w:semiHidden="1" w:unhideWhenUsed="1"/>
+    <w:lsdException w:name="toc 1" w:semiHidden="1" w:uiPriority="39" w:unhideWhenUsed="1"/>
+    <w:lsdException w:name="toc 2" w:semiHidden="1" w:uiPriority="39" w:unhideWhenUsed="1"/>
+    <w:lsdException w:name="toc 3" w:semiHidden="1" w:uiPriority="39" w:unhideWhenUsed="1"/>
+    <w:lsdException w:name="toc 4" w:semiHidden="1" w:uiPriority="39" w:unhideWhenUsed="1"/>
+    <w:lsdException w:name="toc 5" w:semiHidden="1" w:uiPriority="39" w:unhideWhenUsed="1"/>
+    <w:lsdException w:name="toc 6" w:semiHidden="1" w:uiPriority="39" w:unhideWhenUsed="1"/>
+    <w:lsdException w:name="toc 7" w:semiHidden="1" w:uiPriority="39" w:unhideWhenUsed="1"/>
+    <w:lsdException w:name="toc 8" w:semiHidden="1" w:uiPriority="39" w:unhideWhenUsed="1"/>
+    <w:lsdException w:name="toc 9" w:semiHidden="1" w:uiPriority="39" w:unhideWhenUsed="1"/>
     <w:lsdException w:name="Normal Indent" w:semiHidden="1" w:unhideWhenUsed="1"/>
     <w:lsdException w:name="footnote text" w:semiHidden="1" w:unhideWhenUsed="1"/>
     <w:lsdException w:name="annotation text" w:semiHidden="1" w:unhideWhenUsed="1"/>
     <w:lsdException w:name="header" w:semiHidden="1" w:unhideWhenUsed="1"/>
     <w:lsdException w:name="footer" w:semiHidden="1" w:unhideWhenUsed="1"/>
     <w:lsdException w:name="index heading" w:semiHidden="1" w:unhideWhenUsed="1"/>
-    <w:lsdException w:name="caption" w:uiPriority="35" w:semiHidden="1" w:unhideWhenUsed="1" w:qFormat="1"/>
+    <w:lsdException w:name="caption" w:semiHidden="1" w:uiPriority="35" w:unhideWhenUsed="1" w:qFormat="1"/>
     <w:lsdException w:name="table of figures" w:semiHidden="1" w:unhideWhenUsed="1"/>
     <w:lsdException w:name="envelope address" w:semiHidden="1" w:unhideWhenUsed="1"/>
     <w:lsdException w:name="envelope return" w:semiHidden="1" w:unhideWhenUsed="1"/>
@@ -6854,7 +7371,7 @@
     <w:lsdException w:name="Title" w:uiPriority="10" w:qFormat="1"/>
     <w:lsdException w:name="Closing" w:semiHidden="1" w:unhideWhenUsed="1"/>
     <w:lsdException w:name="Signature" w:semiHidden="1" w:unhideWhenUsed="1"/>
-    <w:lsdException w:name="Default Paragraph Font" w:uiPriority="1" w:semiHidden="1" w:unhideWhenUsed="1"/>
+    <w:lsdException w:name="Default Paragraph Font" w:semiHidden="1" w:uiPriority="1" w:unhideWhenUsed="1"/>
     <w:lsdException w:name="Body Text" w:semiHidden="1" w:unhideWhenUsed="1"/>
     <w:lsdException w:name="Body Text Indent" w:semiHidden="1" w:unhideWhenUsed="1"/>
     <w:lsdException w:name="List Continue" w:semiHidden="1" w:unhideWhenUsed="1"/>
@@ -6943,7 +7460,7 @@
     <w:lsdException w:name="Table Web 2" w:semiHidden="1" w:unhideWhenUsed="1"/>
     <w:lsdException w:name="Table Web 3" w:semiHidden="1" w:unhideWhenUsed="1"/>
     <w:lsdException w:name="Balloon Text" w:semiHidden="1" w:unhideWhenUsed="1"/>
-    <w:lsdException w:name="Table Grid" w:uiPriority="39"/>
+    <w:lsdException w:name="Table Grid" w:uiPriority="59"/>
     <w:lsdException w:name="Table Theme" w:semiHidden="1" w:unhideWhenUsed="1"/>
     <w:lsdException w:name="Placeholder Text" w:semiHidden="1"/>
     <w:lsdException w:name="No Spacing" w:uiPriority="1" w:qFormat="1"/>
@@ -7054,8 +7571,8 @@
     <w:lsdException w:name="Subtle Reference" w:uiPriority="31" w:qFormat="1"/>
     <w:lsdException w:name="Intense Reference" w:uiPriority="32" w:qFormat="1"/>
     <w:lsdException w:name="Book Title" w:uiPriority="33" w:qFormat="1"/>
-    <w:lsdException w:name="Bibliography" w:uiPriority="37" w:semiHidden="1" w:unhideWhenUsed="1"/>
-    <w:lsdException w:name="TOC Heading" w:uiPriority="39" w:semiHidden="1" w:unhideWhenUsed="1" w:qFormat="1"/>
+    <w:lsdException w:name="Bibliography" w:semiHidden="1" w:uiPriority="37" w:unhideWhenUsed="1"/>
+    <w:lsdException w:name="TOC Heading" w:semiHidden="1" w:uiPriority="39" w:unhideWhenUsed="1" w:qFormat="1"/>
     <w:lsdException w:name="Plain Table 1" w:uiPriority="41"/>
     <w:lsdException w:name="Plain Table 2" w:uiPriority="42"/>
     <w:lsdException w:name="Plain Table 3" w:uiPriority="43"/>
@@ -7166,17 +7683,17 @@
     <w:lsdException w:name="Unresolved Mention" w:semiHidden="1" w:unhideWhenUsed="1"/>
     <w:lsdException w:name="Smart Link" w:semiHidden="1" w:unhideWhenUsed="1"/>
   </w:latentStyles>
-  <w:style w:type="paragraph" w:styleId="Normal" w:default="1">
+  <w:style w:type="paragraph" w:default="1" w:styleId="Normal">
     <w:name w:val="Normal"/>
     <w:qFormat/>
   </w:style>
-  <w:style w:type="character" w:styleId="DefaultParagraphFont" w:default="1">
+  <w:style w:type="character" w:default="1" w:styleId="DefaultParagraphFont">
     <w:name w:val="Default Paragraph Font"/>
     <w:uiPriority w:val="1"/>
     <w:semiHidden/>
     <w:unhideWhenUsed/>
   </w:style>
-  <w:style w:type="table" w:styleId="TableNormal" w:default="1">
+  <w:style w:type="table" w:default="1" w:styleId="TableNormal">
     <w:name w:val="Normal Table"/>
     <w:uiPriority w:val="99"/>
     <w:semiHidden/>
@@ -7191,7 +7708,7 @@
       </w:tblCellMar>
     </w:tblPr>
   </w:style>
-  <w:style w:type="numbering" w:styleId="NoList" w:default="1">
+  <w:style w:type="numbering" w:default="1" w:styleId="NoList">
     <w:name w:val="No List"/>
     <w:uiPriority w:val="99"/>
     <w:semiHidden/>
@@ -7218,16 +7735,16 @@
     </w:pPr>
     <w:tblPr>
       <w:tblBorders>
-        <w:top w:val="single" w:color="000000" w:themeColor="text1" w:sz="4" w:space="0"/>
-        <w:left w:val="single" w:color="000000" w:themeColor="text1" w:sz="4" w:space="0"/>
-        <w:bottom w:val="single" w:color="000000" w:themeColor="text1" w:sz="4" w:space="0"/>
-        <w:right w:val="single" w:color="000000" w:themeColor="text1" w:sz="4" w:space="0"/>
-        <w:insideH w:val="single" w:color="000000" w:themeColor="text1" w:sz="4" w:space="0"/>
-        <w:insideV w:val="single" w:color="000000" w:themeColor="text1" w:sz="4" w:space="0"/>
+        <w:top w:val="single" w:sz="4" w:space="0" w:color="000000" w:themeColor="text1"/>
+        <w:left w:val="single" w:sz="4" w:space="0" w:color="000000" w:themeColor="text1"/>
+        <w:bottom w:val="single" w:sz="4" w:space="0" w:color="000000" w:themeColor="text1"/>
+        <w:right w:val="single" w:sz="4" w:space="0" w:color="000000" w:themeColor="text1"/>
+        <w:insideH w:val="single" w:sz="4" w:space="0" w:color="000000" w:themeColor="text1"/>
+        <w:insideV w:val="single" w:sz="4" w:space="0" w:color="000000" w:themeColor="text1"/>
       </w:tblBorders>
     </w:tblPr>
   </w:style>
-  <w:style w:type="character" w:styleId="HeaderChar" w:customStyle="1">
+  <w:style w:type="character" w:customStyle="1" w:styleId="HeaderChar">
     <w:name w:val="Header Char"/>
     <w:basedOn w:val="DefaultParagraphFont"/>
     <w:link w:val="Header"/>
@@ -7247,7 +7764,7 @@
       <w:spacing w:after="0" w:line="240" w:lineRule="auto"/>
     </w:pPr>
   </w:style>
-  <w:style w:type="character" w:styleId="FooterChar" w:customStyle="1">
+  <w:style w:type="character" w:customStyle="1" w:styleId="FooterChar">
     <w:name w:val="Footer Char"/>
     <w:basedOn w:val="DefaultParagraphFont"/>
     <w:link w:val="Footer"/>
@@ -7281,7 +7798,7 @@
       <w:lang w:eastAsia="zh-CN"/>
     </w:rPr>
   </w:style>
-  <w:style w:type="character" w:styleId="NoSpacingChar" w:customStyle="1">
+  <w:style w:type="character" w:customStyle="1" w:styleId="NoSpacingChar">
     <w:name w:val="No Spacing Char"/>
     <w:basedOn w:val="DefaultParagraphFont"/>
     <w:link w:val="NoSpacing"/>
@@ -7309,7 +7826,7 @@
       <w:szCs w:val="18"/>
     </w:rPr>
   </w:style>
-  <w:style w:type="character" w:styleId="BalloonTextChar" w:customStyle="1">
+  <w:style w:type="character" w:customStyle="1" w:styleId="BalloonTextChar">
     <w:name w:val="Balloon Text Char"/>
     <w:basedOn w:val="DefaultParagraphFont"/>
     <w:link w:val="BalloonText"/>
@@ -7343,6 +7860,115 @@
     <w:rPr>
       <w:color w:val="605E5C"/>
       <w:shd w:val="clear" w:color="auto" w:fill="E1DFDD"/>
+    </w:rPr>
+  </w:style>
+  <w:style w:type="character" w:styleId="CommentReference">
+    <w:name w:val="annotation reference"/>
+    <w:basedOn w:val="DefaultParagraphFont"/>
+    <w:uiPriority w:val="99"/>
+    <w:semiHidden/>
+    <w:unhideWhenUsed/>
+    <w:rsid w:val="003F7773"/>
+    <w:rPr>
+      <w:sz w:val="16"/>
+      <w:szCs w:val="16"/>
+    </w:rPr>
+  </w:style>
+  <w:style w:type="paragraph" w:styleId="CommentText">
+    <w:name w:val="annotation text"/>
+    <w:basedOn w:val="Normal"/>
+    <w:link w:val="CommentTextChar"/>
+    <w:uiPriority w:val="99"/>
+    <w:semiHidden/>
+    <w:unhideWhenUsed/>
+    <w:rsid w:val="003F7773"/>
+    <w:pPr>
+      <w:spacing w:line="240" w:lineRule="auto"/>
+    </w:pPr>
+    <w:rPr>
+      <w:sz w:val="20"/>
+      <w:szCs w:val="20"/>
+    </w:rPr>
+  </w:style>
+  <w:style w:type="character" w:customStyle="1" w:styleId="CommentTextChar">
+    <w:name w:val="Comment Text Char"/>
+    <w:basedOn w:val="DefaultParagraphFont"/>
+    <w:link w:val="CommentText"/>
+    <w:uiPriority w:val="99"/>
+    <w:semiHidden/>
+    <w:rsid w:val="003F7773"/>
+    <w:rPr>
+      <w:sz w:val="20"/>
+      <w:szCs w:val="20"/>
+    </w:rPr>
+  </w:style>
+  <w:style w:type="paragraph" w:styleId="CommentSubject">
+    <w:name w:val="annotation subject"/>
+    <w:basedOn w:val="CommentText"/>
+    <w:next w:val="CommentText"/>
+    <w:link w:val="CommentSubjectChar"/>
+    <w:uiPriority w:val="99"/>
+    <w:semiHidden/>
+    <w:unhideWhenUsed/>
+    <w:rsid w:val="003F7773"/>
+    <w:rPr>
+      <w:b/>
+      <w:bCs/>
+    </w:rPr>
+  </w:style>
+  <w:style w:type="character" w:customStyle="1" w:styleId="CommentSubjectChar">
+    <w:name w:val="Comment Subject Char"/>
+    <w:basedOn w:val="CommentTextChar"/>
+    <w:link w:val="CommentSubject"/>
+    <w:uiPriority w:val="99"/>
+    <w:semiHidden/>
+    <w:rsid w:val="003F7773"/>
+    <w:rPr>
+      <w:b/>
+      <w:bCs/>
+      <w:sz w:val="20"/>
+      <w:szCs w:val="20"/>
+    </w:rPr>
+  </w:style>
+  <w:style w:type="paragraph" w:styleId="NormalWeb">
+    <w:name w:val="Normal (Web)"/>
+    <w:basedOn w:val="Normal"/>
+    <w:uiPriority w:val="99"/>
+    <w:semiHidden/>
+    <w:unhideWhenUsed/>
+    <w:rsid w:val="001A1D86"/>
+    <w:pPr>
+      <w:spacing w:before="100" w:beforeAutospacing="1" w:after="100" w:afterAutospacing="1" w:line="240" w:lineRule="auto"/>
+    </w:pPr>
+    <w:rPr>
+      <w:rFonts w:ascii="Times New Roman" w:eastAsia="Times New Roman" w:hAnsi="Times New Roman" w:cs="Times New Roman"/>
+      <w:sz w:val="24"/>
+      <w:szCs w:val="24"/>
+    </w:rPr>
+  </w:style>
+  <w:style w:type="paragraph" w:customStyle="1" w:styleId="APACitation">
+    <w:name w:val="APA Citation"/>
+    <w:basedOn w:val="NormalWeb"/>
+    <w:link w:val="APACitationChar"/>
+    <w:qFormat/>
+    <w:rsid w:val="00B56413"/>
+    <w:pPr>
+      <w:spacing w:line="480" w:lineRule="auto"/>
+      <w:ind w:left="720" w:hanging="720"/>
+    </w:pPr>
+    <w:rPr>
+      <w:rFonts w:eastAsia="Arial Unicode MS"/>
+    </w:rPr>
+  </w:style>
+  <w:style w:type="character" w:customStyle="1" w:styleId="APACitationChar">
+    <w:name w:val="APA Citation Char"/>
+    <w:basedOn w:val="DefaultParagraphFont"/>
+    <w:link w:val="APACitation"/>
+    <w:rsid w:val="00B56413"/>
+    <w:rPr>
+      <w:rFonts w:ascii="Times New Roman" w:eastAsia="Arial Unicode MS" w:hAnsi="Times New Roman" w:cs="Times New Roman"/>
+      <w:sz w:val="24"/>
+      <w:szCs w:val="24"/>
     </w:rPr>
   </w:style>
 </w:styles>
@@ -7655,21 +8281,6 @@
 </file>
 
 <file path=customXml/item2.xml><?xml version="1.0" encoding="utf-8"?>
-<p:properties xmlns:p="http://schemas.microsoft.com/office/2006/metadata/properties" xmlns:xsi="http://www.w3.org/2001/XMLSchema-instance" xmlns:pc="http://schemas.microsoft.com/office/infopath/2007/PartnerControls">
-  <documentManagement/>
-</p:properties>
-</file>
-
-<file path=customXml/item3.xml><?xml version="1.0" encoding="utf-8"?>
-<?mso-contentType ?>
-<FormTemplates xmlns="http://schemas.microsoft.com/sharepoint/v3/contenttype/forms">
-  <Display>DocumentLibraryForm</Display>
-  <Edit>DocumentLibraryForm</Edit>
-  <New>DocumentLibraryForm</New>
-</FormTemplates>
-</file>
-
-<file path=customXml/item4.xml><?xml version="1.0" encoding="utf-8"?>
 <ct:contentTypeSchema xmlns:ct="http://schemas.microsoft.com/office/2006/metadata/contentType" xmlns:ma="http://schemas.microsoft.com/office/2006/metadata/properties/metaAttributes" ct:_="" ma:_="" ma:contentTypeName="Document" ma:contentTypeID="0x0101009ECC968E29C66F4AA1875699B22D90B0" ma:contentTypeVersion="5" ma:contentTypeDescription="Create a new document." ma:contentTypeScope="" ma:versionID="aacd47387b6f41d978f1e8003d7bd42c">
   <xsd:schema xmlns:xsd="http://www.w3.org/2001/XMLSchema" xmlns:xs="http://www.w3.org/2001/XMLSchema" xmlns:p="http://schemas.microsoft.com/office/2006/metadata/properties" xmlns:ns3="c4cdd343-70b0-4f0b-a494-10d3d6097159" xmlns:ns4="a131b151-2f4b-4d81-9c7b-8d56ee0eb499" targetNamespace="http://schemas.microsoft.com/office/2006/metadata/properties" ma:root="true" ma:fieldsID="30452df8a45725f0ecb44bfd83c7bd12" ns3:_="" ns4:_="">
     <xsd:import namespace="c4cdd343-70b0-4f0b-a494-10d3d6097159"/>
@@ -7840,6 +8451,21 @@
 </ct:contentTypeSchema>
 </file>
 
+<file path=customXml/item3.xml><?xml version="1.0" encoding="utf-8"?>
+<p:properties xmlns:p="http://schemas.microsoft.com/office/2006/metadata/properties" xmlns:xsi="http://www.w3.org/2001/XMLSchema-instance" xmlns:pc="http://schemas.microsoft.com/office/infopath/2007/PartnerControls">
+  <documentManagement/>
+</p:properties>
+</file>
+
+<file path=customXml/item4.xml><?xml version="1.0" encoding="utf-8"?>
+<?mso-contentType ?>
+<FormTemplates xmlns="http://schemas.microsoft.com/sharepoint/v3/contenttype/forms">
+  <Display>DocumentLibraryForm</Display>
+  <Edit>DocumentLibraryForm</Edit>
+  <New>DocumentLibraryForm</New>
+</FormTemplates>
+</file>
+
 <file path=customXml/itemProps1.xml><?xml version="1.0" encoding="utf-8"?>
 <ds:datastoreItem xmlns:ds="http://schemas.openxmlformats.org/officeDocument/2006/customXml" ds:itemID="{55AF091B-3C7A-41E3-B477-F2FDAA23CFDA}">
   <ds:schemaRefs>
@@ -7849,23 +8475,6 @@
 </file>
 
 <file path=customXml/itemProps2.xml><?xml version="1.0" encoding="utf-8"?>
-<ds:datastoreItem xmlns:ds="http://schemas.openxmlformats.org/officeDocument/2006/customXml" ds:itemID="{E71ACE8F-E1CA-4436-9FEC-B190489E030E}">
-  <ds:schemaRefs>
-    <ds:schemaRef ds:uri="http://schemas.microsoft.com/office/2006/metadata/properties"/>
-    <ds:schemaRef ds:uri="http://schemas.microsoft.com/office/infopath/2007/PartnerControls"/>
-  </ds:schemaRefs>
-</ds:datastoreItem>
-</file>
-
-<file path=customXml/itemProps3.xml><?xml version="1.0" encoding="utf-8"?>
-<ds:datastoreItem xmlns:ds="http://schemas.openxmlformats.org/officeDocument/2006/customXml" ds:itemID="{3F881142-6C6A-4A0B-AF15-2679CCFA692E}">
-  <ds:schemaRefs>
-    <ds:schemaRef ds:uri="http://schemas.microsoft.com/sharepoint/v3/contenttype/forms"/>
-  </ds:schemaRefs>
-</ds:datastoreItem>
-</file>
-
-<file path=customXml/itemProps4.xml><?xml version="1.0" encoding="utf-8"?>
 <ds:datastoreItem xmlns:ds="http://schemas.openxmlformats.org/officeDocument/2006/customXml" ds:itemID="{2BD17114-76DD-4633-81E3-AEE1B18A36C8}">
   <ds:schemaRefs>
     <ds:schemaRef ds:uri="http://schemas.microsoft.com/office/2006/metadata/contentType"/>
@@ -7882,4 +8491,21 @@
     <ds:schemaRef ds:uri="http://schemas.microsoft.com/internal/obd"/>
   </ds:schemaRefs>
 </ds:datastoreItem>
+</file>
+
+<file path=customXml/itemProps3.xml><?xml version="1.0" encoding="utf-8"?>
+<ds:datastoreItem xmlns:ds="http://schemas.openxmlformats.org/officeDocument/2006/customXml" ds:itemID="{E71ACE8F-E1CA-4436-9FEC-B190489E030E}">
+  <ds:schemaRefs>
+    <ds:schemaRef ds:uri="http://schemas.microsoft.com/office/2006/metadata/properties"/>
+    <ds:schemaRef ds:uri="http://schemas.microsoft.com/office/infopath/2007/PartnerControls"/>
+  </ds:schemaRefs>
+</ds:datastoreItem>
+</file>
+
+<file path=customXml/itemProps4.xml><?xml version="1.0" encoding="utf-8"?>
+<ds:datastoreItem xmlns:ds="http://schemas.openxmlformats.org/officeDocument/2006/customXml" ds:itemID="{3F881142-6C6A-4A0B-AF15-2679CCFA692E}">
+  <ds:schemaRefs>
+    <ds:schemaRef ds:uri="http://schemas.microsoft.com/sharepoint/v3/contenttype/forms"/>
+  </ds:schemaRefs>
+</ds:datastoreItem>
 </file>
</xml_diff>